<commit_message>
cambio pequeño diseño del proyecto
</commit_message>
<xml_diff>
--- a/Documentación del proyecto/Documentación/Diseño del proyecto/Diseño del Proyecto - Vista.docx
+++ b/Documentación del proyecto/Documentación/Diseño del proyecto/Diseño del Proyecto - Vista.docx
@@ -38,7 +38,9 @@
             </w:tcBorders>
           </w:tcPr>
           <w:bookmarkStart w:id="0" w:name="_top"/>
+          <w:bookmarkStart w:id="1" w:name="_GoBack"/>
           <w:bookmarkEnd w:id="0"/>
+          <w:bookmarkEnd w:id="1"/>
           <w:p>
             <w:pPr>
               <w:jc w:val="both"/>
@@ -600,8 +602,13 @@
                               <w:txbxContent>
                                 <w:p>
                                   <w:r>
-                                    <w:t>Santiago Mourenza</w:t>
+                                    <w:t xml:space="preserve">Santiago </w:t>
                                   </w:r>
+                                  <w:proofErr w:type="spellStart"/>
+                                  <w:r>
+                                    <w:t>Mourenza</w:t>
+                                  </w:r>
+                                  <w:proofErr w:type="spellEnd"/>
                                 </w:p>
                                 <w:p>
                                   <w:r>
@@ -3660,7 +3667,7 @@
           <w:u w:val="single"/>
         </w:rPr>
       </w:pPr>
-      <w:bookmarkStart w:id="1" w:name="_Toc41670783"/>
+      <w:bookmarkStart w:id="2" w:name="_Toc41670783"/>
       <w:r>
         <w:rPr>
           <w:rFonts w:ascii="Times New Roman" w:hAnsi="Times New Roman"/>
@@ -3670,7 +3677,7 @@
         <w:lastRenderedPageBreak/>
         <w:t>Introducción y estructura de la vista</w:t>
       </w:r>
-      <w:bookmarkEnd w:id="1"/>
+      <w:bookmarkEnd w:id="2"/>
     </w:p>
     <w:p>
       <w:pPr>
@@ -3713,6 +3720,42 @@
         <w:jc w:val="both"/>
         <w:rPr>
           <w:rFonts w:eastAsia="Times New Roman" w:cstheme="minorHAnsi"/>
+          <w:b/>
+          <w:color w:val="000000"/>
+          <w:szCs w:val="25"/>
+          <w:lang w:eastAsia="es-ES"/>
+        </w:rPr>
+      </w:pPr>
+    </w:p>
+    <w:p>
+      <w:pPr>
+        <w:ind w:firstLine="284"/>
+        <w:jc w:val="both"/>
+        <w:rPr>
+          <w:rFonts w:eastAsia="Times New Roman" w:cstheme="minorHAnsi"/>
+          <w:color w:val="000000"/>
+          <w:sz w:val="25"/>
+          <w:szCs w:val="25"/>
+          <w:lang w:eastAsia="es-ES"/>
+        </w:rPr>
+      </w:pPr>
+      <w:r>
+        <w:rPr>
+          <w:rFonts w:eastAsia="Times New Roman" w:cstheme="minorHAnsi"/>
+          <w:color w:val="000000"/>
+          <w:sz w:val="25"/>
+          <w:szCs w:val="25"/>
+          <w:lang w:eastAsia="es-ES"/>
+        </w:rPr>
+        <w:t>(En los paquetes cuyos diagramas son muy grandes hemos creado hipervínculos al diagrama completo. Para ver el diagrama completo en los diagramas de clases que sean muy grandes se puede clicar en la imagen)</w:t>
+      </w:r>
+    </w:p>
+    <w:p>
+      <w:pPr>
+        <w:ind w:firstLine="284"/>
+        <w:jc w:val="both"/>
+        <w:rPr>
+          <w:rFonts w:eastAsia="Times New Roman" w:cstheme="minorHAnsi"/>
           <w:color w:val="000000"/>
           <w:sz w:val="25"/>
           <w:szCs w:val="25"/>
@@ -3822,6 +3865,7 @@
         </w:rPr>
         <w:t xml:space="preserve">de una aplicación Android es una clase diferente. Dichas clases se llaman </w:t>
       </w:r>
+      <w:proofErr w:type="spellStart"/>
       <w:r>
         <w:rPr>
           <w:rFonts w:eastAsia="Times New Roman" w:cstheme="minorHAnsi"/>
@@ -3834,6 +3878,7 @@
         </w:rPr>
         <w:t>Activities</w:t>
       </w:r>
+      <w:proofErr w:type="spellEnd"/>
       <w:r>
         <w:rPr>
           <w:rFonts w:eastAsia="Times New Roman" w:cstheme="minorHAnsi"/>
@@ -3844,6 +3889,7 @@
         </w:rPr>
         <w:t xml:space="preserve"> y heredan de la clase </w:t>
       </w:r>
+      <w:proofErr w:type="spellStart"/>
       <w:r>
         <w:rPr>
           <w:rFonts w:eastAsia="Times New Roman" w:cstheme="minorHAnsi"/>
@@ -3854,7 +3900,20 @@
           <w:szCs w:val="25"/>
           <w:lang w:eastAsia="es-ES"/>
         </w:rPr>
-        <w:t xml:space="preserve">AppCompatActivity </w:t>
+        <w:t>AppCompatActivity</w:t>
+      </w:r>
+      <w:proofErr w:type="spellEnd"/>
+      <w:r>
+        <w:rPr>
+          <w:rFonts w:eastAsia="Times New Roman" w:cstheme="minorHAnsi"/>
+          <w:b/>
+          <w:bCs/>
+          <w:color w:val="000000"/>
+          <w:sz w:val="25"/>
+          <w:szCs w:val="25"/>
+          <w:lang w:eastAsia="es-ES"/>
+        </w:rPr>
+        <w:t xml:space="preserve"> </w:t>
       </w:r>
       <w:r>
         <w:rPr>
@@ -3990,6 +4049,7 @@
         </w:rPr>
         <w:t xml:space="preserve">, como las peticiones HTTP. Por tanto, no podemos trabajar con código secuencial, sino que tenemos que trabajar con </w:t>
       </w:r>
+      <w:proofErr w:type="spellStart"/>
       <w:r>
         <w:rPr>
           <w:rFonts w:eastAsia="Times New Roman" w:cstheme="minorHAnsi"/>
@@ -4002,15 +4062,60 @@
         </w:rPr>
         <w:t>callbacks</w:t>
       </w:r>
-      <w:r>
-        <w:rPr>
-          <w:rFonts w:eastAsia="Times New Roman" w:cstheme="minorHAnsi"/>
-          <w:color w:val="000000"/>
-          <w:sz w:val="25"/>
-          <w:szCs w:val="25"/>
-          <w:lang w:eastAsia="es-ES"/>
-        </w:rPr>
-        <w:t>. Los callbacks son funciones que pasamos como argumento a una función, y que ésta ejecutará cuando termine su tarea asíncrona. Normalmente, las funciones toman dos callbacks. Uno que llamará en caso de error, y otro que llamará en caso de que todo haya salido correctamente.</w:t>
+      <w:proofErr w:type="spellEnd"/>
+      <w:r>
+        <w:rPr>
+          <w:rFonts w:eastAsia="Times New Roman" w:cstheme="minorHAnsi"/>
+          <w:color w:val="000000"/>
+          <w:sz w:val="25"/>
+          <w:szCs w:val="25"/>
+          <w:lang w:eastAsia="es-ES"/>
+        </w:rPr>
+        <w:t xml:space="preserve">. Los </w:t>
+      </w:r>
+      <w:proofErr w:type="spellStart"/>
+      <w:r>
+        <w:rPr>
+          <w:rFonts w:eastAsia="Times New Roman" w:cstheme="minorHAnsi"/>
+          <w:color w:val="000000"/>
+          <w:sz w:val="25"/>
+          <w:szCs w:val="25"/>
+          <w:lang w:eastAsia="es-ES"/>
+        </w:rPr>
+        <w:t>callbacks</w:t>
+      </w:r>
+      <w:proofErr w:type="spellEnd"/>
+      <w:r>
+        <w:rPr>
+          <w:rFonts w:eastAsia="Times New Roman" w:cstheme="minorHAnsi"/>
+          <w:color w:val="000000"/>
+          <w:sz w:val="25"/>
+          <w:szCs w:val="25"/>
+          <w:lang w:eastAsia="es-ES"/>
+        </w:rPr>
+        <w:t xml:space="preserve"> son funciones que pasamos como argumento a una función, y que ésta ejecutará cuando termine su tarea asíncrona. Normalmente, las funciones toman dos </w:t>
+      </w:r>
+      <w:proofErr w:type="spellStart"/>
+      <w:r>
+        <w:rPr>
+          <w:rFonts w:eastAsia="Times New Roman" w:cstheme="minorHAnsi"/>
+          <w:color w:val="000000"/>
+          <w:sz w:val="25"/>
+          <w:szCs w:val="25"/>
+          <w:lang w:eastAsia="es-ES"/>
+        </w:rPr>
+        <w:t>callbacks</w:t>
+      </w:r>
+      <w:proofErr w:type="spellEnd"/>
+      <w:r>
+        <w:rPr>
+          <w:rFonts w:eastAsia="Times New Roman" w:cstheme="minorHAnsi"/>
+          <w:color w:val="000000"/>
+          <w:sz w:val="25"/>
+          <w:szCs w:val="25"/>
+          <w:lang w:eastAsia="es-ES"/>
+        </w:rPr>
+        <w:t>. Uno que llamará en caso de error, y otro que llamará en caso de que todo haya salido correctamente.</w:t>
       </w:r>
     </w:p>
     <w:p>
@@ -4046,7 +4151,29 @@
           <w:szCs w:val="25"/>
           <w:lang w:eastAsia="es-ES"/>
         </w:rPr>
-        <w:t>Además, igual que no implementamos desde 0 en el servidor la plataforma de pagos, también utilizaremos en Android ciertas APIs para poder tener acceso a ciertas características, como peticiones HTTP, localización, anuncios o pagos.</w:t>
+        <w:t xml:space="preserve">Además, igual que no implementamos desde 0 en el servidor la plataforma de pagos, también utilizaremos en Android ciertas </w:t>
+      </w:r>
+      <w:proofErr w:type="spellStart"/>
+      <w:r>
+        <w:rPr>
+          <w:rFonts w:eastAsia="Times New Roman" w:cstheme="minorHAnsi"/>
+          <w:color w:val="000000"/>
+          <w:sz w:val="25"/>
+          <w:szCs w:val="25"/>
+          <w:lang w:eastAsia="es-ES"/>
+        </w:rPr>
+        <w:t>APIs</w:t>
+      </w:r>
+      <w:proofErr w:type="spellEnd"/>
+      <w:r>
+        <w:rPr>
+          <w:rFonts w:eastAsia="Times New Roman" w:cstheme="minorHAnsi"/>
+          <w:color w:val="000000"/>
+          <w:sz w:val="25"/>
+          <w:szCs w:val="25"/>
+          <w:lang w:eastAsia="es-ES"/>
+        </w:rPr>
+        <w:t xml:space="preserve"> para poder tener acceso a ciertas características, como peticiones HTTP, localización, anuncios o pagos.</w:t>
       </w:r>
     </w:p>
     <w:p>
@@ -4110,6 +4237,8 @@
           <w:lang w:eastAsia="es-ES"/>
         </w:rPr>
       </w:pPr>
+      <w:proofErr w:type="spellStart"/>
+      <w:proofErr w:type="gramStart"/>
       <w:r>
         <w:rPr>
           <w:rFonts w:eastAsia="Times New Roman" w:cstheme="minorHAnsi"/>
@@ -4120,8 +4249,22 @@
           <w:szCs w:val="25"/>
           <w:lang w:eastAsia="es-ES"/>
         </w:rPr>
-        <w:t>com.logrolling.client</w:t>
-      </w:r>
+        <w:t>com.logrolling</w:t>
+      </w:r>
+      <w:proofErr w:type="gramEnd"/>
+      <w:r>
+        <w:rPr>
+          <w:rFonts w:eastAsia="Times New Roman" w:cstheme="minorHAnsi"/>
+          <w:b/>
+          <w:bCs/>
+          <w:color w:val="073763"/>
+          <w:sz w:val="25"/>
+          <w:szCs w:val="25"/>
+          <w:lang w:eastAsia="es-ES"/>
+        </w:rPr>
+        <w:t>.client</w:t>
+      </w:r>
+      <w:proofErr w:type="spellEnd"/>
     </w:p>
     <w:p>
       <w:pPr>
@@ -4230,6 +4373,7 @@
         </w:rPr>
         <w:t xml:space="preserve"> </w:t>
       </w:r>
+      <w:proofErr w:type="spellStart"/>
       <w:r>
         <w:rPr>
           <w:rFonts w:eastAsia="Times New Roman" w:cstheme="minorHAnsi"/>
@@ -4242,6 +4386,7 @@
         </w:rPr>
         <w:t>Settings</w:t>
       </w:r>
+      <w:proofErr w:type="spellEnd"/>
     </w:p>
     <w:p>
       <w:pPr>
@@ -4285,6 +4430,7 @@
         </w:rPr>
         <w:t xml:space="preserve"> </w:t>
       </w:r>
+      <w:proofErr w:type="spellStart"/>
       <w:r>
         <w:rPr>
           <w:rFonts w:eastAsia="Times New Roman" w:cstheme="minorHAnsi"/>
@@ -4297,6 +4443,7 @@
         </w:rPr>
         <w:t>exceptions</w:t>
       </w:r>
+      <w:proofErr w:type="spellEnd"/>
     </w:p>
     <w:p>
       <w:pPr>
@@ -4450,6 +4597,7 @@
         </w:rPr>
         <w:t xml:space="preserve"> </w:t>
       </w:r>
+      <w:proofErr w:type="spellStart"/>
       <w:r>
         <w:rPr>
           <w:rFonts w:eastAsia="Times New Roman" w:cstheme="minorHAnsi"/>
@@ -4462,6 +4610,7 @@
         </w:rPr>
         <w:t>delegates</w:t>
       </w:r>
+      <w:proofErr w:type="spellEnd"/>
     </w:p>
     <w:p>
       <w:pPr>
@@ -4483,6 +4632,7 @@
           <w:szCs w:val="25"/>
           <w:lang w:eastAsia="es-ES"/>
         </w:rPr>
+        <w:lastRenderedPageBreak/>
         <w:t>├</w:t>
       </w:r>
       <w:r>
@@ -4505,6 +4655,7 @@
         </w:rPr>
         <w:t xml:space="preserve"> </w:t>
       </w:r>
+      <w:proofErr w:type="spellStart"/>
       <w:r>
         <w:rPr>
           <w:rFonts w:eastAsia="Times New Roman" w:cstheme="minorHAnsi"/>
@@ -4517,6 +4668,7 @@
         </w:rPr>
         <w:t>controllers</w:t>
       </w:r>
+      <w:proofErr w:type="spellEnd"/>
     </w:p>
     <w:p>
       <w:pPr>
@@ -4560,6 +4712,7 @@
         </w:rPr>
         <w:t xml:space="preserve"> </w:t>
       </w:r>
+      <w:proofErr w:type="spellStart"/>
       <w:r>
         <w:rPr>
           <w:rFonts w:eastAsia="Times New Roman" w:cstheme="minorHAnsi"/>
@@ -4572,6 +4725,7 @@
         </w:rPr>
         <w:t>services</w:t>
       </w:r>
+      <w:proofErr w:type="spellEnd"/>
     </w:p>
     <w:p>
       <w:pPr>
@@ -4615,6 +4769,7 @@
         </w:rPr>
         <w:t xml:space="preserve"> </w:t>
       </w:r>
+      <w:proofErr w:type="spellStart"/>
       <w:r>
         <w:rPr>
           <w:rFonts w:eastAsia="Times New Roman" w:cstheme="minorHAnsi"/>
@@ -4627,6 +4782,7 @@
         </w:rPr>
         <w:t>view</w:t>
       </w:r>
+      <w:proofErr w:type="spellEnd"/>
     </w:p>
     <w:p>
       <w:pPr>
@@ -4670,6 +4826,7 @@
         </w:rPr>
         <w:t xml:space="preserve"> </w:t>
       </w:r>
+      <w:proofErr w:type="spellStart"/>
       <w:r>
         <w:rPr>
           <w:rFonts w:eastAsia="Times New Roman" w:cstheme="minorHAnsi"/>
@@ -4682,6 +4839,7 @@
         </w:rPr>
         <w:t>adapters</w:t>
       </w:r>
+      <w:proofErr w:type="spellEnd"/>
     </w:p>
     <w:p>
       <w:pPr>
@@ -4709,17 +4867,16 @@
           <w:u w:val="single"/>
         </w:rPr>
       </w:pPr>
-      <w:bookmarkStart w:id="2" w:name="_Toc41670784"/>
+      <w:bookmarkStart w:id="3" w:name="_Toc41670784"/>
       <w:r>
         <w:rPr>
           <w:rFonts w:ascii="Times New Roman" w:hAnsi="Times New Roman"/>
           <w:color w:val="161718" w:themeColor="text1"/>
           <w:u w:val="single"/>
         </w:rPr>
-        <w:lastRenderedPageBreak/>
         <w:t>Paquete data</w:t>
       </w:r>
-      <w:bookmarkEnd w:id="2"/>
+      <w:bookmarkEnd w:id="3"/>
     </w:p>
     <w:p>
       <w:pPr>
@@ -4756,6 +4913,7 @@
         </w:rPr>
         <w:t xml:space="preserve">Solo contiene la clase </w:t>
       </w:r>
+      <w:proofErr w:type="spellStart"/>
       <w:r>
         <w:rPr>
           <w:rFonts w:eastAsia="Times New Roman" w:cstheme="minorHAnsi"/>
@@ -4768,6 +4926,7 @@
         </w:rPr>
         <w:t>Settings</w:t>
       </w:r>
+      <w:proofErr w:type="spellEnd"/>
       <w:r>
         <w:rPr>
           <w:rFonts w:eastAsia="Times New Roman" w:cstheme="minorHAnsi"/>
@@ -4909,16 +5068,26 @@
           <w:u w:val="single"/>
         </w:rPr>
       </w:pPr>
-      <w:bookmarkStart w:id="3" w:name="_Toc41670785"/>
+      <w:bookmarkStart w:id="4" w:name="_Toc41670785"/>
       <w:r>
         <w:rPr>
           <w:rFonts w:ascii="Times New Roman" w:hAnsi="Times New Roman"/>
           <w:color w:val="161718" w:themeColor="text1"/>
           <w:u w:val="single"/>
         </w:rPr>
-        <w:t>Paquete exceptions</w:t>
-      </w:r>
-      <w:bookmarkEnd w:id="3"/>
+        <w:t xml:space="preserve">Paquete </w:t>
+      </w:r>
+      <w:proofErr w:type="spellStart"/>
+      <w:r>
+        <w:rPr>
+          <w:rFonts w:ascii="Times New Roman" w:hAnsi="Times New Roman"/>
+          <w:color w:val="161718" w:themeColor="text1"/>
+          <w:u w:val="single"/>
+        </w:rPr>
+        <w:t>exceptions</w:t>
+      </w:r>
+      <w:bookmarkEnd w:id="4"/>
+      <w:proofErr w:type="spellEnd"/>
     </w:p>
     <w:p>
       <w:pPr>
@@ -4955,6 +5124,7 @@
         </w:rPr>
         <w:t xml:space="preserve">Este paquete contiene las excepciones del cliente. De momento solo contiene la excepción </w:t>
       </w:r>
+      <w:proofErr w:type="spellStart"/>
       <w:r>
         <w:rPr>
           <w:rFonts w:eastAsia="Times New Roman" w:cstheme="minorHAnsi"/>
@@ -4965,7 +5135,20 @@
           <w:szCs w:val="25"/>
           <w:lang w:eastAsia="es-ES"/>
         </w:rPr>
-        <w:t xml:space="preserve">RequestException </w:t>
+        <w:t>RequestException</w:t>
+      </w:r>
+      <w:proofErr w:type="spellEnd"/>
+      <w:r>
+        <w:rPr>
+          <w:rFonts w:eastAsia="Times New Roman" w:cstheme="minorHAnsi"/>
+          <w:b/>
+          <w:bCs/>
+          <w:color w:val="A4063E" w:themeColor="accent6"/>
+          <w:sz w:val="25"/>
+          <w:szCs w:val="25"/>
+          <w:lang w:eastAsia="es-ES"/>
+        </w:rPr>
+        <w:t xml:space="preserve"> </w:t>
       </w:r>
       <w:r>
         <w:rPr>
@@ -5127,17 +5310,16 @@
           <w:u w:val="single"/>
         </w:rPr>
       </w:pPr>
-      <w:bookmarkStart w:id="4" w:name="_Toc41670786"/>
+      <w:bookmarkStart w:id="5" w:name="_Toc41670786"/>
       <w:r>
         <w:rPr>
           <w:rFonts w:ascii="Times New Roman" w:hAnsi="Times New Roman"/>
           <w:color w:val="161718" w:themeColor="text1"/>
           <w:u w:val="single"/>
         </w:rPr>
-        <w:lastRenderedPageBreak/>
         <w:t>Paquete web</w:t>
       </w:r>
-      <w:bookmarkEnd w:id="4"/>
+      <w:bookmarkEnd w:id="5"/>
     </w:p>
     <w:p>
       <w:pPr>
@@ -5210,6 +5392,7 @@
         </w:rPr>
         <w:t xml:space="preserve">Para poder enviar peticiones HTTP, utilizamos la librería de Google </w:t>
       </w:r>
+      <w:proofErr w:type="spellStart"/>
       <w:r>
         <w:rPr>
           <w:rFonts w:eastAsia="Times New Roman" w:cstheme="minorHAnsi"/>
@@ -5222,15 +5405,38 @@
         </w:rPr>
         <w:t>Volley</w:t>
       </w:r>
-      <w:r>
-        <w:rPr>
-          <w:rFonts w:eastAsia="Times New Roman" w:cstheme="minorHAnsi"/>
-          <w:color w:val="000000"/>
-          <w:sz w:val="25"/>
-          <w:szCs w:val="25"/>
-          <w:lang w:eastAsia="es-ES"/>
-        </w:rPr>
-        <w:t>, que permite acceso de bajo nivel a las comunicaciones de red. Para comprender el funcionamiento de este paquete, debemos comprender primero las básicas de Volley.</w:t>
+      <w:proofErr w:type="spellEnd"/>
+      <w:r>
+        <w:rPr>
+          <w:rFonts w:eastAsia="Times New Roman" w:cstheme="minorHAnsi"/>
+          <w:color w:val="000000"/>
+          <w:sz w:val="25"/>
+          <w:szCs w:val="25"/>
+          <w:lang w:eastAsia="es-ES"/>
+        </w:rPr>
+        <w:t xml:space="preserve">, que permite acceso de bajo nivel a las comunicaciones de red. Para comprender el funcionamiento de este paquete, debemos comprender primero las básicas de </w:t>
+      </w:r>
+      <w:proofErr w:type="spellStart"/>
+      <w:r>
+        <w:rPr>
+          <w:rFonts w:eastAsia="Times New Roman" w:cstheme="minorHAnsi"/>
+          <w:color w:val="000000"/>
+          <w:sz w:val="25"/>
+          <w:szCs w:val="25"/>
+          <w:lang w:eastAsia="es-ES"/>
+        </w:rPr>
+        <w:t>Volley</w:t>
+      </w:r>
+      <w:proofErr w:type="spellEnd"/>
+      <w:r>
+        <w:rPr>
+          <w:rFonts w:eastAsia="Times New Roman" w:cstheme="minorHAnsi"/>
+          <w:color w:val="000000"/>
+          <w:sz w:val="25"/>
+          <w:szCs w:val="25"/>
+          <w:lang w:eastAsia="es-ES"/>
+        </w:rPr>
+        <w:t>.</w:t>
       </w:r>
     </w:p>
     <w:p>
@@ -5258,15 +5464,27 @@
           <w:lang w:eastAsia="es-ES"/>
         </w:rPr>
       </w:pPr>
-      <w:r>
-        <w:rPr>
-          <w:rFonts w:eastAsia="Times New Roman" w:cstheme="minorHAnsi"/>
-          <w:color w:val="000000"/>
-          <w:sz w:val="25"/>
-          <w:szCs w:val="25"/>
-          <w:lang w:eastAsia="es-ES"/>
-        </w:rPr>
-        <w:t>Volley consiste principalmente en dos componentes:</w:t>
+      <w:proofErr w:type="spellStart"/>
+      <w:r>
+        <w:rPr>
+          <w:rFonts w:eastAsia="Times New Roman" w:cstheme="minorHAnsi"/>
+          <w:color w:val="000000"/>
+          <w:sz w:val="25"/>
+          <w:szCs w:val="25"/>
+          <w:lang w:eastAsia="es-ES"/>
+        </w:rPr>
+        <w:t>Volley</w:t>
+      </w:r>
+      <w:proofErr w:type="spellEnd"/>
+      <w:r>
+        <w:rPr>
+          <w:rFonts w:eastAsia="Times New Roman" w:cstheme="minorHAnsi"/>
+          <w:color w:val="000000"/>
+          <w:sz w:val="25"/>
+          <w:szCs w:val="25"/>
+          <w:lang w:eastAsia="es-ES"/>
+        </w:rPr>
+        <w:t xml:space="preserve"> consiste principalmente en dos componentes:</w:t>
       </w:r>
     </w:p>
     <w:p>
@@ -5298,15 +5516,49 @@
         </w:rPr>
         <w:t xml:space="preserve">Peticiones web: </w:t>
       </w:r>
-      <w:r>
-        <w:rPr>
-          <w:rFonts w:eastAsia="Times New Roman" w:cstheme="minorHAnsi"/>
-          <w:color w:val="000000"/>
-          <w:sz w:val="25"/>
-          <w:szCs w:val="25"/>
-          <w:lang w:eastAsia="es-ES"/>
-        </w:rPr>
-        <w:t xml:space="preserve">Volley permite definir nuestras propias peticiones HTTP, que luego enviará a la URL que contenga la petición. Sin embargo, es posible que haya varias peticiones. Como Volley no puede enviar varias peticiones a la vez, hay que crear una </w:t>
+      <w:proofErr w:type="spellStart"/>
+      <w:r>
+        <w:rPr>
+          <w:rFonts w:eastAsia="Times New Roman" w:cstheme="minorHAnsi"/>
+          <w:color w:val="000000"/>
+          <w:sz w:val="25"/>
+          <w:szCs w:val="25"/>
+          <w:lang w:eastAsia="es-ES"/>
+        </w:rPr>
+        <w:t>Volley</w:t>
+      </w:r>
+      <w:proofErr w:type="spellEnd"/>
+      <w:r>
+        <w:rPr>
+          <w:rFonts w:eastAsia="Times New Roman" w:cstheme="minorHAnsi"/>
+          <w:color w:val="000000"/>
+          <w:sz w:val="25"/>
+          <w:szCs w:val="25"/>
+          <w:lang w:eastAsia="es-ES"/>
+        </w:rPr>
+        <w:t xml:space="preserve"> permite definir nuestras propias peticiones HTTP, que luego enviará a la URL que contenga la petición. Sin embargo, es posible que haya varias peticiones. Como </w:t>
+      </w:r>
+      <w:proofErr w:type="spellStart"/>
+      <w:r>
+        <w:rPr>
+          <w:rFonts w:eastAsia="Times New Roman" w:cstheme="minorHAnsi"/>
+          <w:color w:val="000000"/>
+          <w:sz w:val="25"/>
+          <w:szCs w:val="25"/>
+          <w:lang w:eastAsia="es-ES"/>
+        </w:rPr>
+        <w:t>Volley</w:t>
+      </w:r>
+      <w:proofErr w:type="spellEnd"/>
+      <w:r>
+        <w:rPr>
+          <w:rFonts w:eastAsia="Times New Roman" w:cstheme="minorHAnsi"/>
+          <w:color w:val="000000"/>
+          <w:sz w:val="25"/>
+          <w:szCs w:val="25"/>
+          <w:lang w:eastAsia="es-ES"/>
+        </w:rPr>
+        <w:t xml:space="preserve"> no puede enviar varias peticiones a la vez, hay que crear una </w:t>
       </w:r>
       <w:r>
         <w:rPr>
@@ -5328,7 +5580,29 @@
           <w:szCs w:val="25"/>
           <w:lang w:eastAsia="es-ES"/>
         </w:rPr>
-        <w:t>. Para enviar una petición, basta con añadirla a dicha cola, y Volley se encargará de enviarla cuando pueda.</w:t>
+        <w:t xml:space="preserve">. Para enviar una petición, basta con añadirla a dicha cola, y </w:t>
+      </w:r>
+      <w:proofErr w:type="spellStart"/>
+      <w:r>
+        <w:rPr>
+          <w:rFonts w:eastAsia="Times New Roman" w:cstheme="minorHAnsi"/>
+          <w:color w:val="000000"/>
+          <w:sz w:val="25"/>
+          <w:szCs w:val="25"/>
+          <w:lang w:eastAsia="es-ES"/>
+        </w:rPr>
+        <w:t>Volley</w:t>
+      </w:r>
+      <w:proofErr w:type="spellEnd"/>
+      <w:r>
+        <w:rPr>
+          <w:rFonts w:eastAsia="Times New Roman" w:cstheme="minorHAnsi"/>
+          <w:color w:val="000000"/>
+          <w:sz w:val="25"/>
+          <w:szCs w:val="25"/>
+          <w:lang w:eastAsia="es-ES"/>
+        </w:rPr>
+        <w:t xml:space="preserve"> se encargará de enviarla cuando pueda.</w:t>
       </w:r>
     </w:p>
     <w:p>
@@ -5368,7 +5642,29 @@
           <w:szCs w:val="25"/>
           <w:lang w:eastAsia="es-ES"/>
         </w:rPr>
-        <w:t>Como veremos más adelante en la vista, Volley soporta la carga de imágenes. Además, para evitar volver a cargar imágenes y gastar muchos datos, se puede configurar una caché para las imágenes. Esa caché también tenemos que configurarla nosotros.</w:t>
+        <w:t xml:space="preserve">Como veremos más adelante en la vista, </w:t>
+      </w:r>
+      <w:proofErr w:type="spellStart"/>
+      <w:r>
+        <w:rPr>
+          <w:rFonts w:eastAsia="Times New Roman" w:cstheme="minorHAnsi"/>
+          <w:color w:val="000000"/>
+          <w:sz w:val="25"/>
+          <w:szCs w:val="25"/>
+          <w:lang w:eastAsia="es-ES"/>
+        </w:rPr>
+        <w:t>Volley</w:t>
+      </w:r>
+      <w:proofErr w:type="spellEnd"/>
+      <w:r>
+        <w:rPr>
+          <w:rFonts w:eastAsia="Times New Roman" w:cstheme="minorHAnsi"/>
+          <w:color w:val="000000"/>
+          <w:sz w:val="25"/>
+          <w:szCs w:val="25"/>
+          <w:lang w:eastAsia="es-ES"/>
+        </w:rPr>
+        <w:t xml:space="preserve"> soporta la carga de imágenes. Además, para evitar volver a cargar imágenes y gastar muchos datos, se puede configurar una caché para las imágenes. Esa caché también tenemos que configurarla nosotros.</w:t>
       </w:r>
     </w:p>
     <w:p>
@@ -5487,6 +5783,7 @@
         </w:rPr>
         <w:t xml:space="preserve"> </w:t>
       </w:r>
+      <w:proofErr w:type="spellStart"/>
       <w:r>
         <w:rPr>
           <w:rFonts w:eastAsia="Times New Roman" w:cstheme="minorHAnsi"/>
@@ -5499,6 +5796,7 @@
         </w:rPr>
         <w:t>WebRequestQueue</w:t>
       </w:r>
+      <w:proofErr w:type="spellEnd"/>
     </w:p>
     <w:p>
       <w:pPr>
@@ -5542,6 +5840,7 @@
         </w:rPr>
         <w:t xml:space="preserve"> </w:t>
       </w:r>
+      <w:proofErr w:type="spellStart"/>
       <w:r>
         <w:rPr>
           <w:rFonts w:eastAsia="Times New Roman" w:cstheme="minorHAnsi"/>
@@ -5554,6 +5853,7 @@
         </w:rPr>
         <w:t>WebServiceClient</w:t>
       </w:r>
+      <w:proofErr w:type="spellEnd"/>
     </w:p>
     <w:p>
       <w:pPr>
@@ -5597,6 +5897,7 @@
         </w:rPr>
         <w:t xml:space="preserve"> </w:t>
       </w:r>
+      <w:proofErr w:type="spellStart"/>
       <w:r>
         <w:rPr>
           <w:rFonts w:eastAsia="Times New Roman" w:cstheme="minorHAnsi"/>
@@ -5609,6 +5910,7 @@
         </w:rPr>
         <w:t>ErrorListener</w:t>
       </w:r>
+      <w:proofErr w:type="spellEnd"/>
     </w:p>
     <w:p>
       <w:pPr>
@@ -5652,6 +5954,7 @@
         </w:rPr>
         <w:t xml:space="preserve"> </w:t>
       </w:r>
+      <w:proofErr w:type="spellStart"/>
       <w:r>
         <w:rPr>
           <w:rFonts w:eastAsia="Times New Roman" w:cstheme="minorHAnsi"/>
@@ -5664,6 +5967,7 @@
         </w:rPr>
         <w:t>ResponseListener</w:t>
       </w:r>
+      <w:proofErr w:type="spellEnd"/>
     </w:p>
     <w:p>
       <w:pPr>
@@ -5709,6 +6013,7 @@
         </w:rPr>
         <w:t xml:space="preserve"> </w:t>
       </w:r>
+      <w:proofErr w:type="spellStart"/>
       <w:r>
         <w:rPr>
           <w:rFonts w:eastAsia="Times New Roman" w:cstheme="minorHAnsi"/>
@@ -5721,6 +6026,7 @@
         </w:rPr>
         <w:t>SuccessListener</w:t>
       </w:r>
+      <w:proofErr w:type="spellEnd"/>
     </w:p>
     <w:p>
       <w:pPr>
@@ -5759,7 +6065,8 @@
           <w:sz w:val="32"/>
         </w:rPr>
       </w:pPr>
-      <w:bookmarkStart w:id="5" w:name="_Toc41670787"/>
+      <w:bookmarkStart w:id="6" w:name="_Toc41670787"/>
+      <w:proofErr w:type="spellStart"/>
       <w:r>
         <w:rPr>
           <w:rFonts w:ascii="Times New Roman" w:hAnsi="Times New Roman"/>
@@ -5768,7 +6075,8 @@
         </w:rPr>
         <w:t>WebRequestQueue</w:t>
       </w:r>
-      <w:bookmarkEnd w:id="5"/>
+      <w:bookmarkEnd w:id="6"/>
+      <w:proofErr w:type="spellEnd"/>
     </w:p>
     <w:p>
       <w:pPr>
@@ -5794,6 +6102,7 @@
         </w:rPr>
         <w:t xml:space="preserve">La clase </w:t>
       </w:r>
+      <w:proofErr w:type="spellStart"/>
       <w:r>
         <w:rPr>
           <w:rFonts w:eastAsia="Times New Roman" w:cstheme="minorHAnsi"/>
@@ -5806,6 +6115,7 @@
         </w:rPr>
         <w:t>WebRequestQueue</w:t>
       </w:r>
+      <w:proofErr w:type="spellEnd"/>
       <w:r>
         <w:rPr>
           <w:rFonts w:eastAsia="Times New Roman" w:cstheme="minorHAnsi"/>
@@ -5826,8 +6136,81 @@
           <w:szCs w:val="25"/>
           <w:lang w:eastAsia="es-ES"/>
         </w:rPr>
-        <w:t xml:space="preserve">es la encargada de crear una cola de peticiones, a la que más adelante podemos añadir peticiones para enviar, así como de configurar la caché que Volley utilizará para Volley. Aquí observamos un patrón que se repetirá mucho a lo largo de la arquitectura de Android. Es una especie de Singleton, salvo que existe un método aparte, </w:t>
-      </w:r>
+        <w:t xml:space="preserve">es la encargada de crear una cola de peticiones, a la que más adelante podemos añadir peticiones para enviar, así como de configurar la caché que </w:t>
+      </w:r>
+      <w:proofErr w:type="spellStart"/>
+      <w:r>
+        <w:rPr>
+          <w:rFonts w:eastAsia="Times New Roman" w:cstheme="minorHAnsi"/>
+          <w:bCs/>
+          <w:color w:val="000000"/>
+          <w:sz w:val="25"/>
+          <w:szCs w:val="25"/>
+          <w:lang w:eastAsia="es-ES"/>
+        </w:rPr>
+        <w:t>Volley</w:t>
+      </w:r>
+      <w:proofErr w:type="spellEnd"/>
+      <w:r>
+        <w:rPr>
+          <w:rFonts w:eastAsia="Times New Roman" w:cstheme="minorHAnsi"/>
+          <w:bCs/>
+          <w:color w:val="000000"/>
+          <w:sz w:val="25"/>
+          <w:szCs w:val="25"/>
+          <w:lang w:eastAsia="es-ES"/>
+        </w:rPr>
+        <w:t xml:space="preserve"> utilizará para </w:t>
+      </w:r>
+      <w:proofErr w:type="spellStart"/>
+      <w:r>
+        <w:rPr>
+          <w:rFonts w:eastAsia="Times New Roman" w:cstheme="minorHAnsi"/>
+          <w:bCs/>
+          <w:color w:val="000000"/>
+          <w:sz w:val="25"/>
+          <w:szCs w:val="25"/>
+          <w:lang w:eastAsia="es-ES"/>
+        </w:rPr>
+        <w:t>Volley</w:t>
+      </w:r>
+      <w:proofErr w:type="spellEnd"/>
+      <w:r>
+        <w:rPr>
+          <w:rFonts w:eastAsia="Times New Roman" w:cstheme="minorHAnsi"/>
+          <w:bCs/>
+          <w:color w:val="000000"/>
+          <w:sz w:val="25"/>
+          <w:szCs w:val="25"/>
+          <w:lang w:eastAsia="es-ES"/>
+        </w:rPr>
+        <w:t xml:space="preserve">. Aquí observamos un patrón que se repetirá mucho a lo largo de la arquitectura de Android. Es una especie de </w:t>
+      </w:r>
+      <w:proofErr w:type="spellStart"/>
+      <w:r>
+        <w:rPr>
+          <w:rFonts w:eastAsia="Times New Roman" w:cstheme="minorHAnsi"/>
+          <w:bCs/>
+          <w:color w:val="000000"/>
+          <w:sz w:val="25"/>
+          <w:szCs w:val="25"/>
+          <w:lang w:eastAsia="es-ES"/>
+        </w:rPr>
+        <w:t>Singleton</w:t>
+      </w:r>
+      <w:proofErr w:type="spellEnd"/>
+      <w:r>
+        <w:rPr>
+          <w:rFonts w:eastAsia="Times New Roman" w:cstheme="minorHAnsi"/>
+          <w:bCs/>
+          <w:color w:val="000000"/>
+          <w:sz w:val="25"/>
+          <w:szCs w:val="25"/>
+          <w:lang w:eastAsia="es-ES"/>
+        </w:rPr>
+        <w:t xml:space="preserve">, salvo que existe un método aparte, </w:t>
+      </w:r>
+      <w:proofErr w:type="spellStart"/>
       <w:r>
         <w:rPr>
           <w:rFonts w:eastAsia="Times New Roman" w:cstheme="minorHAnsi"/>
@@ -5841,6 +6224,7 @@
         </w:rPr>
         <w:t>createInstance</w:t>
       </w:r>
+      <w:proofErr w:type="spellEnd"/>
       <w:r>
         <w:rPr>
           <w:rFonts w:eastAsia="Times New Roman" w:cstheme="minorHAnsi"/>
@@ -5852,6 +6236,7 @@
         </w:rPr>
         <w:t xml:space="preserve"> que recibe más parámetros que </w:t>
       </w:r>
+      <w:proofErr w:type="spellStart"/>
       <w:r>
         <w:rPr>
           <w:rFonts w:eastAsia="Times New Roman" w:cstheme="minorHAnsi"/>
@@ -5865,6 +6250,7 @@
         </w:rPr>
         <w:t>getInstance</w:t>
       </w:r>
+      <w:proofErr w:type="spellEnd"/>
       <w:r>
         <w:rPr>
           <w:rFonts w:eastAsia="Times New Roman" w:cstheme="minorHAnsi"/>
@@ -5876,6 +6262,7 @@
         </w:rPr>
         <w:t xml:space="preserve">. Esto es porque en muchos casos, es necesario inicializar estas clases desde una </w:t>
       </w:r>
+      <w:proofErr w:type="spellStart"/>
       <w:r>
         <w:rPr>
           <w:rFonts w:eastAsia="Times New Roman" w:cstheme="minorHAnsi"/>
@@ -5889,16 +6276,77 @@
         </w:rPr>
         <w:t>Activity</w:t>
       </w:r>
-      <w:r>
-        <w:rPr>
-          <w:rFonts w:eastAsia="Times New Roman" w:cstheme="minorHAnsi"/>
-          <w:bCs/>
-          <w:color w:val="000000"/>
-          <w:sz w:val="25"/>
-          <w:szCs w:val="25"/>
-          <w:lang w:eastAsia="es-ES"/>
-        </w:rPr>
-        <w:t>, para pasarle el contexto. Sin embargo, en muchas otras ocasiones, no disponemos de este contexto y queremos utilizar igualmente la clase, por lo que existe esa asimetría entre la creación y el uso, pero sin embargo, seguimos queriendo tener los beneficios de un Singleton.</w:t>
+      <w:proofErr w:type="spellEnd"/>
+      <w:r>
+        <w:rPr>
+          <w:rFonts w:eastAsia="Times New Roman" w:cstheme="minorHAnsi"/>
+          <w:bCs/>
+          <w:color w:val="000000"/>
+          <w:sz w:val="25"/>
+          <w:szCs w:val="25"/>
+          <w:lang w:eastAsia="es-ES"/>
+        </w:rPr>
+        <w:t xml:space="preserve">, para pasarle el </w:t>
+      </w:r>
+      <w:r>
+        <w:rPr>
+          <w:rFonts w:eastAsia="Times New Roman" w:cstheme="minorHAnsi"/>
+          <w:bCs/>
+          <w:color w:val="000000"/>
+          <w:sz w:val="25"/>
+          <w:szCs w:val="25"/>
+          <w:lang w:eastAsia="es-ES"/>
+        </w:rPr>
+        <w:lastRenderedPageBreak/>
+        <w:t xml:space="preserve">contexto. Sin embargo, en muchas otras ocasiones, no disponemos de este contexto y queremos utilizar igualmente la clase, por lo que existe esa asimetría entre la creación y el uso, </w:t>
+      </w:r>
+      <w:proofErr w:type="gramStart"/>
+      <w:r>
+        <w:rPr>
+          <w:rFonts w:eastAsia="Times New Roman" w:cstheme="minorHAnsi"/>
+          <w:bCs/>
+          <w:color w:val="000000"/>
+          <w:sz w:val="25"/>
+          <w:szCs w:val="25"/>
+          <w:lang w:eastAsia="es-ES"/>
+        </w:rPr>
+        <w:t>pero</w:t>
+      </w:r>
+      <w:proofErr w:type="gramEnd"/>
+      <w:r>
+        <w:rPr>
+          <w:rFonts w:eastAsia="Times New Roman" w:cstheme="minorHAnsi"/>
+          <w:bCs/>
+          <w:color w:val="000000"/>
+          <w:sz w:val="25"/>
+          <w:szCs w:val="25"/>
+          <w:lang w:eastAsia="es-ES"/>
+        </w:rPr>
+        <w:t xml:space="preserve"> sin embargo, seguimos queriendo tener los beneficios de un </w:t>
+      </w:r>
+      <w:proofErr w:type="spellStart"/>
+      <w:r>
+        <w:rPr>
+          <w:rFonts w:eastAsia="Times New Roman" w:cstheme="minorHAnsi"/>
+          <w:bCs/>
+          <w:color w:val="000000"/>
+          <w:sz w:val="25"/>
+          <w:szCs w:val="25"/>
+          <w:lang w:eastAsia="es-ES"/>
+        </w:rPr>
+        <w:t>Singleton</w:t>
+      </w:r>
+      <w:proofErr w:type="spellEnd"/>
+      <w:r>
+        <w:rPr>
+          <w:rFonts w:eastAsia="Times New Roman" w:cstheme="minorHAnsi"/>
+          <w:bCs/>
+          <w:color w:val="000000"/>
+          <w:sz w:val="25"/>
+          <w:szCs w:val="25"/>
+          <w:lang w:eastAsia="es-ES"/>
+        </w:rPr>
+        <w:t>.</w:t>
       </w:r>
     </w:p>
     <w:p>
@@ -5951,7 +6399,8 @@
           <w:sz w:val="32"/>
         </w:rPr>
       </w:pPr>
-      <w:bookmarkStart w:id="6" w:name="_Toc41670788"/>
+      <w:bookmarkStart w:id="7" w:name="_Toc41670788"/>
+      <w:proofErr w:type="spellStart"/>
       <w:r>
         <w:rPr>
           <w:rFonts w:ascii="Times New Roman" w:hAnsi="Times New Roman"/>
@@ -5960,7 +6409,8 @@
         </w:rPr>
         <w:t>WebServiceClient</w:t>
       </w:r>
-      <w:bookmarkEnd w:id="6"/>
+      <w:bookmarkEnd w:id="7"/>
+      <w:proofErr w:type="spellEnd"/>
     </w:p>
     <w:p>
       <w:pPr>
@@ -5986,6 +6436,7 @@
         </w:rPr>
         <w:t xml:space="preserve">La clase </w:t>
       </w:r>
+      <w:proofErr w:type="spellStart"/>
       <w:r>
         <w:rPr>
           <w:rFonts w:eastAsia="Times New Roman" w:cstheme="minorHAnsi"/>
@@ -5998,6 +6449,7 @@
         </w:rPr>
         <w:t>WebServiceClient</w:t>
       </w:r>
+      <w:proofErr w:type="spellEnd"/>
       <w:r>
         <w:rPr>
           <w:rFonts w:eastAsia="Times New Roman" w:cstheme="minorHAnsi"/>
@@ -6020,6 +6472,7 @@
         </w:rPr>
         <w:t xml:space="preserve">es la encargada de realizar una petición a cierta URL (que concatena a la URL base definida en la clase </w:t>
       </w:r>
+      <w:proofErr w:type="spellStart"/>
       <w:r>
         <w:rPr>
           <w:rFonts w:eastAsia="Times New Roman" w:cstheme="minorHAnsi"/>
@@ -6032,6 +6485,7 @@
         </w:rPr>
         <w:t>Settings</w:t>
       </w:r>
+      <w:proofErr w:type="spellEnd"/>
       <w:r>
         <w:rPr>
           <w:rFonts w:eastAsia="Times New Roman" w:cstheme="minorHAnsi"/>
@@ -6052,7 +6506,55 @@
           <w:szCs w:val="25"/>
           <w:lang w:eastAsia="es-ES"/>
         </w:rPr>
-        <w:t>, método y datos de entrada. Acepta dos callbacks, uno que llamará en caso de éxito con la información devuelta en forma de String, y otro que llamará en caso de error.</w:t>
+        <w:t xml:space="preserve">, método y datos de entrada. Acepta dos </w:t>
+      </w:r>
+      <w:proofErr w:type="spellStart"/>
+      <w:r>
+        <w:rPr>
+          <w:rFonts w:eastAsia="Times New Roman" w:cstheme="minorHAnsi"/>
+          <w:bCs/>
+          <w:color w:val="000000"/>
+          <w:sz w:val="25"/>
+          <w:szCs w:val="25"/>
+          <w:lang w:eastAsia="es-ES"/>
+        </w:rPr>
+        <w:t>callbacks</w:t>
+      </w:r>
+      <w:proofErr w:type="spellEnd"/>
+      <w:r>
+        <w:rPr>
+          <w:rFonts w:eastAsia="Times New Roman" w:cstheme="minorHAnsi"/>
+          <w:bCs/>
+          <w:color w:val="000000"/>
+          <w:sz w:val="25"/>
+          <w:szCs w:val="25"/>
+          <w:lang w:eastAsia="es-ES"/>
+        </w:rPr>
+        <w:t xml:space="preserve">, uno que llamará en caso de éxito con la información devuelta en forma de </w:t>
+      </w:r>
+      <w:proofErr w:type="spellStart"/>
+      <w:r>
+        <w:rPr>
+          <w:rFonts w:eastAsia="Times New Roman" w:cstheme="minorHAnsi"/>
+          <w:bCs/>
+          <w:color w:val="000000"/>
+          <w:sz w:val="25"/>
+          <w:szCs w:val="25"/>
+          <w:lang w:eastAsia="es-ES"/>
+        </w:rPr>
+        <w:t>String</w:t>
+      </w:r>
+      <w:proofErr w:type="spellEnd"/>
+      <w:r>
+        <w:rPr>
+          <w:rFonts w:eastAsia="Times New Roman" w:cstheme="minorHAnsi"/>
+          <w:bCs/>
+          <w:color w:val="000000"/>
+          <w:sz w:val="25"/>
+          <w:szCs w:val="25"/>
+          <w:lang w:eastAsia="es-ES"/>
+        </w:rPr>
+        <w:t>, y otro que llamará en caso de error.</w:t>
       </w:r>
     </w:p>
     <w:p>
@@ -6091,7 +6593,8 @@
           <w:sz w:val="32"/>
         </w:rPr>
       </w:pPr>
-      <w:bookmarkStart w:id="7" w:name="_Toc41670789"/>
+      <w:bookmarkStart w:id="8" w:name="_Toc41670789"/>
+      <w:proofErr w:type="spellStart"/>
       <w:r>
         <w:rPr>
           <w:rFonts w:ascii="Times New Roman" w:hAnsi="Times New Roman"/>
@@ -6100,7 +6603,8 @@
         </w:rPr>
         <w:t>ErrorListener</w:t>
       </w:r>
-      <w:bookmarkEnd w:id="7"/>
+      <w:bookmarkEnd w:id="8"/>
+      <w:proofErr w:type="spellEnd"/>
     </w:p>
     <w:p>
       <w:pPr>
@@ -6126,6 +6630,7 @@
         </w:rPr>
         <w:t xml:space="preserve">La interfaz </w:t>
       </w:r>
+      <w:proofErr w:type="spellStart"/>
       <w:r>
         <w:rPr>
           <w:rFonts w:eastAsia="Times New Roman" w:cstheme="minorHAnsi"/>
@@ -6136,19 +6641,9 @@
           <w:szCs w:val="25"/>
           <w:lang w:eastAsia="es-ES"/>
         </w:rPr>
-        <w:t xml:space="preserve">ErrorListener </w:t>
-      </w:r>
-      <w:r>
-        <w:rPr>
-          <w:rFonts w:eastAsia="Times New Roman" w:cstheme="minorHAnsi"/>
-          <w:bCs/>
-          <w:color w:val="000000"/>
-          <w:sz w:val="25"/>
-          <w:szCs w:val="25"/>
-          <w:lang w:eastAsia="es-ES"/>
-        </w:rPr>
-        <w:t xml:space="preserve">define un callback que será llamado en caso de error. Para utilizarla, puede crearse una clase anónima que herede de </w:t>
-      </w:r>
+        <w:t>ErrorListener</w:t>
+      </w:r>
+      <w:proofErr w:type="spellEnd"/>
       <w:r>
         <w:rPr>
           <w:rFonts w:eastAsia="Times New Roman" w:cstheme="minorHAnsi"/>
@@ -6159,8 +6654,57 @@
           <w:szCs w:val="25"/>
           <w:lang w:eastAsia="es-ES"/>
         </w:rPr>
+        <w:t xml:space="preserve"> </w:t>
+      </w:r>
+      <w:r>
+        <w:rPr>
+          <w:rFonts w:eastAsia="Times New Roman" w:cstheme="minorHAnsi"/>
+          <w:bCs/>
+          <w:color w:val="000000"/>
+          <w:sz w:val="25"/>
+          <w:szCs w:val="25"/>
+          <w:lang w:eastAsia="es-ES"/>
+        </w:rPr>
+        <w:t xml:space="preserve">define un </w:t>
+      </w:r>
+      <w:proofErr w:type="spellStart"/>
+      <w:r>
+        <w:rPr>
+          <w:rFonts w:eastAsia="Times New Roman" w:cstheme="minorHAnsi"/>
+          <w:bCs/>
+          <w:color w:val="000000"/>
+          <w:sz w:val="25"/>
+          <w:szCs w:val="25"/>
+          <w:lang w:eastAsia="es-ES"/>
+        </w:rPr>
+        <w:t>callback</w:t>
+      </w:r>
+      <w:proofErr w:type="spellEnd"/>
+      <w:r>
+        <w:rPr>
+          <w:rFonts w:eastAsia="Times New Roman" w:cstheme="minorHAnsi"/>
+          <w:bCs/>
+          <w:color w:val="000000"/>
+          <w:sz w:val="25"/>
+          <w:szCs w:val="25"/>
+          <w:lang w:eastAsia="es-ES"/>
+        </w:rPr>
+        <w:t xml:space="preserve"> que será llamado en caso de error. Para utilizarla, puede crearse una clase anónima que herede de </w:t>
+      </w:r>
+      <w:proofErr w:type="spellStart"/>
+      <w:r>
+        <w:rPr>
+          <w:rFonts w:eastAsia="Times New Roman" w:cstheme="minorHAnsi"/>
+          <w:b/>
+          <w:bCs/>
+          <w:color w:val="274E13"/>
+          <w:sz w:val="25"/>
+          <w:szCs w:val="25"/>
+          <w:lang w:eastAsia="es-ES"/>
+        </w:rPr>
         <w:t>ErrorListener</w:t>
       </w:r>
+      <w:proofErr w:type="spellEnd"/>
       <w:r>
         <w:rPr>
           <w:rFonts w:eastAsia="Times New Roman" w:cstheme="minorHAnsi"/>
@@ -6208,7 +6752,8 @@
           <w:sz w:val="32"/>
         </w:rPr>
       </w:pPr>
-      <w:bookmarkStart w:id="8" w:name="_Toc41670790"/>
+      <w:bookmarkStart w:id="9" w:name="_Toc41670790"/>
+      <w:proofErr w:type="spellStart"/>
       <w:r>
         <w:rPr>
           <w:rFonts w:ascii="Times New Roman" w:hAnsi="Times New Roman"/>
@@ -6217,7 +6762,8 @@
         </w:rPr>
         <w:t>ResponseListener</w:t>
       </w:r>
-      <w:bookmarkEnd w:id="8"/>
+      <w:bookmarkEnd w:id="9"/>
+      <w:proofErr w:type="spellEnd"/>
     </w:p>
     <w:p>
       <w:pPr>
@@ -6243,6 +6789,7 @@
         </w:rPr>
         <w:t xml:space="preserve">La interfaz </w:t>
       </w:r>
+      <w:proofErr w:type="spellStart"/>
       <w:r>
         <w:rPr>
           <w:rFonts w:eastAsia="Times New Roman" w:cstheme="minorHAnsi"/>
@@ -6253,18 +6800,55 @@
           <w:szCs w:val="25"/>
           <w:lang w:eastAsia="es-ES"/>
         </w:rPr>
-        <w:t xml:space="preserve">ResponseListener&lt;T&gt; </w:t>
-      </w:r>
-      <w:r>
-        <w:rPr>
-          <w:rFonts w:eastAsia="Times New Roman" w:cstheme="minorHAnsi"/>
-          <w:bCs/>
-          <w:color w:val="000000"/>
-          <w:sz w:val="25"/>
-          <w:szCs w:val="25"/>
-          <w:lang w:eastAsia="es-ES"/>
-        </w:rPr>
-        <w:t xml:space="preserve">define un callback que será llamado con un parámetro de tipo </w:t>
+        <w:t>ResponseListener</w:t>
+      </w:r>
+      <w:proofErr w:type="spellEnd"/>
+      <w:r>
+        <w:rPr>
+          <w:rFonts w:eastAsia="Times New Roman" w:cstheme="minorHAnsi"/>
+          <w:b/>
+          <w:bCs/>
+          <w:color w:val="274E13"/>
+          <w:sz w:val="25"/>
+          <w:szCs w:val="25"/>
+          <w:lang w:eastAsia="es-ES"/>
+        </w:rPr>
+        <w:t xml:space="preserve">&lt;T&gt; </w:t>
+      </w:r>
+      <w:r>
+        <w:rPr>
+          <w:rFonts w:eastAsia="Times New Roman" w:cstheme="minorHAnsi"/>
+          <w:bCs/>
+          <w:color w:val="000000"/>
+          <w:sz w:val="25"/>
+          <w:szCs w:val="25"/>
+          <w:lang w:eastAsia="es-ES"/>
+        </w:rPr>
+        <w:t xml:space="preserve">define un </w:t>
+      </w:r>
+      <w:proofErr w:type="spellStart"/>
+      <w:r>
+        <w:rPr>
+          <w:rFonts w:eastAsia="Times New Roman" w:cstheme="minorHAnsi"/>
+          <w:bCs/>
+          <w:color w:val="000000"/>
+          <w:sz w:val="25"/>
+          <w:szCs w:val="25"/>
+          <w:lang w:eastAsia="es-ES"/>
+        </w:rPr>
+        <w:t>callback</w:t>
+      </w:r>
+      <w:proofErr w:type="spellEnd"/>
+      <w:r>
+        <w:rPr>
+          <w:rFonts w:eastAsia="Times New Roman" w:cstheme="minorHAnsi"/>
+          <w:bCs/>
+          <w:color w:val="000000"/>
+          <w:sz w:val="25"/>
+          <w:szCs w:val="25"/>
+          <w:lang w:eastAsia="es-ES"/>
+        </w:rPr>
+        <w:t xml:space="preserve"> que será llamado con un parámetro de tipo </w:t>
       </w:r>
       <w:r>
         <w:rPr>
@@ -6326,7 +6910,8 @@
           <w:sz w:val="32"/>
         </w:rPr>
       </w:pPr>
-      <w:bookmarkStart w:id="9" w:name="_Toc41670791"/>
+      <w:bookmarkStart w:id="10" w:name="_Toc41670791"/>
+      <w:proofErr w:type="spellStart"/>
       <w:r>
         <w:rPr>
           <w:rFonts w:ascii="Times New Roman" w:hAnsi="Times New Roman"/>
@@ -6335,7 +6920,8 @@
         </w:rPr>
         <w:t>SuccessListener</w:t>
       </w:r>
-      <w:bookmarkEnd w:id="9"/>
+      <w:bookmarkEnd w:id="10"/>
+      <w:proofErr w:type="spellEnd"/>
     </w:p>
     <w:p>
       <w:pPr>
@@ -6361,6 +6947,7 @@
         </w:rPr>
         <w:t xml:space="preserve">La interfaz </w:t>
       </w:r>
+      <w:proofErr w:type="spellStart"/>
       <w:r>
         <w:rPr>
           <w:rFonts w:eastAsia="Times New Roman" w:cstheme="minorHAnsi"/>
@@ -6371,18 +6958,55 @@
           <w:szCs w:val="25"/>
           <w:lang w:eastAsia="es-ES"/>
         </w:rPr>
-        <w:t xml:space="preserve">SuccessListener </w:t>
-      </w:r>
-      <w:r>
-        <w:rPr>
-          <w:rFonts w:eastAsia="Times New Roman" w:cstheme="minorHAnsi"/>
-          <w:bCs/>
-          <w:color w:val="000000"/>
-          <w:sz w:val="25"/>
-          <w:szCs w:val="25"/>
-          <w:lang w:eastAsia="es-ES"/>
-        </w:rPr>
-        <w:t>define un callback sin parámetros que será llamado en caso de éxito.</w:t>
+        <w:t>SuccessListener</w:t>
+      </w:r>
+      <w:proofErr w:type="spellEnd"/>
+      <w:r>
+        <w:rPr>
+          <w:rFonts w:eastAsia="Times New Roman" w:cstheme="minorHAnsi"/>
+          <w:b/>
+          <w:bCs/>
+          <w:color w:val="274E13"/>
+          <w:sz w:val="25"/>
+          <w:szCs w:val="25"/>
+          <w:lang w:eastAsia="es-ES"/>
+        </w:rPr>
+        <w:t xml:space="preserve"> </w:t>
+      </w:r>
+      <w:r>
+        <w:rPr>
+          <w:rFonts w:eastAsia="Times New Roman" w:cstheme="minorHAnsi"/>
+          <w:bCs/>
+          <w:color w:val="000000"/>
+          <w:sz w:val="25"/>
+          <w:szCs w:val="25"/>
+          <w:lang w:eastAsia="es-ES"/>
+        </w:rPr>
+        <w:t xml:space="preserve">define un </w:t>
+      </w:r>
+      <w:proofErr w:type="spellStart"/>
+      <w:r>
+        <w:rPr>
+          <w:rFonts w:eastAsia="Times New Roman" w:cstheme="minorHAnsi"/>
+          <w:bCs/>
+          <w:color w:val="000000"/>
+          <w:sz w:val="25"/>
+          <w:szCs w:val="25"/>
+          <w:lang w:eastAsia="es-ES"/>
+        </w:rPr>
+        <w:t>callback</w:t>
+      </w:r>
+      <w:proofErr w:type="spellEnd"/>
+      <w:r>
+        <w:rPr>
+          <w:rFonts w:eastAsia="Times New Roman" w:cstheme="minorHAnsi"/>
+          <w:bCs/>
+          <w:color w:val="000000"/>
+          <w:sz w:val="25"/>
+          <w:szCs w:val="25"/>
+          <w:lang w:eastAsia="es-ES"/>
+        </w:rPr>
+        <w:t xml:space="preserve"> sin parámetros que será llamado en caso de éxito.</w:t>
       </w:r>
     </w:p>
     <w:p>
@@ -6619,7 +7243,6 @@
           <w:szCs w:val="25"/>
           <w:lang w:eastAsia="es-ES"/>
         </w:rPr>
-        <w:lastRenderedPageBreak/>
         <w:drawing>
           <wp:anchor distT="0" distB="0" distL="114300" distR="114300" simplePos="0" relativeHeight="251716608" behindDoc="1" locked="0" layoutInCell="1" allowOverlap="1" wp14:anchorId="09DF5372" wp14:editId="50C26174">
             <wp:simplePos x="0" y="0"/>
@@ -7026,7 +7649,7 @@
           <w:u w:val="single"/>
         </w:rPr>
       </w:pPr>
-      <w:bookmarkStart w:id="10" w:name="_Toc41670792"/>
+      <w:bookmarkStart w:id="11" w:name="_Toc41670792"/>
       <w:r>
         <w:rPr>
           <w:rFonts w:ascii="Times New Roman" w:hAnsi="Times New Roman"/>
@@ -7035,7 +7658,7 @@
         </w:rPr>
         <w:t>Paquete transfer</w:t>
       </w:r>
-      <w:bookmarkEnd w:id="10"/>
+      <w:bookmarkEnd w:id="11"/>
     </w:p>
     <w:p>
       <w:pPr>
@@ -7075,6 +7698,7 @@
         </w:rPr>
         <w:t xml:space="preserve">Hemos hablado de enviar datos de entrada y salida a través de peticiones HTTP. Estos datos son codificados en java como objetos transfer. Estos objetos transfer consisten en solo </w:t>
       </w:r>
+      <w:proofErr w:type="spellStart"/>
       <w:r>
         <w:rPr>
           <w:rFonts w:eastAsia="Times New Roman" w:cstheme="minorHAnsi"/>
@@ -7088,6 +7712,7 @@
         </w:rPr>
         <w:t>getters</w:t>
       </w:r>
+      <w:proofErr w:type="spellEnd"/>
       <w:r>
         <w:rPr>
           <w:rFonts w:eastAsia="Times New Roman" w:cstheme="minorHAnsi"/>
@@ -7099,6 +7724,7 @@
         </w:rPr>
         <w:t xml:space="preserve"> y </w:t>
       </w:r>
+      <w:proofErr w:type="spellStart"/>
       <w:r>
         <w:rPr>
           <w:rFonts w:eastAsia="Times New Roman" w:cstheme="minorHAnsi"/>
@@ -7112,16 +7738,41 @@
         </w:rPr>
         <w:t>setters</w:t>
       </w:r>
-      <w:r>
-        <w:rPr>
-          <w:rFonts w:eastAsia="Times New Roman" w:cstheme="minorHAnsi"/>
-          <w:bCs/>
-          <w:color w:val="000000"/>
-          <w:sz w:val="25"/>
-          <w:szCs w:val="25"/>
-          <w:lang w:eastAsia="es-ES"/>
-        </w:rPr>
-        <w:t>, y tienen los mismos atributos que sus homólogos en el servidor. Estos objetos transfer serán serializados y deserializados hacia y desde JSON, como veremos más adelante.</w:t>
+      <w:proofErr w:type="spellEnd"/>
+      <w:r>
+        <w:rPr>
+          <w:rFonts w:eastAsia="Times New Roman" w:cstheme="minorHAnsi"/>
+          <w:bCs/>
+          <w:color w:val="000000"/>
+          <w:sz w:val="25"/>
+          <w:szCs w:val="25"/>
+          <w:lang w:eastAsia="es-ES"/>
+        </w:rPr>
+        <w:t xml:space="preserve">, y tienen los mismos atributos que sus homólogos en el servidor. Estos objetos transfer serán serializados y </w:t>
+      </w:r>
+      <w:proofErr w:type="spellStart"/>
+      <w:r>
+        <w:rPr>
+          <w:rFonts w:eastAsia="Times New Roman" w:cstheme="minorHAnsi"/>
+          <w:bCs/>
+          <w:color w:val="000000"/>
+          <w:sz w:val="25"/>
+          <w:szCs w:val="25"/>
+          <w:lang w:eastAsia="es-ES"/>
+        </w:rPr>
+        <w:t>deserializados</w:t>
+      </w:r>
+      <w:proofErr w:type="spellEnd"/>
+      <w:r>
+        <w:rPr>
+          <w:rFonts w:eastAsia="Times New Roman" w:cstheme="minorHAnsi"/>
+          <w:bCs/>
+          <w:color w:val="000000"/>
+          <w:sz w:val="25"/>
+          <w:szCs w:val="25"/>
+          <w:lang w:eastAsia="es-ES"/>
+        </w:rPr>
+        <w:t xml:space="preserve"> hacia y desde JSON, como veremos más adelante.</w:t>
       </w:r>
     </w:p>
     <w:p>
@@ -7288,7 +7939,6 @@
           <w:szCs w:val="25"/>
           <w:lang w:eastAsia="es-ES"/>
         </w:rPr>
-        <w:lastRenderedPageBreak/>
         <w:drawing>
           <wp:anchor distT="0" distB="0" distL="114300" distR="114300" simplePos="0" relativeHeight="251717632" behindDoc="1" locked="0" layoutInCell="1" allowOverlap="1" wp14:anchorId="22049FE3" wp14:editId="67D45706">
             <wp:simplePos x="0" y="0"/>
@@ -7715,16 +8365,26 @@
           <w:u w:val="single"/>
         </w:rPr>
       </w:pPr>
-      <w:bookmarkStart w:id="11" w:name="_Toc41670793"/>
+      <w:bookmarkStart w:id="12" w:name="_Toc41670793"/>
       <w:r>
         <w:rPr>
           <w:rFonts w:ascii="Times New Roman" w:hAnsi="Times New Roman"/>
           <w:color w:val="161718" w:themeColor="text1"/>
           <w:u w:val="single"/>
         </w:rPr>
-        <w:t>Paquete delegates</w:t>
-      </w:r>
-      <w:bookmarkEnd w:id="11"/>
+        <w:t xml:space="preserve">Paquete </w:t>
+      </w:r>
+      <w:proofErr w:type="spellStart"/>
+      <w:r>
+        <w:rPr>
+          <w:rFonts w:ascii="Times New Roman" w:hAnsi="Times New Roman"/>
+          <w:color w:val="161718" w:themeColor="text1"/>
+          <w:u w:val="single"/>
+        </w:rPr>
+        <w:t>delegates</w:t>
+      </w:r>
+      <w:bookmarkEnd w:id="12"/>
+      <w:proofErr w:type="spellEnd"/>
     </w:p>
     <w:p>
       <w:pPr>
@@ -7787,6 +8447,7 @@
         </w:rPr>
         <w:t xml:space="preserve">constituía una abstracción a bajo nivel de las peticiones HTTP. El paquete </w:t>
       </w:r>
+      <w:proofErr w:type="spellStart"/>
       <w:r>
         <w:rPr>
           <w:rFonts w:eastAsia="Times New Roman" w:cstheme="minorHAnsi"/>
@@ -7797,7 +8458,20 @@
           <w:szCs w:val="25"/>
           <w:lang w:eastAsia="es-ES"/>
         </w:rPr>
-        <w:t xml:space="preserve">delegates </w:t>
+        <w:t>delegates</w:t>
+      </w:r>
+      <w:proofErr w:type="spellEnd"/>
+      <w:r>
+        <w:rPr>
+          <w:rFonts w:eastAsia="Times New Roman" w:cstheme="minorHAnsi"/>
+          <w:b/>
+          <w:bCs/>
+          <w:color w:val="073763"/>
+          <w:sz w:val="25"/>
+          <w:szCs w:val="25"/>
+          <w:lang w:eastAsia="es-ES"/>
+        </w:rPr>
+        <w:t xml:space="preserve"> </w:t>
       </w:r>
       <w:r>
         <w:rPr>
@@ -7810,6 +8484,7 @@
         </w:rPr>
         <w:t xml:space="preserve">constituye una abstracción a alto nivel de las peticiones HTTP al servidor. Existe un delegado por cada uno de los servicios que tiene el servidor. Podría verse como una contrapartida a cada </w:t>
       </w:r>
+      <w:proofErr w:type="spellStart"/>
       <w:r>
         <w:rPr>
           <w:rFonts w:eastAsia="Times New Roman" w:cstheme="minorHAnsi"/>
@@ -7823,6 +8498,7 @@
         </w:rPr>
         <w:t>WebServiceBroker</w:t>
       </w:r>
+      <w:proofErr w:type="spellEnd"/>
       <w:r>
         <w:rPr>
           <w:rFonts w:eastAsia="Times New Roman" w:cstheme="minorHAnsi"/>
@@ -7860,6 +8536,7 @@
         <w:br/>
         <w:t xml:space="preserve">Un ejemplo es la clase </w:t>
       </w:r>
+      <w:proofErr w:type="spellStart"/>
       <w:r>
         <w:rPr>
           <w:rFonts w:eastAsia="Times New Roman" w:cstheme="minorHAnsi"/>
@@ -7872,6 +8549,7 @@
         </w:rPr>
         <w:t>UserDelegate</w:t>
       </w:r>
+      <w:proofErr w:type="spellEnd"/>
       <w:r>
         <w:rPr>
           <w:rFonts w:eastAsia="Times New Roman" w:cstheme="minorHAnsi"/>
@@ -7883,6 +8561,7 @@
         </w:rPr>
         <w:t xml:space="preserve">, que tiene métodos como </w:t>
       </w:r>
+      <w:proofErr w:type="spellStart"/>
       <w:r>
         <w:rPr>
           <w:rFonts w:eastAsia="Times New Roman" w:cstheme="minorHAnsi"/>
@@ -7896,6 +8575,7 @@
         </w:rPr>
         <w:t>registerUser</w:t>
       </w:r>
+      <w:proofErr w:type="spellEnd"/>
       <w:r>
         <w:rPr>
           <w:rFonts w:eastAsia="Times New Roman" w:cstheme="minorHAnsi"/>
@@ -7907,6 +8587,7 @@
         </w:rPr>
         <w:t xml:space="preserve">, que toma un </w:t>
       </w:r>
+      <w:proofErr w:type="spellStart"/>
       <w:r>
         <w:rPr>
           <w:rFonts w:eastAsia="Times New Roman" w:cstheme="minorHAnsi"/>
@@ -7919,6 +8600,7 @@
         </w:rPr>
         <w:t>TransferCredentials</w:t>
       </w:r>
+      <w:proofErr w:type="spellEnd"/>
       <w:r>
         <w:rPr>
           <w:rFonts w:eastAsia="Times New Roman" w:cstheme="minorHAnsi"/>
@@ -8039,7 +8721,6 @@
           <w:szCs w:val="25"/>
           <w:lang w:eastAsia="es-ES"/>
         </w:rPr>
-        <w:lastRenderedPageBreak/>
         <w:drawing>
           <wp:anchor distT="0" distB="0" distL="114300" distR="114300" simplePos="0" relativeHeight="251718656" behindDoc="1" locked="0" layoutInCell="1" allowOverlap="1" wp14:anchorId="319640E0" wp14:editId="3C58A379">
             <wp:simplePos x="0" y="0"/>
@@ -8428,16 +9109,26 @@
           <w:u w:val="single"/>
         </w:rPr>
       </w:pPr>
-      <w:bookmarkStart w:id="12" w:name="_Toc41670794"/>
+      <w:bookmarkStart w:id="13" w:name="_Toc41670794"/>
       <w:r>
         <w:rPr>
           <w:rFonts w:ascii="Times New Roman" w:hAnsi="Times New Roman"/>
           <w:color w:val="161718" w:themeColor="text1"/>
           <w:u w:val="single"/>
         </w:rPr>
-        <w:t>Paquete controllers</w:t>
-      </w:r>
-      <w:bookmarkEnd w:id="12"/>
+        <w:t xml:space="preserve">Paquete </w:t>
+      </w:r>
+      <w:proofErr w:type="spellStart"/>
+      <w:r>
+        <w:rPr>
+          <w:rFonts w:ascii="Times New Roman" w:hAnsi="Times New Roman"/>
+          <w:color w:val="161718" w:themeColor="text1"/>
+          <w:u w:val="single"/>
+        </w:rPr>
+        <w:t>controllers</w:t>
+      </w:r>
+      <w:bookmarkEnd w:id="13"/>
+      <w:proofErr w:type="spellEnd"/>
     </w:p>
     <w:p>
       <w:pPr>
@@ -8477,6 +9168,7 @@
         </w:rPr>
         <w:t xml:space="preserve">Tiene una única clase, </w:t>
       </w:r>
+      <w:proofErr w:type="spellStart"/>
       <w:r>
         <w:rPr>
           <w:rFonts w:eastAsia="Times New Roman" w:cstheme="minorHAnsi"/>
@@ -8489,17 +9181,67 @@
         </w:rPr>
         <w:t>Controller</w:t>
       </w:r>
-      <w:r>
-        <w:rPr>
-          <w:rFonts w:eastAsia="Times New Roman" w:cstheme="minorHAnsi"/>
-          <w:bCs/>
-          <w:color w:val="000000"/>
-          <w:sz w:val="25"/>
-          <w:szCs w:val="25"/>
-          <w:lang w:eastAsia="es-ES"/>
-        </w:rPr>
-        <w:t xml:space="preserve">, que es una abstracción de más alto nivel que los delegates. Esta clase es la que usa la vista para comunicarse con el servidor. Hemos creado otra capa de indirección en el caso de que en un futuro queramos tener distintos </w:t>
-      </w:r>
+      <w:proofErr w:type="spellEnd"/>
+      <w:r>
+        <w:rPr>
+          <w:rFonts w:eastAsia="Times New Roman" w:cstheme="minorHAnsi"/>
+          <w:bCs/>
+          <w:color w:val="000000"/>
+          <w:sz w:val="25"/>
+          <w:szCs w:val="25"/>
+          <w:lang w:eastAsia="es-ES"/>
+        </w:rPr>
+        <w:t xml:space="preserve">, que es una abstracción de más alto nivel que los </w:t>
+      </w:r>
+      <w:proofErr w:type="spellStart"/>
+      <w:r>
+        <w:rPr>
+          <w:rFonts w:eastAsia="Times New Roman" w:cstheme="minorHAnsi"/>
+          <w:bCs/>
+          <w:color w:val="000000"/>
+          <w:sz w:val="25"/>
+          <w:szCs w:val="25"/>
+          <w:lang w:eastAsia="es-ES"/>
+        </w:rPr>
+        <w:t>delegates</w:t>
+      </w:r>
+      <w:proofErr w:type="spellEnd"/>
+      <w:r>
+        <w:rPr>
+          <w:rFonts w:eastAsia="Times New Roman" w:cstheme="minorHAnsi"/>
+          <w:bCs/>
+          <w:color w:val="000000"/>
+          <w:sz w:val="25"/>
+          <w:szCs w:val="25"/>
+          <w:lang w:eastAsia="es-ES"/>
+        </w:rPr>
+        <w:t xml:space="preserve">. Esta clase es la que usa la vista para comunicarse con el servidor. Hemos creado otra capa de </w:t>
+      </w:r>
+      <w:proofErr w:type="spellStart"/>
+      <w:r>
+        <w:rPr>
+          <w:rFonts w:eastAsia="Times New Roman" w:cstheme="minorHAnsi"/>
+          <w:bCs/>
+          <w:color w:val="000000"/>
+          <w:sz w:val="25"/>
+          <w:szCs w:val="25"/>
+          <w:lang w:eastAsia="es-ES"/>
+        </w:rPr>
+        <w:t>indirección</w:t>
+      </w:r>
+      <w:proofErr w:type="spellEnd"/>
+      <w:r>
+        <w:rPr>
+          <w:rFonts w:eastAsia="Times New Roman" w:cstheme="minorHAnsi"/>
+          <w:bCs/>
+          <w:color w:val="000000"/>
+          <w:sz w:val="25"/>
+          <w:szCs w:val="25"/>
+          <w:lang w:eastAsia="es-ES"/>
+        </w:rPr>
+        <w:t xml:space="preserve"> en el caso de que en un futuro queramos tener distintos </w:t>
+      </w:r>
+      <w:proofErr w:type="spellStart"/>
       <w:r>
         <w:rPr>
           <w:rFonts w:eastAsia="Times New Roman" w:cstheme="minorHAnsi"/>
@@ -8513,16 +9255,41 @@
         </w:rPr>
         <w:t>delegates</w:t>
       </w:r>
-      <w:r>
-        <w:rPr>
-          <w:rFonts w:eastAsia="Times New Roman" w:cstheme="minorHAnsi"/>
-          <w:bCs/>
-          <w:color w:val="000000"/>
-          <w:sz w:val="25"/>
-          <w:szCs w:val="25"/>
-          <w:lang w:eastAsia="es-ES"/>
-        </w:rPr>
-        <w:t xml:space="preserve"> mediante distintos métodos de comunicación (por ejemplo, WebSockets para los mensajes). De esta manera, solo es necesario añadir un nuevo delegado, sin tener que modificar todo el código. </w:t>
+      <w:proofErr w:type="spellEnd"/>
+      <w:r>
+        <w:rPr>
+          <w:rFonts w:eastAsia="Times New Roman" w:cstheme="minorHAnsi"/>
+          <w:bCs/>
+          <w:color w:val="000000"/>
+          <w:sz w:val="25"/>
+          <w:szCs w:val="25"/>
+          <w:lang w:eastAsia="es-ES"/>
+        </w:rPr>
+        <w:t xml:space="preserve"> mediante distintos métodos de comunicación (por ejemplo, </w:t>
+      </w:r>
+      <w:proofErr w:type="spellStart"/>
+      <w:r>
+        <w:rPr>
+          <w:rFonts w:eastAsia="Times New Roman" w:cstheme="minorHAnsi"/>
+          <w:bCs/>
+          <w:color w:val="000000"/>
+          <w:sz w:val="25"/>
+          <w:szCs w:val="25"/>
+          <w:lang w:eastAsia="es-ES"/>
+        </w:rPr>
+        <w:t>WebSockets</w:t>
+      </w:r>
+      <w:proofErr w:type="spellEnd"/>
+      <w:r>
+        <w:rPr>
+          <w:rFonts w:eastAsia="Times New Roman" w:cstheme="minorHAnsi"/>
+          <w:bCs/>
+          <w:color w:val="000000"/>
+          <w:sz w:val="25"/>
+          <w:szCs w:val="25"/>
+          <w:lang w:eastAsia="es-ES"/>
+        </w:rPr>
+        <w:t xml:space="preserve"> para los mensajes). De esta manera, solo es necesario añadir un nuevo delegado, sin tener que modificar todo el código. </w:t>
       </w:r>
     </w:p>
     <w:p>
@@ -8550,6 +9317,7 @@
         <w:br/>
         <w:t xml:space="preserve">Otra abstracción que añade </w:t>
       </w:r>
+      <w:proofErr w:type="spellStart"/>
       <w:r>
         <w:rPr>
           <w:rFonts w:eastAsia="Times New Roman" w:cstheme="minorHAnsi"/>
@@ -8562,6 +9330,7 @@
         </w:rPr>
         <w:t>Controller</w:t>
       </w:r>
+      <w:proofErr w:type="spellEnd"/>
       <w:r>
         <w:rPr>
           <w:rFonts w:eastAsia="Times New Roman" w:cstheme="minorHAnsi"/>
@@ -8582,8 +9351,33 @@
           <w:szCs w:val="25"/>
           <w:lang w:eastAsia="es-ES"/>
         </w:rPr>
-        <w:t xml:space="preserve">es que oculta el uso de los transfer, que convierte en parámetros de entrada a la vista. Un ejemplo sería el método </w:t>
-      </w:r>
+        <w:t xml:space="preserve">es que oculta el uso </w:t>
+      </w:r>
+      <w:proofErr w:type="gramStart"/>
+      <w:r>
+        <w:rPr>
+          <w:rFonts w:eastAsia="Times New Roman" w:cstheme="minorHAnsi"/>
+          <w:bCs/>
+          <w:color w:val="000000"/>
+          <w:sz w:val="25"/>
+          <w:szCs w:val="25"/>
+          <w:lang w:eastAsia="es-ES"/>
+        </w:rPr>
+        <w:t>de los transfer</w:t>
+      </w:r>
+      <w:proofErr w:type="gramEnd"/>
+      <w:r>
+        <w:rPr>
+          <w:rFonts w:eastAsia="Times New Roman" w:cstheme="minorHAnsi"/>
+          <w:bCs/>
+          <w:color w:val="000000"/>
+          <w:sz w:val="25"/>
+          <w:szCs w:val="25"/>
+          <w:lang w:eastAsia="es-ES"/>
+        </w:rPr>
+        <w:t xml:space="preserve">, que convierte en parámetros de entrada a la vista. Un ejemplo sería el método </w:t>
+      </w:r>
+      <w:proofErr w:type="spellStart"/>
       <w:r>
         <w:rPr>
           <w:rFonts w:eastAsia="Times New Roman" w:cstheme="minorHAnsi"/>
@@ -8595,7 +9389,21 @@
           <w:szCs w:val="25"/>
           <w:lang w:eastAsia="es-ES"/>
         </w:rPr>
-        <w:t xml:space="preserve">registerUser, </w:t>
+        <w:t>registerUser</w:t>
+      </w:r>
+      <w:proofErr w:type="spellEnd"/>
+      <w:r>
+        <w:rPr>
+          <w:rFonts w:eastAsia="Times New Roman" w:cstheme="minorHAnsi"/>
+          <w:bCs/>
+          <w:i/>
+          <w:iCs/>
+          <w:color w:val="000000"/>
+          <w:sz w:val="25"/>
+          <w:szCs w:val="25"/>
+          <w:lang w:eastAsia="es-ES"/>
+        </w:rPr>
+        <w:t xml:space="preserve">, </w:t>
       </w:r>
       <w:r>
         <w:rPr>
@@ -8608,6 +9416,7 @@
         </w:rPr>
         <w:t xml:space="preserve">que además de los delegados, en vez de tomar un </w:t>
       </w:r>
+      <w:proofErr w:type="spellStart"/>
       <w:r>
         <w:rPr>
           <w:rFonts w:eastAsia="Times New Roman" w:cstheme="minorHAnsi"/>
@@ -8620,6 +9429,7 @@
         </w:rPr>
         <w:t>TransferCredentials</w:t>
       </w:r>
+      <w:proofErr w:type="spellEnd"/>
       <w:r>
         <w:rPr>
           <w:rFonts w:eastAsia="Times New Roman" w:cstheme="minorHAnsi"/>
@@ -8631,6 +9441,7 @@
         </w:rPr>
         <w:t xml:space="preserve">, toma dos </w:t>
       </w:r>
+      <w:proofErr w:type="spellStart"/>
       <w:r>
         <w:rPr>
           <w:rFonts w:eastAsia="Times New Roman" w:cstheme="minorHAnsi"/>
@@ -8654,6 +9465,7 @@
         </w:rPr>
         <w:t>s</w:t>
       </w:r>
+      <w:proofErr w:type="spellEnd"/>
       <w:r>
         <w:rPr>
           <w:rFonts w:eastAsia="Times New Roman" w:cstheme="minorHAnsi"/>
@@ -8769,16 +9581,26 @@
           <w:u w:val="single"/>
         </w:rPr>
       </w:pPr>
-      <w:bookmarkStart w:id="13" w:name="_Toc41670795"/>
+      <w:bookmarkStart w:id="14" w:name="_Toc41670795"/>
       <w:r>
         <w:rPr>
           <w:rFonts w:ascii="Times New Roman" w:hAnsi="Times New Roman"/>
           <w:color w:val="161718" w:themeColor="text1"/>
           <w:u w:val="single"/>
         </w:rPr>
-        <w:t>Paquete services</w:t>
-      </w:r>
-      <w:bookmarkEnd w:id="13"/>
+        <w:t xml:space="preserve">Paquete </w:t>
+      </w:r>
+      <w:proofErr w:type="spellStart"/>
+      <w:r>
+        <w:rPr>
+          <w:rFonts w:ascii="Times New Roman" w:hAnsi="Times New Roman"/>
+          <w:color w:val="161718" w:themeColor="text1"/>
+          <w:u w:val="single"/>
+        </w:rPr>
+        <w:t>services</w:t>
+      </w:r>
+      <w:bookmarkEnd w:id="14"/>
+      <w:proofErr w:type="spellEnd"/>
     </w:p>
     <w:p>
       <w:pPr>
@@ -8840,8 +9662,57 @@
           <w:szCs w:val="25"/>
           <w:lang w:eastAsia="es-ES"/>
         </w:rPr>
-        <w:t xml:space="preserve">independientes, como por ejemplo, localización, almacenamiento persistente… Cada uno de estos servicios tiene su propia clase, algunas son singletons y otras, las que necesitan contexto para su creación, siguen el mismo modelo que el ya citado en </w:t>
-      </w:r>
+        <w:t xml:space="preserve">independientes, </w:t>
+      </w:r>
+      <w:proofErr w:type="gramStart"/>
+      <w:r>
+        <w:rPr>
+          <w:rFonts w:eastAsia="Times New Roman" w:cstheme="minorHAnsi"/>
+          <w:bCs/>
+          <w:color w:val="000000"/>
+          <w:sz w:val="25"/>
+          <w:szCs w:val="25"/>
+          <w:lang w:eastAsia="es-ES"/>
+        </w:rPr>
+        <w:t>como</w:t>
+      </w:r>
+      <w:proofErr w:type="gramEnd"/>
+      <w:r>
+        <w:rPr>
+          <w:rFonts w:eastAsia="Times New Roman" w:cstheme="minorHAnsi"/>
+          <w:bCs/>
+          <w:color w:val="000000"/>
+          <w:sz w:val="25"/>
+          <w:szCs w:val="25"/>
+          <w:lang w:eastAsia="es-ES"/>
+        </w:rPr>
+        <w:t xml:space="preserve"> por ejemplo, localización, almacenamiento persistente… Cada uno de estos servicios tiene su propia clase, algunas son </w:t>
+      </w:r>
+      <w:proofErr w:type="spellStart"/>
+      <w:r>
+        <w:rPr>
+          <w:rFonts w:eastAsia="Times New Roman" w:cstheme="minorHAnsi"/>
+          <w:bCs/>
+          <w:color w:val="000000"/>
+          <w:sz w:val="25"/>
+          <w:szCs w:val="25"/>
+          <w:lang w:eastAsia="es-ES"/>
+        </w:rPr>
+        <w:t>singletons</w:t>
+      </w:r>
+      <w:proofErr w:type="spellEnd"/>
+      <w:r>
+        <w:rPr>
+          <w:rFonts w:eastAsia="Times New Roman" w:cstheme="minorHAnsi"/>
+          <w:bCs/>
+          <w:color w:val="000000"/>
+          <w:sz w:val="25"/>
+          <w:szCs w:val="25"/>
+          <w:lang w:eastAsia="es-ES"/>
+        </w:rPr>
+        <w:t xml:space="preserve"> y otras, las que necesitan contexto para su creación, siguen el mismo modelo que el ya citado en </w:t>
+      </w:r>
+      <w:proofErr w:type="spellStart"/>
       <w:r>
         <w:rPr>
           <w:rFonts w:eastAsia="Times New Roman" w:cstheme="minorHAnsi"/>
@@ -8854,6 +9725,7 @@
         </w:rPr>
         <w:t>WebRequestQueue</w:t>
       </w:r>
+      <w:proofErr w:type="spellEnd"/>
       <w:r>
         <w:rPr>
           <w:rFonts w:eastAsia="Times New Roman" w:cstheme="minorHAnsi"/>
@@ -8903,7 +9775,31 @@
           <w:szCs w:val="25"/>
           <w:lang w:eastAsia="es-ES"/>
         </w:rPr>
-        <w:t>Los servicios por tanto, son en su mayor parte independientes entre sí, y llevan a cabo una acción muy concreta. </w:t>
+        <w:t xml:space="preserve">Los </w:t>
+      </w:r>
+      <w:proofErr w:type="gramStart"/>
+      <w:r>
+        <w:rPr>
+          <w:rFonts w:eastAsia="Times New Roman" w:cstheme="minorHAnsi"/>
+          <w:bCs/>
+          <w:color w:val="000000"/>
+          <w:sz w:val="25"/>
+          <w:szCs w:val="25"/>
+          <w:lang w:eastAsia="es-ES"/>
+        </w:rPr>
+        <w:t>servicios</w:t>
+      </w:r>
+      <w:proofErr w:type="gramEnd"/>
+      <w:r>
+        <w:rPr>
+          <w:rFonts w:eastAsia="Times New Roman" w:cstheme="minorHAnsi"/>
+          <w:bCs/>
+          <w:color w:val="000000"/>
+          <w:sz w:val="25"/>
+          <w:szCs w:val="25"/>
+          <w:lang w:eastAsia="es-ES"/>
+        </w:rPr>
+        <w:t xml:space="preserve"> por tanto, son en su mayor parte independientes entre sí, y llevan a cabo una acción muy concreta. </w:t>
       </w:r>
     </w:p>
     <w:p>
@@ -9000,6 +9896,7 @@
           <w:lang w:eastAsia="es-ES"/>
         </w:rPr>
       </w:pPr>
+      <w:proofErr w:type="spellStart"/>
       <w:r>
         <w:rPr>
           <w:rFonts w:eastAsia="Times New Roman" w:cstheme="minorHAnsi"/>
@@ -9013,6 +9910,7 @@
         <w:lastRenderedPageBreak/>
         <w:t>services</w:t>
       </w:r>
+      <w:proofErr w:type="spellEnd"/>
     </w:p>
     <w:p>
       <w:pPr>
@@ -9060,6 +9958,7 @@
         </w:rPr>
         <w:t xml:space="preserve"> </w:t>
       </w:r>
+      <w:proofErr w:type="spellStart"/>
       <w:r>
         <w:rPr>
           <w:rFonts w:eastAsia="Times New Roman" w:cstheme="minorHAnsi"/>
@@ -9072,6 +9971,7 @@
         </w:rPr>
         <w:t>AdService</w:t>
       </w:r>
+      <w:proofErr w:type="spellEnd"/>
     </w:p>
     <w:p>
       <w:pPr>
@@ -9119,6 +10019,7 @@
         </w:rPr>
         <w:t xml:space="preserve"> </w:t>
       </w:r>
+      <w:proofErr w:type="spellStart"/>
       <w:r>
         <w:rPr>
           <w:rFonts w:eastAsia="Times New Roman" w:cstheme="minorHAnsi"/>
@@ -9131,6 +10032,7 @@
         </w:rPr>
         <w:t>SerializationService</w:t>
       </w:r>
+      <w:proofErr w:type="spellEnd"/>
     </w:p>
     <w:p>
       <w:pPr>
@@ -9178,6 +10080,7 @@
         </w:rPr>
         <w:t xml:space="preserve"> </w:t>
       </w:r>
+      <w:proofErr w:type="spellStart"/>
       <w:r>
         <w:rPr>
           <w:rFonts w:eastAsia="Times New Roman" w:cstheme="minorHAnsi"/>
@@ -9190,6 +10093,7 @@
         </w:rPr>
         <w:t>LocationService</w:t>
       </w:r>
+      <w:proofErr w:type="spellEnd"/>
     </w:p>
     <w:p>
       <w:pPr>
@@ -9237,6 +10141,7 @@
         </w:rPr>
         <w:t xml:space="preserve"> </w:t>
       </w:r>
+      <w:proofErr w:type="spellStart"/>
       <w:r>
         <w:rPr>
           <w:rFonts w:eastAsia="Times New Roman" w:cstheme="minorHAnsi"/>
@@ -9249,6 +10154,7 @@
         </w:rPr>
         <w:t>PersistentStorageService</w:t>
       </w:r>
+      <w:proofErr w:type="spellEnd"/>
     </w:p>
     <w:p>
       <w:pPr>
@@ -9297,6 +10203,7 @@
         </w:rPr>
         <w:t xml:space="preserve"> </w:t>
       </w:r>
+      <w:proofErr w:type="spellStart"/>
       <w:r>
         <w:rPr>
           <w:rFonts w:eastAsia="Times New Roman" w:cstheme="minorHAnsi"/>
@@ -9309,6 +10216,7 @@
         </w:rPr>
         <w:t>AuthenticationService</w:t>
       </w:r>
+      <w:proofErr w:type="spellEnd"/>
     </w:p>
     <w:p>
       <w:pPr>
@@ -9386,7 +10294,7 @@
           <w:sz w:val="32"/>
         </w:rPr>
       </w:pPr>
-      <w:bookmarkStart w:id="14" w:name="_Toc41670796"/>
+      <w:bookmarkStart w:id="15" w:name="_Toc41670796"/>
       <w:r>
         <w:rPr>
           <w:rFonts w:ascii="Times New Roman" w:hAnsi="Times New Roman"/>
@@ -9395,7 +10303,7 @@
         </w:rPr>
         <w:t>Anuncios</w:t>
       </w:r>
-      <w:bookmarkEnd w:id="14"/>
+      <w:bookmarkEnd w:id="15"/>
     </w:p>
     <w:p>
       <w:pPr>
@@ -9419,8 +10327,33 @@
           <w:szCs w:val="25"/>
           <w:lang w:eastAsia="es-ES"/>
         </w:rPr>
-        <w:t xml:space="preserve">Para mostrar anuncios, utilizamos el SDK para Android de Facebook Ads. Por tanto, </w:t>
-      </w:r>
+        <w:t xml:space="preserve">Para mostrar anuncios, utilizamos el SDK para Android de Facebook </w:t>
+      </w:r>
+      <w:proofErr w:type="spellStart"/>
+      <w:r>
+        <w:rPr>
+          <w:rFonts w:eastAsia="Times New Roman" w:cstheme="minorHAnsi"/>
+          <w:bCs/>
+          <w:color w:val="000000"/>
+          <w:sz w:val="25"/>
+          <w:szCs w:val="25"/>
+          <w:lang w:eastAsia="es-ES"/>
+        </w:rPr>
+        <w:t>Ads</w:t>
+      </w:r>
+      <w:proofErr w:type="spellEnd"/>
+      <w:r>
+        <w:rPr>
+          <w:rFonts w:eastAsia="Times New Roman" w:cstheme="minorHAnsi"/>
+          <w:bCs/>
+          <w:color w:val="000000"/>
+          <w:sz w:val="25"/>
+          <w:szCs w:val="25"/>
+          <w:lang w:eastAsia="es-ES"/>
+        </w:rPr>
+        <w:t xml:space="preserve">. Por tanto, </w:t>
+      </w:r>
+      <w:proofErr w:type="spellStart"/>
       <w:r>
         <w:rPr>
           <w:rFonts w:eastAsia="Times New Roman" w:cstheme="minorHAnsi"/>
@@ -9433,6 +10366,7 @@
         </w:rPr>
         <w:t>AdService</w:t>
       </w:r>
+      <w:proofErr w:type="spellEnd"/>
       <w:r>
         <w:rPr>
           <w:rFonts w:eastAsia="Times New Roman" w:cstheme="minorHAnsi"/>
@@ -9453,7 +10387,31 @@
           <w:szCs w:val="25"/>
           <w:lang w:eastAsia="es-ES"/>
         </w:rPr>
-        <w:t>se encarga de inicializar el SDK de los anuncios de Facebook, tomando un callback que llama cuando ha sido inicializado correctamente el SDK.</w:t>
+        <w:t xml:space="preserve">se encarga de inicializar el SDK de los anuncios de Facebook, tomando un </w:t>
+      </w:r>
+      <w:proofErr w:type="spellStart"/>
+      <w:r>
+        <w:rPr>
+          <w:rFonts w:eastAsia="Times New Roman" w:cstheme="minorHAnsi"/>
+          <w:bCs/>
+          <w:color w:val="000000"/>
+          <w:sz w:val="25"/>
+          <w:szCs w:val="25"/>
+          <w:lang w:eastAsia="es-ES"/>
+        </w:rPr>
+        <w:t>callback</w:t>
+      </w:r>
+      <w:proofErr w:type="spellEnd"/>
+      <w:r>
+        <w:rPr>
+          <w:rFonts w:eastAsia="Times New Roman" w:cstheme="minorHAnsi"/>
+          <w:bCs/>
+          <w:color w:val="000000"/>
+          <w:sz w:val="25"/>
+          <w:szCs w:val="25"/>
+          <w:lang w:eastAsia="es-ES"/>
+        </w:rPr>
+        <w:t xml:space="preserve"> que llama cuando ha sido inicializado correctamente el SDK.</w:t>
       </w:r>
     </w:p>
     <w:p>
@@ -9481,6 +10439,7 @@
         <w:br/>
         <w:t xml:space="preserve">El usuario puede elegir ver un vídeo de 30 segundos a cambio de una recompensa en </w:t>
       </w:r>
+      <w:proofErr w:type="spellStart"/>
       <w:r>
         <w:rPr>
           <w:rFonts w:eastAsia="Times New Roman" w:cstheme="minorHAnsi"/>
@@ -9494,6 +10453,7 @@
         </w:rPr>
         <w:t>grollies</w:t>
       </w:r>
+      <w:proofErr w:type="spellEnd"/>
       <w:r>
         <w:rPr>
           <w:rFonts w:eastAsia="Times New Roman" w:cstheme="minorHAnsi"/>
@@ -9542,7 +10502,8 @@
           <w:sz w:val="32"/>
         </w:rPr>
       </w:pPr>
-      <w:bookmarkStart w:id="15" w:name="_Toc41670797"/>
+      <w:bookmarkStart w:id="16" w:name="_Toc41670797"/>
+      <w:proofErr w:type="spellStart"/>
       <w:r>
         <w:rPr>
           <w:rFonts w:ascii="Times New Roman" w:hAnsi="Times New Roman"/>
@@ -9551,7 +10512,8 @@
         </w:rPr>
         <w:t>Serialización</w:t>
       </w:r>
-      <w:bookmarkEnd w:id="15"/>
+      <w:bookmarkEnd w:id="16"/>
+      <w:proofErr w:type="spellEnd"/>
     </w:p>
     <w:p>
       <w:pPr>
@@ -9576,8 +10538,33 @@
           <w:szCs w:val="25"/>
           <w:lang w:eastAsia="es-ES"/>
         </w:rPr>
-        <w:t xml:space="preserve">Al contrario que en JAX-RS, Volley no convierte automáticamente entre objetos y JSON. Para ello utilizamos otra API de Google, </w:t>
-      </w:r>
+        <w:t xml:space="preserve">Al contrario que en JAX-RS, </w:t>
+      </w:r>
+      <w:proofErr w:type="spellStart"/>
+      <w:r>
+        <w:rPr>
+          <w:rFonts w:eastAsia="Times New Roman" w:cstheme="minorHAnsi"/>
+          <w:bCs/>
+          <w:color w:val="000000"/>
+          <w:sz w:val="25"/>
+          <w:szCs w:val="25"/>
+          <w:lang w:eastAsia="es-ES"/>
+        </w:rPr>
+        <w:t>Volley</w:t>
+      </w:r>
+      <w:proofErr w:type="spellEnd"/>
+      <w:r>
+        <w:rPr>
+          <w:rFonts w:eastAsia="Times New Roman" w:cstheme="minorHAnsi"/>
+          <w:bCs/>
+          <w:color w:val="000000"/>
+          <w:sz w:val="25"/>
+          <w:szCs w:val="25"/>
+          <w:lang w:eastAsia="es-ES"/>
+        </w:rPr>
+        <w:t xml:space="preserve"> no convierte automáticamente entre objetos y JSON. Para ello utilizamos otra API de Google, </w:t>
+      </w:r>
+      <w:proofErr w:type="spellStart"/>
       <w:r>
         <w:rPr>
           <w:rFonts w:eastAsia="Times New Roman" w:cstheme="minorHAnsi"/>
@@ -9591,6 +10578,7 @@
         </w:rPr>
         <w:t>Gson</w:t>
       </w:r>
+      <w:proofErr w:type="spellEnd"/>
       <w:r>
         <w:rPr>
           <w:rFonts w:eastAsia="Times New Roman" w:cstheme="minorHAnsi"/>
@@ -9602,6 +10590,7 @@
         </w:rPr>
         <w:t xml:space="preserve">. </w:t>
       </w:r>
+      <w:proofErr w:type="spellStart"/>
       <w:r>
         <w:rPr>
           <w:rFonts w:eastAsia="Times New Roman" w:cstheme="minorHAnsi"/>
@@ -9614,6 +10603,7 @@
         </w:rPr>
         <w:t>SerializationService</w:t>
       </w:r>
+      <w:proofErr w:type="spellEnd"/>
       <w:r>
         <w:rPr>
           <w:rFonts w:eastAsia="Times New Roman" w:cstheme="minorHAnsi"/>
@@ -9634,8 +10624,33 @@
           <w:szCs w:val="25"/>
           <w:lang w:eastAsia="es-ES"/>
         </w:rPr>
-        <w:t xml:space="preserve">se encarga de deserealizar las respuestas recibidas en </w:t>
-      </w:r>
+        <w:t xml:space="preserve">se encarga de </w:t>
+      </w:r>
+      <w:proofErr w:type="spellStart"/>
+      <w:r>
+        <w:rPr>
+          <w:rFonts w:eastAsia="Times New Roman" w:cstheme="minorHAnsi"/>
+          <w:bCs/>
+          <w:color w:val="000000"/>
+          <w:sz w:val="25"/>
+          <w:szCs w:val="25"/>
+          <w:lang w:eastAsia="es-ES"/>
+        </w:rPr>
+        <w:t>deserealizar</w:t>
+      </w:r>
+      <w:proofErr w:type="spellEnd"/>
+      <w:r>
+        <w:rPr>
+          <w:rFonts w:eastAsia="Times New Roman" w:cstheme="minorHAnsi"/>
+          <w:bCs/>
+          <w:color w:val="000000"/>
+          <w:sz w:val="25"/>
+          <w:szCs w:val="25"/>
+          <w:lang w:eastAsia="es-ES"/>
+        </w:rPr>
+        <w:t xml:space="preserve"> las respuestas recibidas en </w:t>
+      </w:r>
+      <w:proofErr w:type="spellStart"/>
       <w:r>
         <w:rPr>
           <w:rFonts w:eastAsia="Times New Roman" w:cstheme="minorHAnsi"/>
@@ -9648,6 +10663,7 @@
         </w:rPr>
         <w:t>String</w:t>
       </w:r>
+      <w:proofErr w:type="spellEnd"/>
       <w:r>
         <w:rPr>
           <w:rFonts w:eastAsia="Times New Roman" w:cstheme="minorHAnsi"/>
@@ -9668,7 +10684,55 @@
           <w:szCs w:val="25"/>
           <w:lang w:eastAsia="es-ES"/>
         </w:rPr>
-        <w:t xml:space="preserve">de Volley a el objeto que se le pasa. Como el resto de servicios, toma un callback de error que llama en caso de algún fallo. Esto ayuda a su integración con clases del paquete </w:t>
+        <w:t xml:space="preserve">de </w:t>
+      </w:r>
+      <w:proofErr w:type="spellStart"/>
+      <w:r>
+        <w:rPr>
+          <w:rFonts w:eastAsia="Times New Roman" w:cstheme="minorHAnsi"/>
+          <w:bCs/>
+          <w:color w:val="000000"/>
+          <w:sz w:val="25"/>
+          <w:szCs w:val="25"/>
+          <w:lang w:eastAsia="es-ES"/>
+        </w:rPr>
+        <w:t>Volley</w:t>
+      </w:r>
+      <w:proofErr w:type="spellEnd"/>
+      <w:r>
+        <w:rPr>
+          <w:rFonts w:eastAsia="Times New Roman" w:cstheme="minorHAnsi"/>
+          <w:bCs/>
+          <w:color w:val="000000"/>
+          <w:sz w:val="25"/>
+          <w:szCs w:val="25"/>
+          <w:lang w:eastAsia="es-ES"/>
+        </w:rPr>
+        <w:t xml:space="preserve"> a el objeto que se le pasa. Como el resto de servicios, toma un </w:t>
+      </w:r>
+      <w:proofErr w:type="spellStart"/>
+      <w:r>
+        <w:rPr>
+          <w:rFonts w:eastAsia="Times New Roman" w:cstheme="minorHAnsi"/>
+          <w:bCs/>
+          <w:color w:val="000000"/>
+          <w:sz w:val="25"/>
+          <w:szCs w:val="25"/>
+          <w:lang w:eastAsia="es-ES"/>
+        </w:rPr>
+        <w:t>callback</w:t>
+      </w:r>
+      <w:proofErr w:type="spellEnd"/>
+      <w:r>
+        <w:rPr>
+          <w:rFonts w:eastAsia="Times New Roman" w:cstheme="minorHAnsi"/>
+          <w:bCs/>
+          <w:color w:val="000000"/>
+          <w:sz w:val="25"/>
+          <w:szCs w:val="25"/>
+          <w:lang w:eastAsia="es-ES"/>
+        </w:rPr>
+        <w:t xml:space="preserve"> de error que llama en caso de algún fallo. Esto ayuda a su integración con clases del paquete </w:t>
       </w:r>
       <w:r>
         <w:rPr>
@@ -9732,7 +10796,7 @@
           <w:sz w:val="32"/>
         </w:rPr>
       </w:pPr>
-      <w:bookmarkStart w:id="16" w:name="_Toc41670798"/>
+      <w:bookmarkStart w:id="17" w:name="_Toc41670798"/>
       <w:r>
         <w:rPr>
           <w:rFonts w:ascii="Times New Roman" w:hAnsi="Times New Roman"/>
@@ -9741,7 +10805,7 @@
         </w:rPr>
         <w:t>Localización</w:t>
       </w:r>
-      <w:bookmarkEnd w:id="16"/>
+      <w:bookmarkEnd w:id="17"/>
       <w:r>
         <w:rPr>
           <w:rFonts w:ascii="Times New Roman" w:hAnsi="Times New Roman"/>
@@ -9773,8 +10837,33 @@
           <w:szCs w:val="25"/>
           <w:lang w:eastAsia="es-ES"/>
         </w:rPr>
-        <w:t xml:space="preserve">Para obtener la localización del usuario, utilizamos el servicio Google Play Maps. </w:t>
-      </w:r>
+        <w:t xml:space="preserve">Para obtener la localización del usuario, utilizamos el servicio Google Play </w:t>
+      </w:r>
+      <w:proofErr w:type="spellStart"/>
+      <w:r>
+        <w:rPr>
+          <w:rFonts w:eastAsia="Times New Roman" w:cstheme="minorHAnsi"/>
+          <w:bCs/>
+          <w:color w:val="000000"/>
+          <w:sz w:val="25"/>
+          <w:szCs w:val="25"/>
+          <w:lang w:eastAsia="es-ES"/>
+        </w:rPr>
+        <w:t>Maps</w:t>
+      </w:r>
+      <w:proofErr w:type="spellEnd"/>
+      <w:r>
+        <w:rPr>
+          <w:rFonts w:eastAsia="Times New Roman" w:cstheme="minorHAnsi"/>
+          <w:bCs/>
+          <w:color w:val="000000"/>
+          <w:sz w:val="25"/>
+          <w:szCs w:val="25"/>
+          <w:lang w:eastAsia="es-ES"/>
+        </w:rPr>
+        <w:t xml:space="preserve">. </w:t>
+      </w:r>
+      <w:proofErr w:type="spellStart"/>
       <w:r>
         <w:rPr>
           <w:rFonts w:eastAsia="Times New Roman" w:cstheme="minorHAnsi"/>
@@ -9787,6 +10876,7 @@
         </w:rPr>
         <w:t>LocationService</w:t>
       </w:r>
+      <w:proofErr w:type="spellEnd"/>
       <w:r>
         <w:rPr>
           <w:rFonts w:eastAsia="Times New Roman" w:cstheme="minorHAnsi"/>
@@ -9857,7 +10947,7 @@
           <w:sz w:val="32"/>
         </w:rPr>
       </w:pPr>
-      <w:bookmarkStart w:id="17" w:name="_Toc41670799"/>
+      <w:bookmarkStart w:id="18" w:name="_Toc41670799"/>
       <w:r>
         <w:rPr>
           <w:rFonts w:ascii="Times New Roman" w:hAnsi="Times New Roman"/>
@@ -9867,7 +10957,7 @@
         <w:lastRenderedPageBreak/>
         <w:t>Persistencia</w:t>
       </w:r>
-      <w:bookmarkEnd w:id="17"/>
+      <w:bookmarkEnd w:id="18"/>
     </w:p>
     <w:p>
       <w:pPr>
@@ -9893,6 +10983,7 @@
         </w:rPr>
         <w:t xml:space="preserve">Ninguna de la información de las clases de Android sobrevive entre distintas instancias de la aplicación. Para poder almacenar información entre distintas ejecuciones, necesitamos un servicio de persistencia. </w:t>
       </w:r>
+      <w:proofErr w:type="spellStart"/>
       <w:r>
         <w:rPr>
           <w:rFonts w:eastAsia="Times New Roman" w:cstheme="minorHAnsi"/>
@@ -9903,7 +10994,20 @@
           <w:szCs w:val="25"/>
           <w:lang w:eastAsia="es-ES"/>
         </w:rPr>
-        <w:t xml:space="preserve">PersistentStorageService </w:t>
+        <w:t>PersistentStorageService</w:t>
+      </w:r>
+      <w:proofErr w:type="spellEnd"/>
+      <w:r>
+        <w:rPr>
+          <w:rFonts w:eastAsia="Times New Roman" w:cstheme="minorHAnsi"/>
+          <w:b/>
+          <w:bCs/>
+          <w:color w:val="A4063E" w:themeColor="accent6"/>
+          <w:sz w:val="25"/>
+          <w:szCs w:val="25"/>
+          <w:lang w:eastAsia="es-ES"/>
+        </w:rPr>
+        <w:t xml:space="preserve"> </w:t>
       </w:r>
       <w:r>
         <w:rPr>
@@ -9916,6 +11020,7 @@
         </w:rPr>
         <w:t xml:space="preserve">se encarga de almacenar persistentemente un mapa que tiene como claves </w:t>
       </w:r>
+      <w:proofErr w:type="spellStart"/>
       <w:r>
         <w:rPr>
           <w:rFonts w:eastAsia="Times New Roman" w:cstheme="minorHAnsi"/>
@@ -9937,7 +11042,19 @@
           <w:szCs w:val="25"/>
           <w:lang w:eastAsia="es-ES"/>
         </w:rPr>
-        <w:t xml:space="preserve">s </w:t>
+        <w:t>s</w:t>
+      </w:r>
+      <w:proofErr w:type="spellEnd"/>
+      <w:r>
+        <w:rPr>
+          <w:rFonts w:eastAsia="Times New Roman" w:cstheme="minorHAnsi"/>
+          <w:bCs/>
+          <w:color w:val="A4063E" w:themeColor="accent6"/>
+          <w:sz w:val="25"/>
+          <w:szCs w:val="25"/>
+          <w:lang w:eastAsia="es-ES"/>
+        </w:rPr>
+        <w:t xml:space="preserve"> </w:t>
       </w:r>
       <w:r>
         <w:rPr>
@@ -9950,6 +11067,7 @@
         </w:rPr>
         <w:t xml:space="preserve">y como valores </w:t>
       </w:r>
+      <w:proofErr w:type="spellStart"/>
       <w:r>
         <w:rPr>
           <w:rFonts w:eastAsia="Times New Roman" w:cstheme="minorHAnsi"/>
@@ -9973,6 +11091,7 @@
         </w:rPr>
         <w:t>s</w:t>
       </w:r>
+      <w:proofErr w:type="spellEnd"/>
       <w:r>
         <w:rPr>
           <w:rFonts w:eastAsia="Times New Roman" w:cstheme="minorHAnsi"/>
@@ -10021,7 +11140,7 @@
           <w:sz w:val="32"/>
         </w:rPr>
       </w:pPr>
-      <w:bookmarkStart w:id="18" w:name="_Toc41670800"/>
+      <w:bookmarkStart w:id="19" w:name="_Toc41670800"/>
       <w:r>
         <w:rPr>
           <w:rFonts w:ascii="Times New Roman" w:hAnsi="Times New Roman"/>
@@ -10030,7 +11149,7 @@
         </w:rPr>
         <w:t>Autenticación</w:t>
       </w:r>
-      <w:bookmarkEnd w:id="18"/>
+      <w:bookmarkEnd w:id="19"/>
     </w:p>
     <w:p>
       <w:pPr>
@@ -10045,6 +11164,7 @@
           <w:lang w:eastAsia="es-ES"/>
         </w:rPr>
       </w:pPr>
+      <w:proofErr w:type="spellStart"/>
       <w:r>
         <w:rPr>
           <w:rFonts w:eastAsia="Times New Roman" w:cstheme="minorHAnsi"/>
@@ -10057,6 +11177,7 @@
         </w:rPr>
         <w:t>AuthenticationService</w:t>
       </w:r>
+      <w:proofErr w:type="spellEnd"/>
       <w:r>
         <w:rPr>
           <w:rFonts w:eastAsia="Times New Roman" w:cstheme="minorHAnsi"/>
@@ -10079,6 +11200,7 @@
         </w:rPr>
         <w:t xml:space="preserve">se encarga de lo relacionado con la autenticación. Utiliza </w:t>
       </w:r>
+      <w:proofErr w:type="spellStart"/>
       <w:r>
         <w:rPr>
           <w:rFonts w:eastAsia="Times New Roman" w:cstheme="minorHAnsi"/>
@@ -10089,18 +11211,55 @@
           <w:szCs w:val="25"/>
           <w:lang w:eastAsia="es-ES"/>
         </w:rPr>
-        <w:t xml:space="preserve">PersistentStorageService </w:t>
-      </w:r>
-      <w:r>
-        <w:rPr>
-          <w:rFonts w:eastAsia="Times New Roman" w:cstheme="minorHAnsi"/>
-          <w:bCs/>
-          <w:color w:val="000000"/>
-          <w:sz w:val="25"/>
-          <w:szCs w:val="25"/>
-          <w:lang w:eastAsia="es-ES"/>
-        </w:rPr>
-        <w:t xml:space="preserve">para almacenar tokens de autenticación persistentemente, y de esta manera poder </w:t>
+        <w:t>PersistentStorageService</w:t>
+      </w:r>
+      <w:proofErr w:type="spellEnd"/>
+      <w:r>
+        <w:rPr>
+          <w:rFonts w:eastAsia="Times New Roman" w:cstheme="minorHAnsi"/>
+          <w:b/>
+          <w:bCs/>
+          <w:color w:val="A4063E" w:themeColor="accent6"/>
+          <w:sz w:val="25"/>
+          <w:szCs w:val="25"/>
+          <w:lang w:eastAsia="es-ES"/>
+        </w:rPr>
+        <w:t xml:space="preserve"> </w:t>
+      </w:r>
+      <w:r>
+        <w:rPr>
+          <w:rFonts w:eastAsia="Times New Roman" w:cstheme="minorHAnsi"/>
+          <w:bCs/>
+          <w:color w:val="000000"/>
+          <w:sz w:val="25"/>
+          <w:szCs w:val="25"/>
+          <w:lang w:eastAsia="es-ES"/>
+        </w:rPr>
+        <w:t xml:space="preserve">para almacenar </w:t>
+      </w:r>
+      <w:proofErr w:type="spellStart"/>
+      <w:r>
+        <w:rPr>
+          <w:rFonts w:eastAsia="Times New Roman" w:cstheme="minorHAnsi"/>
+          <w:bCs/>
+          <w:color w:val="000000"/>
+          <w:sz w:val="25"/>
+          <w:szCs w:val="25"/>
+          <w:lang w:eastAsia="es-ES"/>
+        </w:rPr>
+        <w:t>tokens</w:t>
+      </w:r>
+      <w:proofErr w:type="spellEnd"/>
+      <w:r>
+        <w:rPr>
+          <w:rFonts w:eastAsia="Times New Roman" w:cstheme="minorHAnsi"/>
+          <w:bCs/>
+          <w:color w:val="000000"/>
+          <w:sz w:val="25"/>
+          <w:szCs w:val="25"/>
+          <w:lang w:eastAsia="es-ES"/>
+        </w:rPr>
+        <w:t xml:space="preserve"> de autenticación persistentemente, y de esta manera poder </w:t>
       </w:r>
       <w:r>
         <w:rPr>
@@ -10256,7 +11415,7 @@
           <w:u w:val="single"/>
         </w:rPr>
       </w:pPr>
-      <w:bookmarkStart w:id="19" w:name="_Toc41670801"/>
+      <w:bookmarkStart w:id="20" w:name="_Toc41670801"/>
       <w:r>
         <w:rPr>
           <w:rFonts w:ascii="Times New Roman" w:hAnsi="Times New Roman"/>
@@ -10264,9 +11423,19 @@
           <w:u w:val="single"/>
         </w:rPr>
         <w:lastRenderedPageBreak/>
-        <w:t>Paquete view</w:t>
-      </w:r>
-      <w:bookmarkEnd w:id="19"/>
+        <w:t xml:space="preserve">Paquete </w:t>
+      </w:r>
+      <w:proofErr w:type="spellStart"/>
+      <w:r>
+        <w:rPr>
+          <w:rFonts w:ascii="Times New Roman" w:hAnsi="Times New Roman"/>
+          <w:color w:val="161718" w:themeColor="text1"/>
+          <w:u w:val="single"/>
+        </w:rPr>
+        <w:t>view</w:t>
+      </w:r>
+      <w:bookmarkEnd w:id="20"/>
+      <w:proofErr w:type="spellEnd"/>
     </w:p>
     <w:p>
       <w:pPr>
@@ -10334,6 +11503,7 @@
           <w:lang w:eastAsia="es-ES"/>
         </w:rPr>
       </w:pPr>
+      <w:proofErr w:type="spellStart"/>
       <w:r>
         <w:rPr>
           <w:rFonts w:eastAsia="Times New Roman" w:cstheme="minorHAnsi"/>
@@ -10346,6 +11516,7 @@
         </w:rPr>
         <w:t>services</w:t>
       </w:r>
+      <w:proofErr w:type="spellEnd"/>
     </w:p>
     <w:p>
       <w:pPr>
@@ -10393,6 +11564,7 @@
         </w:rPr>
         <w:t xml:space="preserve"> </w:t>
       </w:r>
+      <w:proofErr w:type="spellStart"/>
       <w:r>
         <w:rPr>
           <w:rFonts w:eastAsia="Times New Roman" w:cstheme="minorHAnsi"/>
@@ -10405,6 +11577,7 @@
         </w:rPr>
         <w:t>ClickListener</w:t>
       </w:r>
+      <w:proofErr w:type="spellEnd"/>
     </w:p>
     <w:p>
       <w:pPr>
@@ -10452,6 +11625,7 @@
         </w:rPr>
         <w:t xml:space="preserve"> </w:t>
       </w:r>
+      <w:proofErr w:type="spellStart"/>
       <w:r>
         <w:rPr>
           <w:rFonts w:eastAsia="Times New Roman" w:cstheme="minorHAnsi"/>
@@ -10464,6 +11638,7 @@
         </w:rPr>
         <w:t>CallableNetworkImageView</w:t>
       </w:r>
+      <w:proofErr w:type="spellEnd"/>
     </w:p>
     <w:p>
       <w:pPr>
@@ -10512,6 +11687,7 @@
         </w:rPr>
         <w:t xml:space="preserve"> </w:t>
       </w:r>
+      <w:proofErr w:type="spellStart"/>
       <w:r>
         <w:rPr>
           <w:rFonts w:eastAsia="Times New Roman" w:cstheme="minorHAnsi"/>
@@ -10524,6 +11700,7 @@
         </w:rPr>
         <w:t>activities</w:t>
       </w:r>
+      <w:proofErr w:type="spellEnd"/>
     </w:p>
     <w:p>
       <w:pPr>
@@ -10639,7 +11816,8 @@
           <w:sz w:val="32"/>
         </w:rPr>
       </w:pPr>
-      <w:bookmarkStart w:id="20" w:name="_Toc41670802"/>
+      <w:bookmarkStart w:id="21" w:name="_Toc41670802"/>
+      <w:proofErr w:type="spellStart"/>
       <w:r>
         <w:rPr>
           <w:rFonts w:ascii="Times New Roman" w:hAnsi="Times New Roman"/>
@@ -10648,7 +11826,8 @@
         </w:rPr>
         <w:t>ClickListener</w:t>
       </w:r>
-      <w:bookmarkEnd w:id="20"/>
+      <w:bookmarkEnd w:id="21"/>
+      <w:proofErr w:type="spellEnd"/>
     </w:p>
     <w:p>
       <w:pPr>
@@ -10674,6 +11853,7 @@
         </w:rPr>
         <w:t xml:space="preserve">La clase </w:t>
       </w:r>
+      <w:proofErr w:type="spellStart"/>
       <w:r>
         <w:rPr>
           <w:rFonts w:eastAsia="Times New Roman" w:cstheme="minorHAnsi"/>
@@ -10684,18 +11864,79 @@
           <w:szCs w:val="25"/>
           <w:lang w:eastAsia="es-ES"/>
         </w:rPr>
-        <w:t xml:space="preserve">ClickListener </w:t>
-      </w:r>
-      <w:r>
-        <w:rPr>
-          <w:rFonts w:eastAsia="Times New Roman" w:cstheme="minorHAnsi"/>
-          <w:bCs/>
-          <w:color w:val="000000"/>
-          <w:sz w:val="25"/>
-          <w:szCs w:val="25"/>
-          <w:lang w:eastAsia="es-ES"/>
-        </w:rPr>
-        <w:t xml:space="preserve">define un callback que se ejecutará cuando se haga click en alguna </w:t>
+        <w:t>ClickListener</w:t>
+      </w:r>
+      <w:proofErr w:type="spellEnd"/>
+      <w:r>
+        <w:rPr>
+          <w:rFonts w:eastAsia="Times New Roman" w:cstheme="minorHAnsi"/>
+          <w:b/>
+          <w:bCs/>
+          <w:color w:val="A4063E" w:themeColor="accent6"/>
+          <w:sz w:val="25"/>
+          <w:szCs w:val="25"/>
+          <w:lang w:eastAsia="es-ES"/>
+        </w:rPr>
+        <w:t xml:space="preserve"> </w:t>
+      </w:r>
+      <w:r>
+        <w:rPr>
+          <w:rFonts w:eastAsia="Times New Roman" w:cstheme="minorHAnsi"/>
+          <w:bCs/>
+          <w:color w:val="000000"/>
+          <w:sz w:val="25"/>
+          <w:szCs w:val="25"/>
+          <w:lang w:eastAsia="es-ES"/>
+        </w:rPr>
+        <w:t xml:space="preserve">define un </w:t>
+      </w:r>
+      <w:proofErr w:type="spellStart"/>
+      <w:r>
+        <w:rPr>
+          <w:rFonts w:eastAsia="Times New Roman" w:cstheme="minorHAnsi"/>
+          <w:bCs/>
+          <w:color w:val="000000"/>
+          <w:sz w:val="25"/>
+          <w:szCs w:val="25"/>
+          <w:lang w:eastAsia="es-ES"/>
+        </w:rPr>
+        <w:t>callback</w:t>
+      </w:r>
+      <w:proofErr w:type="spellEnd"/>
+      <w:r>
+        <w:rPr>
+          <w:rFonts w:eastAsia="Times New Roman" w:cstheme="minorHAnsi"/>
+          <w:bCs/>
+          <w:color w:val="000000"/>
+          <w:sz w:val="25"/>
+          <w:szCs w:val="25"/>
+          <w:lang w:eastAsia="es-ES"/>
+        </w:rPr>
+        <w:t xml:space="preserve"> que se ejecutará cuando se haga </w:t>
+      </w:r>
+      <w:proofErr w:type="spellStart"/>
+      <w:r>
+        <w:rPr>
+          <w:rFonts w:eastAsia="Times New Roman" w:cstheme="minorHAnsi"/>
+          <w:bCs/>
+          <w:color w:val="000000"/>
+          <w:sz w:val="25"/>
+          <w:szCs w:val="25"/>
+          <w:lang w:eastAsia="es-ES"/>
+        </w:rPr>
+        <w:t>click</w:t>
+      </w:r>
+      <w:proofErr w:type="spellEnd"/>
+      <w:r>
+        <w:rPr>
+          <w:rFonts w:eastAsia="Times New Roman" w:cstheme="minorHAnsi"/>
+          <w:bCs/>
+          <w:color w:val="000000"/>
+          <w:sz w:val="25"/>
+          <w:szCs w:val="25"/>
+          <w:lang w:eastAsia="es-ES"/>
+        </w:rPr>
+        <w:t xml:space="preserve"> en alguna </w:t>
       </w:r>
       <w:r>
         <w:rPr>
@@ -10769,7 +12010,8 @@
           <w:sz w:val="32"/>
         </w:rPr>
       </w:pPr>
-      <w:bookmarkStart w:id="21" w:name="_Toc41670803"/>
+      <w:bookmarkStart w:id="22" w:name="_Toc41670803"/>
+      <w:proofErr w:type="spellStart"/>
       <w:r>
         <w:rPr>
           <w:rFonts w:ascii="Times New Roman" w:hAnsi="Times New Roman"/>
@@ -10778,7 +12020,8 @@
         </w:rPr>
         <w:t>CallableNetworkImageView</w:t>
       </w:r>
-      <w:bookmarkEnd w:id="21"/>
+      <w:bookmarkEnd w:id="22"/>
+      <w:proofErr w:type="spellEnd"/>
     </w:p>
     <w:p>
       <w:pPr>
@@ -10802,8 +12045,33 @@
           <w:szCs w:val="25"/>
           <w:lang w:eastAsia="es-ES"/>
         </w:rPr>
-        <w:t xml:space="preserve">Como indicamos antes, Volley tiene soporte de serie para cargar imágenes. Sin embargo, la clase que trae por defecto, </w:t>
-      </w:r>
+        <w:t xml:space="preserve">Como indicamos antes, </w:t>
+      </w:r>
+      <w:proofErr w:type="spellStart"/>
+      <w:r>
+        <w:rPr>
+          <w:rFonts w:eastAsia="Times New Roman" w:cstheme="minorHAnsi"/>
+          <w:bCs/>
+          <w:color w:val="000000"/>
+          <w:sz w:val="25"/>
+          <w:szCs w:val="25"/>
+          <w:lang w:eastAsia="es-ES"/>
+        </w:rPr>
+        <w:t>Volley</w:t>
+      </w:r>
+      <w:proofErr w:type="spellEnd"/>
+      <w:r>
+        <w:rPr>
+          <w:rFonts w:eastAsia="Times New Roman" w:cstheme="minorHAnsi"/>
+          <w:bCs/>
+          <w:color w:val="000000"/>
+          <w:sz w:val="25"/>
+          <w:szCs w:val="25"/>
+          <w:lang w:eastAsia="es-ES"/>
+        </w:rPr>
+        <w:t xml:space="preserve"> tiene soporte de serie para cargar imágenes. Sin embargo, la clase que trae por defecto, </w:t>
+      </w:r>
+      <w:proofErr w:type="spellStart"/>
       <w:r>
         <w:rPr>
           <w:rFonts w:eastAsia="Times New Roman" w:cstheme="minorHAnsi"/>
@@ -10816,17 +12084,43 @@
         </w:rPr>
         <w:t>NetworkImageView</w:t>
       </w:r>
-      <w:r>
-        <w:rPr>
-          <w:rFonts w:eastAsia="Times New Roman" w:cstheme="minorHAnsi"/>
-          <w:bCs/>
-          <w:color w:val="000000"/>
-          <w:sz w:val="25"/>
-          <w:szCs w:val="25"/>
-          <w:lang w:eastAsia="es-ES"/>
-        </w:rPr>
-        <w:t xml:space="preserve">, no tiene soporte para callbacks en caso de error, y solo permite mostrar una imagen por defecto en caso de error. Como esto no era suficiente para nuestras necesidades, hemos modificado el código de </w:t>
-      </w:r>
+      <w:proofErr w:type="spellEnd"/>
+      <w:r>
+        <w:rPr>
+          <w:rFonts w:eastAsia="Times New Roman" w:cstheme="minorHAnsi"/>
+          <w:bCs/>
+          <w:color w:val="000000"/>
+          <w:sz w:val="25"/>
+          <w:szCs w:val="25"/>
+          <w:lang w:eastAsia="es-ES"/>
+        </w:rPr>
+        <w:t xml:space="preserve">, no tiene soporte para </w:t>
+      </w:r>
+      <w:proofErr w:type="spellStart"/>
+      <w:r>
+        <w:rPr>
+          <w:rFonts w:eastAsia="Times New Roman" w:cstheme="minorHAnsi"/>
+          <w:bCs/>
+          <w:color w:val="000000"/>
+          <w:sz w:val="25"/>
+          <w:szCs w:val="25"/>
+          <w:lang w:eastAsia="es-ES"/>
+        </w:rPr>
+        <w:t>callbacks</w:t>
+      </w:r>
+      <w:proofErr w:type="spellEnd"/>
+      <w:r>
+        <w:rPr>
+          <w:rFonts w:eastAsia="Times New Roman" w:cstheme="minorHAnsi"/>
+          <w:bCs/>
+          <w:color w:val="000000"/>
+          <w:sz w:val="25"/>
+          <w:szCs w:val="25"/>
+          <w:lang w:eastAsia="es-ES"/>
+        </w:rPr>
+        <w:t xml:space="preserve"> en caso de error, y solo permite mostrar una imagen por defecto en caso de error. Como esto no era suficiente para nuestras necesidades, hemos modificado el código de </w:t>
+      </w:r>
+      <w:proofErr w:type="spellStart"/>
       <w:r>
         <w:rPr>
           <w:rFonts w:eastAsia="Times New Roman" w:cstheme="minorHAnsi"/>
@@ -10839,6 +12133,7 @@
         </w:rPr>
         <w:t>NetworkImageView</w:t>
       </w:r>
+      <w:proofErr w:type="spellEnd"/>
       <w:r>
         <w:rPr>
           <w:rFonts w:eastAsia="Times New Roman" w:cstheme="minorHAnsi"/>
@@ -10862,6 +12157,7 @@
         </w:rPr>
         <w:t xml:space="preserve">creando </w:t>
       </w:r>
+      <w:proofErr w:type="spellStart"/>
       <w:r>
         <w:rPr>
           <w:rFonts w:eastAsia="Times New Roman" w:cstheme="minorHAnsi"/>
@@ -10874,16 +12170,41 @@
         </w:rPr>
         <w:t>CallableNetworkImageView</w:t>
       </w:r>
-      <w:r>
-        <w:rPr>
-          <w:rFonts w:eastAsia="Times New Roman" w:cstheme="minorHAnsi"/>
-          <w:bCs/>
-          <w:color w:val="000000"/>
-          <w:sz w:val="25"/>
-          <w:szCs w:val="25"/>
-          <w:lang w:eastAsia="es-ES"/>
-        </w:rPr>
-        <w:t>, que llama a un callback en caso de error al cargar la imagen.</w:t>
+      <w:proofErr w:type="spellEnd"/>
+      <w:r>
+        <w:rPr>
+          <w:rFonts w:eastAsia="Times New Roman" w:cstheme="minorHAnsi"/>
+          <w:bCs/>
+          <w:color w:val="000000"/>
+          <w:sz w:val="25"/>
+          <w:szCs w:val="25"/>
+          <w:lang w:eastAsia="es-ES"/>
+        </w:rPr>
+        <w:t xml:space="preserve">, que llama a un </w:t>
+      </w:r>
+      <w:proofErr w:type="spellStart"/>
+      <w:r>
+        <w:rPr>
+          <w:rFonts w:eastAsia="Times New Roman" w:cstheme="minorHAnsi"/>
+          <w:bCs/>
+          <w:color w:val="000000"/>
+          <w:sz w:val="25"/>
+          <w:szCs w:val="25"/>
+          <w:lang w:eastAsia="es-ES"/>
+        </w:rPr>
+        <w:t>callback</w:t>
+      </w:r>
+      <w:proofErr w:type="spellEnd"/>
+      <w:r>
+        <w:rPr>
+          <w:rFonts w:eastAsia="Times New Roman" w:cstheme="minorHAnsi"/>
+          <w:bCs/>
+          <w:color w:val="000000"/>
+          <w:sz w:val="25"/>
+          <w:szCs w:val="25"/>
+          <w:lang w:eastAsia="es-ES"/>
+        </w:rPr>
+        <w:t xml:space="preserve"> en caso de error al cargar la imagen.</w:t>
       </w:r>
     </w:p>
     <w:p>
@@ -10922,7 +12243,8 @@
           <w:sz w:val="32"/>
         </w:rPr>
       </w:pPr>
-      <w:bookmarkStart w:id="22" w:name="_Toc41670804"/>
+      <w:bookmarkStart w:id="23" w:name="_Toc41670804"/>
+      <w:proofErr w:type="spellStart"/>
       <w:r>
         <w:rPr>
           <w:rFonts w:ascii="Times New Roman" w:hAnsi="Times New Roman"/>
@@ -10931,7 +12253,8 @@
         </w:rPr>
         <w:t>Activities</w:t>
       </w:r>
-      <w:bookmarkEnd w:id="22"/>
+      <w:bookmarkEnd w:id="23"/>
+      <w:proofErr w:type="spellEnd"/>
     </w:p>
     <w:p>
       <w:pPr>
@@ -10950,6 +12273,7 @@
           <w:lang w:eastAsia="es-ES"/>
         </w:rPr>
       </w:pPr>
+      <w:proofErr w:type="spellStart"/>
       <w:r>
         <w:rPr>
           <w:rFonts w:eastAsia="Times New Roman" w:cstheme="minorHAnsi"/>
@@ -10961,6 +12285,7 @@
         </w:rPr>
         <w:t>MainActivity</w:t>
       </w:r>
+      <w:proofErr w:type="spellEnd"/>
       <w:r>
         <w:rPr>
           <w:rFonts w:eastAsia="Times New Roman" w:cstheme="minorHAnsi"/>
@@ -11101,6 +12426,7 @@
         </w:rPr>
         <w:t>Pantalla de Inicio de sesión (</w:t>
       </w:r>
+      <w:proofErr w:type="spellStart"/>
       <w:r>
         <w:rPr>
           <w:rFonts w:eastAsia="Times New Roman" w:cstheme="minorHAnsi"/>
@@ -11113,6 +12439,7 @@
         </w:rPr>
         <w:t>SignInActivity</w:t>
       </w:r>
+      <w:proofErr w:type="spellEnd"/>
       <w:r>
         <w:rPr>
           <w:rFonts w:eastAsia="Times New Roman" w:cstheme="minorHAnsi"/>
@@ -11268,6 +12595,7 @@
         </w:rPr>
         <w:t>Pantalla de Registro (</w:t>
       </w:r>
+      <w:proofErr w:type="spellStart"/>
       <w:r>
         <w:rPr>
           <w:rFonts w:eastAsia="Times New Roman" w:cstheme="minorHAnsi"/>
@@ -11280,6 +12608,7 @@
         </w:rPr>
         <w:t>RegistrationActivity</w:t>
       </w:r>
+      <w:proofErr w:type="spellEnd"/>
       <w:r>
         <w:rPr>
           <w:rFonts w:eastAsia="Times New Roman" w:cstheme="minorHAnsi"/>
@@ -11414,7 +12743,31 @@
           <w:szCs w:val="25"/>
           <w:lang w:eastAsia="es-ES"/>
         </w:rPr>
-        <w:t xml:space="preserve">. Además, deberá aceptar los Términos y Condiciones y la Política de Privacidad. Si pulsa en Términos y Condiciones y Política de Privacidad se le redireccionará a una página web donde se encuentran ambos documentos. Si el usuario pulsa en el botón </w:t>
+        <w:t xml:space="preserve">. Además, deberá aceptar los Términos y Condiciones y la Política de Privacidad. Si pulsa en Términos y Condiciones y Política de Privacidad se le </w:t>
+      </w:r>
+      <w:proofErr w:type="spellStart"/>
+      <w:r>
+        <w:rPr>
+          <w:rFonts w:eastAsia="Times New Roman" w:cstheme="minorHAnsi"/>
+          <w:bCs/>
+          <w:color w:val="000000"/>
+          <w:sz w:val="25"/>
+          <w:szCs w:val="25"/>
+          <w:lang w:eastAsia="es-ES"/>
+        </w:rPr>
+        <w:t>redireccionará</w:t>
+      </w:r>
+      <w:proofErr w:type="spellEnd"/>
+      <w:r>
+        <w:rPr>
+          <w:rFonts w:eastAsia="Times New Roman" w:cstheme="minorHAnsi"/>
+          <w:bCs/>
+          <w:color w:val="000000"/>
+          <w:sz w:val="25"/>
+          <w:szCs w:val="25"/>
+          <w:lang w:eastAsia="es-ES"/>
+        </w:rPr>
+        <w:t xml:space="preserve"> a una página web donde se encuentran ambos documentos. Si el usuario pulsa en el botón </w:t>
       </w:r>
       <w:r>
         <w:rPr>
@@ -11438,7 +12791,31 @@
           <w:szCs w:val="25"/>
           <w:lang w:eastAsia="es-ES"/>
         </w:rPr>
-        <w:t xml:space="preserve"> una vez haya cumplimentado esta información, se procederá al registro. Si la operación tiene éxito, se le notificará al usuario mediante un popUp con la posibilidad de ir a la pantalla de inicio de sesión, y si el registro no ha tenido éxito, se le notificará el motivo.</w:t>
+        <w:t xml:space="preserve"> una vez haya cumplimentado esta información, se procederá al registro. Si la operación tiene éxito, se le notificará al usuario mediante un </w:t>
+      </w:r>
+      <w:proofErr w:type="spellStart"/>
+      <w:r>
+        <w:rPr>
+          <w:rFonts w:eastAsia="Times New Roman" w:cstheme="minorHAnsi"/>
+          <w:bCs/>
+          <w:color w:val="000000"/>
+          <w:sz w:val="25"/>
+          <w:szCs w:val="25"/>
+          <w:lang w:eastAsia="es-ES"/>
+        </w:rPr>
+        <w:t>popUp</w:t>
+      </w:r>
+      <w:proofErr w:type="spellEnd"/>
+      <w:r>
+        <w:rPr>
+          <w:rFonts w:eastAsia="Times New Roman" w:cstheme="minorHAnsi"/>
+          <w:bCs/>
+          <w:color w:val="000000"/>
+          <w:sz w:val="25"/>
+          <w:szCs w:val="25"/>
+          <w:lang w:eastAsia="es-ES"/>
+        </w:rPr>
+        <w:t xml:space="preserve"> con la posibilidad de ir a la pantalla de inicio de sesión, y si el registro no ha tenido éxito, se le notificará el motivo.</w:t>
       </w:r>
     </w:p>
     <w:p>
@@ -11483,6 +12860,7 @@
         </w:rPr>
         <w:t>Pantalla Explorar (</w:t>
       </w:r>
+      <w:proofErr w:type="spellStart"/>
       <w:r>
         <w:rPr>
           <w:rFonts w:eastAsia="Times New Roman" w:cstheme="minorHAnsi"/>
@@ -11495,6 +12873,7 @@
         </w:rPr>
         <w:t>SearchActivity</w:t>
       </w:r>
+      <w:proofErr w:type="spellEnd"/>
       <w:r>
         <w:rPr>
           <w:rFonts w:eastAsia="Times New Roman" w:cstheme="minorHAnsi"/>
@@ -11595,6 +12974,7 @@
         <w:lastRenderedPageBreak/>
         <w:t xml:space="preserve">filtrado de favores que permitirá al usuario filtrar los favores que aparecen en la lista según tres criterios. Estos son: el tiempo que queda para que caduque un favor (diferencia entre fecha límite y fecha actual), la recompensa mínima de </w:t>
       </w:r>
+      <w:proofErr w:type="spellStart"/>
       <w:r>
         <w:rPr>
           <w:rFonts w:eastAsia="Times New Roman" w:cstheme="minorHAnsi"/>
@@ -11608,6 +12988,7 @@
         </w:rPr>
         <w:t>grollies</w:t>
       </w:r>
+      <w:proofErr w:type="spellEnd"/>
       <w:r>
         <w:rPr>
           <w:rFonts w:eastAsia="Times New Roman" w:cstheme="minorHAnsi"/>
@@ -11667,6 +13048,7 @@
         </w:rPr>
         <w:t xml:space="preserve">. Está es una característica común de todas las pantallas que siguen a esta. El panel en la esquina superior izquierda muestra los </w:t>
       </w:r>
+      <w:proofErr w:type="spellStart"/>
       <w:r>
         <w:rPr>
           <w:rFonts w:eastAsia="Times New Roman" w:cstheme="minorHAnsi"/>
@@ -11680,6 +13062,7 @@
         </w:rPr>
         <w:t>grollies</w:t>
       </w:r>
+      <w:proofErr w:type="spellEnd"/>
       <w:r>
         <w:rPr>
           <w:rFonts w:eastAsia="Times New Roman" w:cstheme="minorHAnsi"/>
@@ -11736,7 +13119,31 @@
           <w:szCs w:val="25"/>
           <w:lang w:eastAsia="es-ES"/>
         </w:rPr>
-        <w:t>pantallas tienen dicho panel de grollies con esta misma funcionalidad.</w:t>
+        <w:t xml:space="preserve">pantallas tienen dicho panel de </w:t>
+      </w:r>
+      <w:proofErr w:type="spellStart"/>
+      <w:r>
+        <w:rPr>
+          <w:rFonts w:eastAsia="Times New Roman" w:cstheme="minorHAnsi"/>
+          <w:bCs/>
+          <w:color w:val="000000"/>
+          <w:sz w:val="25"/>
+          <w:szCs w:val="25"/>
+          <w:lang w:eastAsia="es-ES"/>
+        </w:rPr>
+        <w:t>grollies</w:t>
+      </w:r>
+      <w:proofErr w:type="spellEnd"/>
+      <w:r>
+        <w:rPr>
+          <w:rFonts w:eastAsia="Times New Roman" w:cstheme="minorHAnsi"/>
+          <w:bCs/>
+          <w:color w:val="000000"/>
+          <w:sz w:val="25"/>
+          <w:szCs w:val="25"/>
+          <w:lang w:eastAsia="es-ES"/>
+        </w:rPr>
+        <w:t xml:space="preserve"> con esta misma funcionalidad.</w:t>
       </w:r>
     </w:p>
     <w:p>
@@ -11781,6 +13188,7 @@
         </w:rPr>
         <w:t>Pantalla Favores (</w:t>
       </w:r>
+      <w:proofErr w:type="spellStart"/>
       <w:r>
         <w:rPr>
           <w:rFonts w:eastAsia="Times New Roman" w:cstheme="minorHAnsi"/>
@@ -11793,6 +13201,7 @@
         </w:rPr>
         <w:t>MyFavorActivity</w:t>
       </w:r>
+      <w:proofErr w:type="spellEnd"/>
       <w:r>
         <w:rPr>
           <w:rFonts w:eastAsia="Times New Roman" w:cstheme="minorHAnsi"/>
@@ -12018,6 +13427,7 @@
         </w:rPr>
         <w:t>Pantalla Mensajes (</w:t>
       </w:r>
+      <w:proofErr w:type="spellStart"/>
       <w:r>
         <w:rPr>
           <w:rFonts w:eastAsia="Times New Roman" w:cstheme="minorHAnsi"/>
@@ -12030,6 +13440,7 @@
         </w:rPr>
         <w:t>MessageActivity</w:t>
       </w:r>
+      <w:proofErr w:type="spellEnd"/>
       <w:r>
         <w:rPr>
           <w:rFonts w:eastAsia="Times New Roman" w:cstheme="minorHAnsi"/>
@@ -12170,7 +13581,31 @@
           <w:szCs w:val="25"/>
         </w:rPr>
         <w:lastRenderedPageBreak/>
-        <w:t>Pantalla Regalos (GiftsActivity):</w:t>
+        <w:t>Pantalla Regalos (</w:t>
+      </w:r>
+      <w:proofErr w:type="spellStart"/>
+      <w:r>
+        <w:rPr>
+          <w:rFonts w:cstheme="minorHAnsi"/>
+          <w:b/>
+          <w:bCs/>
+          <w:color w:val="000000"/>
+          <w:sz w:val="25"/>
+          <w:szCs w:val="25"/>
+        </w:rPr>
+        <w:t>GiftsActivity</w:t>
+      </w:r>
+      <w:proofErr w:type="spellEnd"/>
+      <w:r>
+        <w:rPr>
+          <w:rFonts w:cstheme="minorHAnsi"/>
+          <w:b/>
+          <w:bCs/>
+          <w:color w:val="000000"/>
+          <w:sz w:val="25"/>
+          <w:szCs w:val="25"/>
+        </w:rPr>
+        <w:t>):</w:t>
       </w:r>
     </w:p>
     <w:p>
@@ -12210,6 +13645,7 @@
         </w:rPr>
         <w:t xml:space="preserve">En esta pantalla el usuario puede elegir canjear una cantidad de </w:t>
       </w:r>
+      <w:proofErr w:type="spellStart"/>
       <w:r>
         <w:rPr>
           <w:rFonts w:eastAsia="Times New Roman" w:cstheme="minorHAnsi"/>
@@ -12223,6 +13659,7 @@
         </w:rPr>
         <w:t>grollies</w:t>
       </w:r>
+      <w:proofErr w:type="spellEnd"/>
       <w:r>
         <w:rPr>
           <w:rFonts w:eastAsia="Times New Roman" w:cstheme="minorHAnsi"/>
@@ -12234,6 +13671,7 @@
         </w:rPr>
         <w:t xml:space="preserve"> por uno de los regalos que se muestran. De cada regalo se puede ver una foto, el nombre del regalo y el precio en </w:t>
       </w:r>
+      <w:proofErr w:type="spellStart"/>
       <w:r>
         <w:rPr>
           <w:rFonts w:eastAsia="Times New Roman" w:cstheme="minorHAnsi"/>
@@ -12247,6 +13685,7 @@
         </w:rPr>
         <w:t>grollies</w:t>
       </w:r>
+      <w:proofErr w:type="spellEnd"/>
       <w:r>
         <w:rPr>
           <w:rFonts w:eastAsia="Times New Roman" w:cstheme="minorHAnsi"/>
@@ -12258,6 +13697,7 @@
         </w:rPr>
         <w:t xml:space="preserve"> que cuesta el regalo. Cuando el usuario selecciona un regalo, si no tiene </w:t>
       </w:r>
+      <w:proofErr w:type="spellStart"/>
       <w:r>
         <w:rPr>
           <w:rFonts w:eastAsia="Times New Roman" w:cstheme="minorHAnsi"/>
@@ -12271,6 +13711,7 @@
         </w:rPr>
         <w:t>grollies</w:t>
       </w:r>
+      <w:proofErr w:type="spellEnd"/>
       <w:r>
         <w:rPr>
           <w:rFonts w:eastAsia="Times New Roman" w:cstheme="minorHAnsi"/>
@@ -12282,6 +13723,7 @@
         </w:rPr>
         <w:t xml:space="preserve"> suficientes, se le muestra un mensaje de error y se cancela la operación. Si tiene </w:t>
       </w:r>
+      <w:proofErr w:type="spellStart"/>
       <w:r>
         <w:rPr>
           <w:rFonts w:eastAsia="Times New Roman" w:cstheme="minorHAnsi"/>
@@ -12295,6 +13737,7 @@
         </w:rPr>
         <w:t>grollies</w:t>
       </w:r>
+      <w:proofErr w:type="spellEnd"/>
       <w:r>
         <w:rPr>
           <w:rFonts w:eastAsia="Times New Roman" w:cstheme="minorHAnsi"/>
@@ -12329,6 +13772,7 @@
         </w:rPr>
         <w:t xml:space="preserve">substraen los </w:t>
       </w:r>
+      <w:proofErr w:type="spellStart"/>
       <w:r>
         <w:rPr>
           <w:rFonts w:eastAsia="Times New Roman" w:cstheme="minorHAnsi"/>
@@ -12342,6 +13786,7 @@
         </w:rPr>
         <w:t>grollies</w:t>
       </w:r>
+      <w:proofErr w:type="spellEnd"/>
       <w:r>
         <w:rPr>
           <w:rFonts w:eastAsia="Times New Roman" w:cstheme="minorHAnsi"/>
@@ -12409,6 +13854,7 @@
         </w:rPr>
         <w:t>Pantalla de Ajustes (</w:t>
       </w:r>
+      <w:proofErr w:type="spellStart"/>
       <w:r>
         <w:rPr>
           <w:rFonts w:cstheme="minorHAnsi"/>
@@ -12420,6 +13866,7 @@
         </w:rPr>
         <w:t>ConfigurationActivity</w:t>
       </w:r>
+      <w:proofErr w:type="spellEnd"/>
       <w:r>
         <w:rPr>
           <w:rFonts w:cstheme="minorHAnsi"/>
@@ -12515,7 +13962,103 @@
           <w:szCs w:val="25"/>
           <w:lang w:eastAsia="es-ES"/>
         </w:rPr>
-        <w:t>. Para futuras versiones, teníamos pensado incluir la posibilidad de cambiar de idioma, y esta opción estaría disponible en la pantalla de ajustes. Gracias al diseño que hemos realizado tenemos una gran internacionalización dado que Android Studio nos proporcionas útiles herramientas para tal propósito. Dentro de los archivos de la aplicación, contamos con un documento llamado strings.xml dentro de la carpeta de values en resources. En este documento aparecen lo que podríamos identificar como nombres de variables constantes a las que se le asocia una cadena de texto que no se modifica en ningún momento. El hecho de trabajar con esta especie de variables constantes globales permite que si queremos cambiar el idioma de la aplicación, solo tendremos que tener otro documento donde el valor de estos identificadores esté en otro idioma. Automáticamente, la interfaz se podrá mostrar en distintos idiomas según se elija el documento de strings correspondiente.</w:t>
+        <w:t xml:space="preserve">. Para futuras versiones, teníamos pensado incluir la posibilidad de cambiar de idioma, y esta opción estaría disponible en la pantalla de ajustes. Gracias al diseño que hemos realizado tenemos una gran internacionalización dado que Android Studio nos proporcionas útiles herramientas para tal propósito. Dentro de los archivos de la aplicación, contamos con un documento llamado strings.xml dentro de la carpeta de </w:t>
+      </w:r>
+      <w:proofErr w:type="spellStart"/>
+      <w:r>
+        <w:rPr>
+          <w:rFonts w:eastAsia="Times New Roman" w:cstheme="minorHAnsi"/>
+          <w:bCs/>
+          <w:color w:val="000000"/>
+          <w:sz w:val="25"/>
+          <w:szCs w:val="25"/>
+          <w:lang w:eastAsia="es-ES"/>
+        </w:rPr>
+        <w:t>values</w:t>
+      </w:r>
+      <w:proofErr w:type="spellEnd"/>
+      <w:r>
+        <w:rPr>
+          <w:rFonts w:eastAsia="Times New Roman" w:cstheme="minorHAnsi"/>
+          <w:bCs/>
+          <w:color w:val="000000"/>
+          <w:sz w:val="25"/>
+          <w:szCs w:val="25"/>
+          <w:lang w:eastAsia="es-ES"/>
+        </w:rPr>
+        <w:t xml:space="preserve"> en </w:t>
+      </w:r>
+      <w:proofErr w:type="spellStart"/>
+      <w:r>
+        <w:rPr>
+          <w:rFonts w:eastAsia="Times New Roman" w:cstheme="minorHAnsi"/>
+          <w:bCs/>
+          <w:color w:val="000000"/>
+          <w:sz w:val="25"/>
+          <w:szCs w:val="25"/>
+          <w:lang w:eastAsia="es-ES"/>
+        </w:rPr>
+        <w:t>resources</w:t>
+      </w:r>
+      <w:proofErr w:type="spellEnd"/>
+      <w:r>
+        <w:rPr>
+          <w:rFonts w:eastAsia="Times New Roman" w:cstheme="minorHAnsi"/>
+          <w:bCs/>
+          <w:color w:val="000000"/>
+          <w:sz w:val="25"/>
+          <w:szCs w:val="25"/>
+          <w:lang w:eastAsia="es-ES"/>
+        </w:rPr>
+        <w:t xml:space="preserve">. En este documento aparecen lo que podríamos identificar como nombres de variables constantes a las que se le asocia una cadena de texto que no se modifica en ningún momento. El hecho de trabajar con esta especie de variables constantes globales permite </w:t>
+      </w:r>
+      <w:proofErr w:type="gramStart"/>
+      <w:r>
+        <w:rPr>
+          <w:rFonts w:eastAsia="Times New Roman" w:cstheme="minorHAnsi"/>
+          <w:bCs/>
+          <w:color w:val="000000"/>
+          <w:sz w:val="25"/>
+          <w:szCs w:val="25"/>
+          <w:lang w:eastAsia="es-ES"/>
+        </w:rPr>
+        <w:t>que</w:t>
+      </w:r>
+      <w:proofErr w:type="gramEnd"/>
+      <w:r>
+        <w:rPr>
+          <w:rFonts w:eastAsia="Times New Roman" w:cstheme="minorHAnsi"/>
+          <w:bCs/>
+          <w:color w:val="000000"/>
+          <w:sz w:val="25"/>
+          <w:szCs w:val="25"/>
+          <w:lang w:eastAsia="es-ES"/>
+        </w:rPr>
+        <w:t xml:space="preserve"> si queremos cambiar el idioma de la aplicación, solo tendremos que tener otro documento donde el valor de estos identificadores esté en otro idioma. Automáticamente, la interfaz se podrá mostrar en distintos idiomas según se elija el documento de </w:t>
+      </w:r>
+      <w:proofErr w:type="spellStart"/>
+      <w:r>
+        <w:rPr>
+          <w:rFonts w:eastAsia="Times New Roman" w:cstheme="minorHAnsi"/>
+          <w:bCs/>
+          <w:color w:val="000000"/>
+          <w:sz w:val="25"/>
+          <w:szCs w:val="25"/>
+          <w:lang w:eastAsia="es-ES"/>
+        </w:rPr>
+        <w:t>strings</w:t>
+      </w:r>
+      <w:proofErr w:type="spellEnd"/>
+      <w:r>
+        <w:rPr>
+          <w:rFonts w:eastAsia="Times New Roman" w:cstheme="minorHAnsi"/>
+          <w:bCs/>
+          <w:color w:val="000000"/>
+          <w:sz w:val="25"/>
+          <w:szCs w:val="25"/>
+          <w:lang w:eastAsia="es-ES"/>
+        </w:rPr>
+        <w:t xml:space="preserve"> correspondiente.</w:t>
       </w:r>
     </w:p>
     <w:p>
@@ -12573,6 +14116,7 @@
         </w:rPr>
         <w:t>Pantalla de la Tienda (</w:t>
       </w:r>
+      <w:proofErr w:type="spellStart"/>
       <w:r>
         <w:rPr>
           <w:rFonts w:cstheme="minorHAnsi"/>
@@ -12584,6 +14128,7 @@
         </w:rPr>
         <w:t>ShopActivity</w:t>
       </w:r>
+      <w:proofErr w:type="spellEnd"/>
       <w:r>
         <w:rPr>
           <w:rFonts w:cstheme="minorHAnsi"/>
@@ -12633,6 +14178,7 @@
         </w:rPr>
         <w:t xml:space="preserve">En esta pantalla el usuario puede adquirir un número determinado de </w:t>
       </w:r>
+      <w:proofErr w:type="spellStart"/>
       <w:r>
         <w:rPr>
           <w:rFonts w:eastAsia="Times New Roman" w:cstheme="minorHAnsi"/>
@@ -12646,6 +14192,7 @@
         </w:rPr>
         <w:t>grollies</w:t>
       </w:r>
+      <w:proofErr w:type="spellEnd"/>
       <w:r>
         <w:rPr>
           <w:rFonts w:eastAsia="Times New Roman" w:cstheme="minorHAnsi"/>
@@ -12681,6 +14228,7 @@
         </w:rPr>
         <w:t xml:space="preserve"> se le mostrará un anuncio y, cuando este termine, se le sumarán 10 </w:t>
       </w:r>
+      <w:proofErr w:type="spellStart"/>
       <w:r>
         <w:rPr>
           <w:rFonts w:eastAsia="Times New Roman" w:cstheme="minorHAnsi"/>
@@ -12694,17 +14242,67 @@
         </w:rPr>
         <w:t>grollies</w:t>
       </w:r>
-      <w:r>
-        <w:rPr>
-          <w:rFonts w:eastAsia="Times New Roman" w:cstheme="minorHAnsi"/>
-          <w:bCs/>
-          <w:color w:val="000000"/>
-          <w:sz w:val="25"/>
-          <w:szCs w:val="25"/>
-          <w:lang w:eastAsia="es-ES"/>
-        </w:rPr>
-        <w:t xml:space="preserve"> a su total. Si pulsa en cualquiera de los botones de precio, se le pedirá una confirmación para realizar dicha compra y se le redireccionará al sistema de pagos de Braintree. Al finalizar la operación se le sumará el número de </w:t>
-      </w:r>
+      <w:proofErr w:type="spellEnd"/>
+      <w:r>
+        <w:rPr>
+          <w:rFonts w:eastAsia="Times New Roman" w:cstheme="minorHAnsi"/>
+          <w:bCs/>
+          <w:color w:val="000000"/>
+          <w:sz w:val="25"/>
+          <w:szCs w:val="25"/>
+          <w:lang w:eastAsia="es-ES"/>
+        </w:rPr>
+        <w:t xml:space="preserve"> a su total. Si pulsa en cualquiera de los botones de precio, se le pedirá una confirmación para realizar dicha compra y se le </w:t>
+      </w:r>
+      <w:proofErr w:type="spellStart"/>
+      <w:r>
+        <w:rPr>
+          <w:rFonts w:eastAsia="Times New Roman" w:cstheme="minorHAnsi"/>
+          <w:bCs/>
+          <w:color w:val="000000"/>
+          <w:sz w:val="25"/>
+          <w:szCs w:val="25"/>
+          <w:lang w:eastAsia="es-ES"/>
+        </w:rPr>
+        <w:t>redireccionará</w:t>
+      </w:r>
+      <w:proofErr w:type="spellEnd"/>
+      <w:r>
+        <w:rPr>
+          <w:rFonts w:eastAsia="Times New Roman" w:cstheme="minorHAnsi"/>
+          <w:bCs/>
+          <w:color w:val="000000"/>
+          <w:sz w:val="25"/>
+          <w:szCs w:val="25"/>
+          <w:lang w:eastAsia="es-ES"/>
+        </w:rPr>
+        <w:t xml:space="preserve"> al sistema de pagos de </w:t>
+      </w:r>
+      <w:proofErr w:type="spellStart"/>
+      <w:r>
+        <w:rPr>
+          <w:rFonts w:eastAsia="Times New Roman" w:cstheme="minorHAnsi"/>
+          <w:bCs/>
+          <w:color w:val="000000"/>
+          <w:sz w:val="25"/>
+          <w:szCs w:val="25"/>
+          <w:lang w:eastAsia="es-ES"/>
+        </w:rPr>
+        <w:t>Braintree</w:t>
+      </w:r>
+      <w:proofErr w:type="spellEnd"/>
+      <w:r>
+        <w:rPr>
+          <w:rFonts w:eastAsia="Times New Roman" w:cstheme="minorHAnsi"/>
+          <w:bCs/>
+          <w:color w:val="000000"/>
+          <w:sz w:val="25"/>
+          <w:szCs w:val="25"/>
+          <w:lang w:eastAsia="es-ES"/>
+        </w:rPr>
+        <w:t xml:space="preserve">. Al finalizar la operación se le sumará el número de </w:t>
+      </w:r>
+      <w:proofErr w:type="spellStart"/>
       <w:r>
         <w:rPr>
           <w:rFonts w:eastAsia="Times New Roman" w:cstheme="minorHAnsi"/>
@@ -12718,6 +14316,7 @@
         </w:rPr>
         <w:t>grollies</w:t>
       </w:r>
+      <w:proofErr w:type="spellEnd"/>
       <w:r>
         <w:rPr>
           <w:rFonts w:eastAsia="Times New Roman" w:cstheme="minorHAnsi"/>
@@ -12739,7 +14338,31 @@
           <w:lang w:eastAsia="es-ES"/>
         </w:rPr>
         <w:lastRenderedPageBreak/>
-        <w:t>puede cancelar la operación. Si hay algún error se le notificará mediante un popUp con la información del error.</w:t>
+        <w:t xml:space="preserve">puede cancelar la operación. Si hay algún error se le notificará mediante un </w:t>
+      </w:r>
+      <w:proofErr w:type="spellStart"/>
+      <w:r>
+        <w:rPr>
+          <w:rFonts w:eastAsia="Times New Roman" w:cstheme="minorHAnsi"/>
+          <w:bCs/>
+          <w:color w:val="000000"/>
+          <w:sz w:val="25"/>
+          <w:szCs w:val="25"/>
+          <w:lang w:eastAsia="es-ES"/>
+        </w:rPr>
+        <w:t>popUp</w:t>
+      </w:r>
+      <w:proofErr w:type="spellEnd"/>
+      <w:r>
+        <w:rPr>
+          <w:rFonts w:eastAsia="Times New Roman" w:cstheme="minorHAnsi"/>
+          <w:bCs/>
+          <w:color w:val="000000"/>
+          <w:sz w:val="25"/>
+          <w:szCs w:val="25"/>
+          <w:lang w:eastAsia="es-ES"/>
+        </w:rPr>
+        <w:t xml:space="preserve"> con la información del error.</w:t>
       </w:r>
     </w:p>
     <w:p>
@@ -12783,6 +14406,7 @@
         </w:rPr>
         <w:t>Pantalla Mi Perfil (</w:t>
       </w:r>
+      <w:proofErr w:type="spellStart"/>
       <w:r>
         <w:rPr>
           <w:rFonts w:cstheme="minorHAnsi"/>
@@ -12794,6 +14418,7 @@
         </w:rPr>
         <w:t>MyProfileActivity</w:t>
       </w:r>
+      <w:proofErr w:type="spellEnd"/>
       <w:r>
         <w:rPr>
           <w:rFonts w:cstheme="minorHAnsi"/>
@@ -12933,6 +14558,7 @@
         </w:rPr>
         <w:t>Pantalla de Chat (</w:t>
       </w:r>
+      <w:proofErr w:type="spellStart"/>
       <w:r>
         <w:rPr>
           <w:rFonts w:cstheme="minorHAnsi"/>
@@ -12944,6 +14570,7 @@
         </w:rPr>
         <w:t>UserChatActivity</w:t>
       </w:r>
+      <w:proofErr w:type="spellEnd"/>
       <w:r>
         <w:rPr>
           <w:rFonts w:cstheme="minorHAnsi"/>
@@ -13113,6 +14740,7 @@
         </w:rPr>
         <w:t xml:space="preserve"> pulsando en la flecha superior izquierda. Observación: esta pantalla no muestra el panel con el número de </w:t>
       </w:r>
+      <w:proofErr w:type="spellStart"/>
       <w:r>
         <w:rPr>
           <w:rFonts w:eastAsia="Times New Roman" w:cstheme="minorHAnsi"/>
@@ -13126,6 +14754,7 @@
         </w:rPr>
         <w:t>grollies</w:t>
       </w:r>
+      <w:proofErr w:type="spellEnd"/>
       <w:r>
         <w:rPr>
           <w:rFonts w:eastAsia="Times New Roman" w:cstheme="minorHAnsi"/>
@@ -13193,6 +14822,7 @@
         </w:rPr>
         <w:t>Pantalla Pedir nuevo favor (</w:t>
       </w:r>
+      <w:proofErr w:type="spellStart"/>
       <w:r>
         <w:rPr>
           <w:rFonts w:cstheme="minorHAnsi"/>
@@ -13204,6 +14834,7 @@
         </w:rPr>
         <w:t>AskFavorActivity</w:t>
       </w:r>
+      <w:proofErr w:type="spellEnd"/>
       <w:r>
         <w:rPr>
           <w:rFonts w:cstheme="minorHAnsi"/>
@@ -13373,6 +15004,7 @@
         </w:rPr>
         <w:t xml:space="preserve">. Todos los campos tienen que estar completados y se tiene que cumplir que la fecha de entrega es dentro de al menos una hora y la recompensa en </w:t>
       </w:r>
+      <w:proofErr w:type="spellStart"/>
       <w:r>
         <w:rPr>
           <w:rFonts w:eastAsia="Times New Roman" w:cstheme="minorHAnsi"/>
@@ -13386,6 +15018,7 @@
         </w:rPr>
         <w:t>grollies</w:t>
       </w:r>
+      <w:proofErr w:type="spellEnd"/>
       <w:r>
         <w:rPr>
           <w:rFonts w:eastAsia="Times New Roman" w:cstheme="minorHAnsi"/>
@@ -13397,6 +15030,7 @@
         </w:rPr>
         <w:t xml:space="preserve"> tiene que ser mayor o igual que 10 </w:t>
       </w:r>
+      <w:proofErr w:type="spellStart"/>
       <w:r>
         <w:rPr>
           <w:rFonts w:eastAsia="Times New Roman" w:cstheme="minorHAnsi"/>
@@ -13410,6 +15044,7 @@
         </w:rPr>
         <w:t>grollies</w:t>
       </w:r>
+      <w:proofErr w:type="spellEnd"/>
       <w:r>
         <w:rPr>
           <w:rFonts w:eastAsia="Times New Roman" w:cstheme="minorHAnsi"/>
@@ -13433,6 +15068,7 @@
         <w:lastRenderedPageBreak/>
         <w:t xml:space="preserve">opcional una foto del favor pulsando en el icono de la imagen. Cuando el usuario ha completado todos los campos con datos válidos, se le pide confirmación para publicar el favor. Si se da la confirmación, el favor queda publicado y se le substraen los </w:t>
       </w:r>
+      <w:proofErr w:type="spellStart"/>
       <w:r>
         <w:rPr>
           <w:rFonts w:eastAsia="Times New Roman" w:cstheme="minorHAnsi"/>
@@ -13446,6 +15082,7 @@
         </w:rPr>
         <w:t>grollies</w:t>
       </w:r>
+      <w:proofErr w:type="spellEnd"/>
       <w:r>
         <w:rPr>
           <w:rFonts w:eastAsia="Times New Roman" w:cstheme="minorHAnsi"/>
@@ -13523,6 +15160,7 @@
         </w:rPr>
         <w:t>Pantalla Favor Pedido (</w:t>
       </w:r>
+      <w:proofErr w:type="spellStart"/>
       <w:r>
         <w:rPr>
           <w:rFonts w:cstheme="minorHAnsi"/>
@@ -13534,6 +15172,7 @@
         </w:rPr>
         <w:t>AskedFavorActivity</w:t>
       </w:r>
+      <w:proofErr w:type="spellEnd"/>
       <w:r>
         <w:rPr>
           <w:rFonts w:cstheme="minorHAnsi"/>
@@ -13797,7 +15436,31 @@
           <w:szCs w:val="25"/>
           <w:lang w:eastAsia="es-ES"/>
         </w:rPr>
-        <w:t xml:space="preserve"> elimina el favor de la lista de Favores pedidos del usuario y de Favores a realizar del realizador y le transfiere al realizador la recompensa en grollies del favor. Se debe completar un favor cuando ya ha sido realizado. El botón de </w:t>
+        <w:t xml:space="preserve"> elimina el favor de la lista de Favores pedidos del usuario y de Favores a realizar del realizador y le transfiere al realizador la recompensa en </w:t>
+      </w:r>
+      <w:proofErr w:type="spellStart"/>
+      <w:r>
+        <w:rPr>
+          <w:rFonts w:eastAsia="Times New Roman" w:cstheme="minorHAnsi"/>
+          <w:bCs/>
+          <w:color w:val="000000"/>
+          <w:sz w:val="25"/>
+          <w:szCs w:val="25"/>
+          <w:lang w:eastAsia="es-ES"/>
+        </w:rPr>
+        <w:t>grollies</w:t>
+      </w:r>
+      <w:proofErr w:type="spellEnd"/>
+      <w:r>
+        <w:rPr>
+          <w:rFonts w:eastAsia="Times New Roman" w:cstheme="minorHAnsi"/>
+          <w:bCs/>
+          <w:color w:val="000000"/>
+          <w:sz w:val="25"/>
+          <w:szCs w:val="25"/>
+          <w:lang w:eastAsia="es-ES"/>
+        </w:rPr>
+        <w:t xml:space="preserve"> del favor. Se debe completar un favor cuando ya ha sido realizado. El botón de </w:t>
       </w:r>
       <w:r>
         <w:rPr>
@@ -13865,6 +15528,7 @@
         </w:rPr>
         <w:t>Pantalla Favor a realizar (</w:t>
       </w:r>
+      <w:proofErr w:type="spellStart"/>
       <w:r>
         <w:rPr>
           <w:rFonts w:cstheme="minorHAnsi"/>
@@ -13876,6 +15540,7 @@
         </w:rPr>
         <w:t>FavorToBeDoneActivity</w:t>
       </w:r>
+      <w:proofErr w:type="spellEnd"/>
       <w:r>
         <w:rPr>
           <w:rFonts w:cstheme="minorHAnsi"/>
@@ -13967,6 +15632,7 @@
         </w:rPr>
         <w:t>Pantalla Realizar favor (</w:t>
       </w:r>
+      <w:proofErr w:type="spellStart"/>
       <w:r>
         <w:rPr>
           <w:rFonts w:cstheme="minorHAnsi"/>
@@ -13978,6 +15644,7 @@
         </w:rPr>
         <w:t>DoFavorActivity</w:t>
       </w:r>
+      <w:proofErr w:type="spellEnd"/>
       <w:r>
         <w:rPr>
           <w:rFonts w:cstheme="minorHAnsi"/>
@@ -14528,16 +16195,26 @@
           <w:u w:val="single"/>
         </w:rPr>
       </w:pPr>
-      <w:bookmarkStart w:id="23" w:name="_Toc41670805"/>
+      <w:bookmarkStart w:id="24" w:name="_Toc41670805"/>
       <w:r>
         <w:rPr>
           <w:rFonts w:ascii="Times New Roman" w:hAnsi="Times New Roman"/>
           <w:color w:val="161718" w:themeColor="text1"/>
           <w:u w:val="single"/>
         </w:rPr>
-        <w:t>Paquete adapter</w:t>
-      </w:r>
-      <w:bookmarkEnd w:id="23"/>
+        <w:t xml:space="preserve">Paquete </w:t>
+      </w:r>
+      <w:proofErr w:type="spellStart"/>
+      <w:r>
+        <w:rPr>
+          <w:rFonts w:ascii="Times New Roman" w:hAnsi="Times New Roman"/>
+          <w:color w:val="161718" w:themeColor="text1"/>
+          <w:u w:val="single"/>
+        </w:rPr>
+        <w:t>adapter</w:t>
+      </w:r>
+      <w:bookmarkEnd w:id="24"/>
+      <w:proofErr w:type="spellEnd"/>
     </w:p>
     <w:p>
       <w:pPr>
@@ -14574,6 +16251,7 @@
         </w:rPr>
         <w:t xml:space="preserve">Para poder mostrar una cantidad arbitraria de elementos (como la lista de mensajes, o lista de favores), utilizamos la clase que trae Android llamada </w:t>
       </w:r>
+      <w:proofErr w:type="spellStart"/>
       <w:r>
         <w:rPr>
           <w:rFonts w:eastAsia="Times New Roman" w:cstheme="minorHAnsi"/>
@@ -14586,6 +16264,7 @@
         </w:rPr>
         <w:t>RecyclerView</w:t>
       </w:r>
+      <w:proofErr w:type="spellEnd"/>
       <w:r>
         <w:rPr>
           <w:rFonts w:eastAsia="Times New Roman" w:cstheme="minorHAnsi"/>
@@ -14607,8 +16286,33 @@
           <w:szCs w:val="25"/>
           <w:lang w:eastAsia="es-ES"/>
         </w:rPr>
-        <w:t xml:space="preserve">Sin embargo, esta clase no tiene por defecto soporte para las clases creadas por el usuario (los transfer). Para ello, necesitamos crear un </w:t>
-      </w:r>
+        <w:t>Sin embargo, esta clase no tiene por defecto soporte para las clases creadas por el usuario (</w:t>
+      </w:r>
+      <w:proofErr w:type="gramStart"/>
+      <w:r>
+        <w:rPr>
+          <w:rFonts w:eastAsia="Times New Roman" w:cstheme="minorHAnsi"/>
+          <w:bCs/>
+          <w:color w:val="000000"/>
+          <w:sz w:val="25"/>
+          <w:szCs w:val="25"/>
+          <w:lang w:eastAsia="es-ES"/>
+        </w:rPr>
+        <w:t>los transfer</w:t>
+      </w:r>
+      <w:proofErr w:type="gramEnd"/>
+      <w:r>
+        <w:rPr>
+          <w:rFonts w:eastAsia="Times New Roman" w:cstheme="minorHAnsi"/>
+          <w:bCs/>
+          <w:color w:val="000000"/>
+          <w:sz w:val="25"/>
+          <w:szCs w:val="25"/>
+          <w:lang w:eastAsia="es-ES"/>
+        </w:rPr>
+        <w:t xml:space="preserve">). Para ello, necesitamos crear un </w:t>
+      </w:r>
+      <w:proofErr w:type="spellStart"/>
       <w:r>
         <w:rPr>
           <w:rFonts w:eastAsia="Times New Roman" w:cstheme="minorHAnsi"/>
@@ -14622,6 +16326,7 @@
         </w:rPr>
         <w:t>Adapter</w:t>
       </w:r>
+      <w:proofErr w:type="spellEnd"/>
       <w:r>
         <w:rPr>
           <w:rFonts w:eastAsia="Times New Roman" w:cstheme="minorHAnsi"/>
@@ -14633,6 +16338,7 @@
         </w:rPr>
         <w:t xml:space="preserve"> para cada uno de los datos que queramos mostrar en un </w:t>
       </w:r>
+      <w:proofErr w:type="spellStart"/>
       <w:r>
         <w:rPr>
           <w:rFonts w:eastAsia="Times New Roman" w:cstheme="minorHAnsi"/>
@@ -14645,6 +16351,7 @@
         </w:rPr>
         <w:t>RecyclerView</w:t>
       </w:r>
+      <w:proofErr w:type="spellEnd"/>
       <w:r>
         <w:rPr>
           <w:rFonts w:eastAsia="Times New Roman" w:cstheme="minorHAnsi"/>
@@ -14668,6 +16375,7 @@
         </w:rPr>
         <w:t xml:space="preserve">Estos </w:t>
       </w:r>
+      <w:proofErr w:type="spellStart"/>
       <w:r>
         <w:rPr>
           <w:rFonts w:eastAsia="Times New Roman" w:cstheme="minorHAnsi"/>
@@ -14681,6 +16389,7 @@
         </w:rPr>
         <w:t>Adapter</w:t>
       </w:r>
+      <w:proofErr w:type="spellEnd"/>
       <w:r>
         <w:rPr>
           <w:rFonts w:eastAsia="Times New Roman" w:cstheme="minorHAnsi"/>
@@ -14692,6 +16401,7 @@
         </w:rPr>
         <w:t xml:space="preserve"> le indican a Android como debe dibujarse cada uno de los elementos, y están todos en el paquete </w:t>
       </w:r>
+      <w:proofErr w:type="spellStart"/>
       <w:r>
         <w:rPr>
           <w:rFonts w:eastAsia="Times New Roman" w:cstheme="minorHAnsi"/>
@@ -14704,6 +16414,7 @@
         </w:rPr>
         <w:t>adapter</w:t>
       </w:r>
+      <w:proofErr w:type="spellEnd"/>
       <w:r>
         <w:rPr>
           <w:rFonts w:eastAsia="Times New Roman" w:cstheme="minorHAnsi"/>
@@ -14728,8 +16439,6 @@
           <w:lang w:eastAsia="es-ES"/>
         </w:rPr>
       </w:pPr>
-      <w:bookmarkStart w:id="24" w:name="_GoBack"/>
-      <w:bookmarkEnd w:id="24"/>
       <w:r>
         <w:rPr>
           <w:rFonts w:eastAsia="Times New Roman"/>
@@ -14896,7 +16605,31 @@
           <w:szCs w:val="25"/>
           <w:lang w:eastAsia="es-ES"/>
         </w:rPr>
-        <w:t xml:space="preserve"> de Logrolling hemos usado varios patrones de diseño de software estándar, pero en cada caso modificándolos ligeramente para adecuarlos a las necesidades concretas de nuestro proyecto.</w:t>
+        <w:t xml:space="preserve"> de </w:t>
+      </w:r>
+      <w:proofErr w:type="spellStart"/>
+      <w:r>
+        <w:rPr>
+          <w:rFonts w:eastAsia="Times New Roman" w:cstheme="minorHAnsi"/>
+          <w:bCs/>
+          <w:color w:val="000000"/>
+          <w:sz w:val="25"/>
+          <w:szCs w:val="25"/>
+          <w:lang w:eastAsia="es-ES"/>
+        </w:rPr>
+        <w:t>Logrolling</w:t>
+      </w:r>
+      <w:proofErr w:type="spellEnd"/>
+      <w:r>
+        <w:rPr>
+          <w:rFonts w:eastAsia="Times New Roman" w:cstheme="minorHAnsi"/>
+          <w:bCs/>
+          <w:color w:val="000000"/>
+          <w:sz w:val="25"/>
+          <w:szCs w:val="25"/>
+          <w:lang w:eastAsia="es-ES"/>
+        </w:rPr>
+        <w:t xml:space="preserve"> hemos usado varios patrones de diseño de software estándar, pero en cada caso modificándolos ligeramente para adecuarlos a las necesidades concretas de nuestro proyecto.</w:t>
       </w:r>
     </w:p>
     <w:p>
@@ -14935,6 +16668,7 @@
         </w:rPr>
       </w:pPr>
       <w:bookmarkStart w:id="26" w:name="_Toc41670807"/>
+      <w:proofErr w:type="spellStart"/>
       <w:r>
         <w:rPr>
           <w:rFonts w:ascii="Times New Roman" w:hAnsi="Times New Roman"/>
@@ -14944,30 +16678,56 @@
         <w:t>Observer</w:t>
       </w:r>
       <w:bookmarkEnd w:id="26"/>
-    </w:p>
-    <w:p>
-      <w:pPr>
-        <w:jc w:val="both"/>
-        <w:rPr>
-          <w:rFonts w:eastAsia="Times New Roman" w:cstheme="minorHAnsi"/>
-          <w:bCs/>
-          <w:color w:val="000000"/>
-          <w:sz w:val="25"/>
-          <w:szCs w:val="25"/>
-          <w:lang w:eastAsia="es-ES"/>
-        </w:rPr>
-      </w:pPr>
-      <w:r>
-        <w:rPr>
-          <w:rFonts w:eastAsia="Times New Roman" w:cstheme="minorHAnsi"/>
-          <w:bCs/>
-          <w:color w:val="000000"/>
-          <w:sz w:val="25"/>
-          <w:szCs w:val="25"/>
-          <w:lang w:eastAsia="es-ES"/>
-        </w:rPr>
-        <w:t xml:space="preserve">El patrón Observer es ampliamente utilizado en la implementación de varias características de Android que utilizamos. Todos los </w:t>
-      </w:r>
+      <w:proofErr w:type="spellEnd"/>
+    </w:p>
+    <w:p>
+      <w:pPr>
+        <w:jc w:val="both"/>
+        <w:rPr>
+          <w:rFonts w:eastAsia="Times New Roman" w:cstheme="minorHAnsi"/>
+          <w:bCs/>
+          <w:color w:val="000000"/>
+          <w:sz w:val="25"/>
+          <w:szCs w:val="25"/>
+          <w:lang w:eastAsia="es-ES"/>
+        </w:rPr>
+      </w:pPr>
+      <w:r>
+        <w:rPr>
+          <w:rFonts w:eastAsia="Times New Roman" w:cstheme="minorHAnsi"/>
+          <w:bCs/>
+          <w:color w:val="000000"/>
+          <w:sz w:val="25"/>
+          <w:szCs w:val="25"/>
+          <w:lang w:eastAsia="es-ES"/>
+        </w:rPr>
+        <w:t xml:space="preserve">El patrón </w:t>
+      </w:r>
+      <w:proofErr w:type="spellStart"/>
+      <w:r>
+        <w:rPr>
+          <w:rFonts w:eastAsia="Times New Roman" w:cstheme="minorHAnsi"/>
+          <w:bCs/>
+          <w:color w:val="000000"/>
+          <w:sz w:val="25"/>
+          <w:szCs w:val="25"/>
+          <w:lang w:eastAsia="es-ES"/>
+        </w:rPr>
+        <w:t>Observer</w:t>
+      </w:r>
+      <w:proofErr w:type="spellEnd"/>
+      <w:r>
+        <w:rPr>
+          <w:rFonts w:eastAsia="Times New Roman" w:cstheme="minorHAnsi"/>
+          <w:bCs/>
+          <w:color w:val="000000"/>
+          <w:sz w:val="25"/>
+          <w:szCs w:val="25"/>
+          <w:lang w:eastAsia="es-ES"/>
+        </w:rPr>
+        <w:t xml:space="preserve"> es ampliamente utilizado en la implementación de varias características de Android que utilizamos. Todos los </w:t>
+      </w:r>
+      <w:proofErr w:type="spellStart"/>
       <w:r>
         <w:rPr>
           <w:rFonts w:eastAsia="Times New Roman" w:cstheme="minorHAnsi"/>
@@ -14981,6 +16741,7 @@
         </w:rPr>
         <w:t>Listeners</w:t>
       </w:r>
+      <w:proofErr w:type="spellEnd"/>
       <w:r>
         <w:rPr>
           <w:rFonts w:eastAsia="Times New Roman" w:cstheme="minorHAnsi"/>
@@ -15029,6 +16790,7 @@
         </w:rPr>
       </w:pPr>
       <w:bookmarkStart w:id="27" w:name="_Toc41670808"/>
+      <w:proofErr w:type="spellStart"/>
       <w:r>
         <w:rPr>
           <w:rFonts w:ascii="Times New Roman" w:hAnsi="Times New Roman"/>
@@ -15039,30 +16801,80 @@
         <w:t>Singleton</w:t>
       </w:r>
       <w:bookmarkEnd w:id="27"/>
-    </w:p>
-    <w:p>
-      <w:pPr>
-        <w:jc w:val="both"/>
-        <w:rPr>
-          <w:rFonts w:eastAsia="Times New Roman" w:cstheme="minorHAnsi"/>
-          <w:bCs/>
-          <w:color w:val="000000"/>
-          <w:sz w:val="25"/>
-          <w:szCs w:val="25"/>
-          <w:lang w:eastAsia="es-ES"/>
-        </w:rPr>
-      </w:pPr>
-      <w:r>
-        <w:rPr>
-          <w:rFonts w:eastAsia="Times New Roman" w:cstheme="minorHAnsi"/>
-          <w:bCs/>
-          <w:color w:val="000000"/>
-          <w:sz w:val="25"/>
-          <w:szCs w:val="25"/>
-          <w:lang w:eastAsia="es-ES"/>
-        </w:rPr>
-        <w:t xml:space="preserve">En Logrolling utilizamos el patrón Singleton en el caso de que queramos una única instancia y queramos mantener los beneficios del polimorfismo asociado a tener objetos dinámicos y no estáticos. Esta ventaja es clara en los distintos </w:t>
-      </w:r>
+      <w:proofErr w:type="spellEnd"/>
+    </w:p>
+    <w:p>
+      <w:pPr>
+        <w:jc w:val="both"/>
+        <w:rPr>
+          <w:rFonts w:eastAsia="Times New Roman" w:cstheme="minorHAnsi"/>
+          <w:bCs/>
+          <w:color w:val="000000"/>
+          <w:sz w:val="25"/>
+          <w:szCs w:val="25"/>
+          <w:lang w:eastAsia="es-ES"/>
+        </w:rPr>
+      </w:pPr>
+      <w:r>
+        <w:rPr>
+          <w:rFonts w:eastAsia="Times New Roman" w:cstheme="minorHAnsi"/>
+          <w:bCs/>
+          <w:color w:val="000000"/>
+          <w:sz w:val="25"/>
+          <w:szCs w:val="25"/>
+          <w:lang w:eastAsia="es-ES"/>
+        </w:rPr>
+        <w:t xml:space="preserve">En </w:t>
+      </w:r>
+      <w:proofErr w:type="spellStart"/>
+      <w:r>
+        <w:rPr>
+          <w:rFonts w:eastAsia="Times New Roman" w:cstheme="minorHAnsi"/>
+          <w:bCs/>
+          <w:color w:val="000000"/>
+          <w:sz w:val="25"/>
+          <w:szCs w:val="25"/>
+          <w:lang w:eastAsia="es-ES"/>
+        </w:rPr>
+        <w:t>Logrolling</w:t>
+      </w:r>
+      <w:proofErr w:type="spellEnd"/>
+      <w:r>
+        <w:rPr>
+          <w:rFonts w:eastAsia="Times New Roman" w:cstheme="minorHAnsi"/>
+          <w:bCs/>
+          <w:color w:val="000000"/>
+          <w:sz w:val="25"/>
+          <w:szCs w:val="25"/>
+          <w:lang w:eastAsia="es-ES"/>
+        </w:rPr>
+        <w:t xml:space="preserve"> utilizamos el patrón </w:t>
+      </w:r>
+      <w:proofErr w:type="spellStart"/>
+      <w:r>
+        <w:rPr>
+          <w:rFonts w:eastAsia="Times New Roman" w:cstheme="minorHAnsi"/>
+          <w:bCs/>
+          <w:color w:val="000000"/>
+          <w:sz w:val="25"/>
+          <w:szCs w:val="25"/>
+          <w:lang w:eastAsia="es-ES"/>
+        </w:rPr>
+        <w:t>Singleton</w:t>
+      </w:r>
+      <w:proofErr w:type="spellEnd"/>
+      <w:r>
+        <w:rPr>
+          <w:rFonts w:eastAsia="Times New Roman" w:cstheme="minorHAnsi"/>
+          <w:bCs/>
+          <w:color w:val="000000"/>
+          <w:sz w:val="25"/>
+          <w:szCs w:val="25"/>
+          <w:lang w:eastAsia="es-ES"/>
+        </w:rPr>
+        <w:t xml:space="preserve"> en el caso de que queramos una única instancia y queramos mantener los beneficios del polimorfismo asociado a tener objetos dinámicos y no estáticos. Esta ventaja es clara en los distintos </w:t>
+      </w:r>
+      <w:proofErr w:type="spellStart"/>
       <w:r>
         <w:rPr>
           <w:rFonts w:eastAsia="Times New Roman" w:cstheme="minorHAnsi"/>
@@ -15074,19 +16886,9 @@
           <w:szCs w:val="25"/>
           <w:lang w:eastAsia="es-ES"/>
         </w:rPr>
-        <w:t xml:space="preserve">Services </w:t>
-      </w:r>
-      <w:r>
-        <w:rPr>
-          <w:rFonts w:eastAsia="Times New Roman" w:cstheme="minorHAnsi"/>
-          <w:bCs/>
-          <w:color w:val="000000"/>
-          <w:sz w:val="25"/>
-          <w:szCs w:val="25"/>
-          <w:lang w:eastAsia="es-ES"/>
-        </w:rPr>
-        <w:t xml:space="preserve">de la vista, ya que tal vez en un futuro añadamos más proveedores distintos de la información que solicita (distintos proveedores de anuncios o de servicios de localización) y querramos poder utilizar polimorfismo unido a una factoría abstracta, por lo que sería sencillo de modificar el código sin tener que modificar todo el código que utiliza las clases de </w:t>
-      </w:r>
+        <w:t>Services</w:t>
+      </w:r>
+      <w:proofErr w:type="spellEnd"/>
       <w:r>
         <w:rPr>
           <w:rFonts w:eastAsia="Times New Roman" w:cstheme="minorHAnsi"/>
@@ -15098,18 +16900,92 @@
           <w:szCs w:val="25"/>
           <w:lang w:eastAsia="es-ES"/>
         </w:rPr>
+        <w:t xml:space="preserve"> </w:t>
+      </w:r>
+      <w:r>
+        <w:rPr>
+          <w:rFonts w:eastAsia="Times New Roman" w:cstheme="minorHAnsi"/>
+          <w:bCs/>
+          <w:color w:val="000000"/>
+          <w:sz w:val="25"/>
+          <w:szCs w:val="25"/>
+          <w:lang w:eastAsia="es-ES"/>
+        </w:rPr>
+        <w:t xml:space="preserve">de la vista, ya que tal vez en un futuro añadamos más proveedores distintos de la información que solicita (distintos proveedores de anuncios o de servicios de localización) y </w:t>
+      </w:r>
+      <w:proofErr w:type="spellStart"/>
+      <w:r>
+        <w:rPr>
+          <w:rFonts w:eastAsia="Times New Roman" w:cstheme="minorHAnsi"/>
+          <w:bCs/>
+          <w:color w:val="000000"/>
+          <w:sz w:val="25"/>
+          <w:szCs w:val="25"/>
+          <w:lang w:eastAsia="es-ES"/>
+        </w:rPr>
+        <w:t>querramos</w:t>
+      </w:r>
+      <w:proofErr w:type="spellEnd"/>
+      <w:r>
+        <w:rPr>
+          <w:rFonts w:eastAsia="Times New Roman" w:cstheme="minorHAnsi"/>
+          <w:bCs/>
+          <w:color w:val="000000"/>
+          <w:sz w:val="25"/>
+          <w:szCs w:val="25"/>
+          <w:lang w:eastAsia="es-ES"/>
+        </w:rPr>
+        <w:t xml:space="preserve"> poder utilizar polimorfismo unido a una factoría abstracta, por lo que sería sencillo de modificar el código sin tener que modificar todo el código que utiliza las clases de </w:t>
+      </w:r>
+      <w:proofErr w:type="spellStart"/>
+      <w:r>
+        <w:rPr>
+          <w:rFonts w:eastAsia="Times New Roman" w:cstheme="minorHAnsi"/>
+          <w:bCs/>
+          <w:i/>
+          <w:iCs/>
+          <w:color w:val="000000"/>
+          <w:sz w:val="25"/>
+          <w:szCs w:val="25"/>
+          <w:lang w:eastAsia="es-ES"/>
+        </w:rPr>
         <w:t>Services</w:t>
       </w:r>
-      <w:r>
-        <w:rPr>
-          <w:rFonts w:eastAsia="Times New Roman" w:cstheme="minorHAnsi"/>
-          <w:bCs/>
-          <w:color w:val="000000"/>
-          <w:sz w:val="25"/>
-          <w:szCs w:val="25"/>
-          <w:lang w:eastAsia="es-ES"/>
-        </w:rPr>
-        <w:t>. Sin embargo, en otros casos, como en ciertas partes del servidor, más beneficioso que el Singleton son las clases con métodos estáticos por motivos de concurrencia, distribución y rendimiento, así como la falta de necesidad de polimorfismo y vinculación dinámica en esos casos.</w:t>
+      <w:proofErr w:type="spellEnd"/>
+      <w:r>
+        <w:rPr>
+          <w:rFonts w:eastAsia="Times New Roman" w:cstheme="minorHAnsi"/>
+          <w:bCs/>
+          <w:color w:val="000000"/>
+          <w:sz w:val="25"/>
+          <w:szCs w:val="25"/>
+          <w:lang w:eastAsia="es-ES"/>
+        </w:rPr>
+        <w:t xml:space="preserve">. Sin embargo, en otros casos, como en ciertas partes del servidor, más beneficioso que el </w:t>
+      </w:r>
+      <w:proofErr w:type="spellStart"/>
+      <w:r>
+        <w:rPr>
+          <w:rFonts w:eastAsia="Times New Roman" w:cstheme="minorHAnsi"/>
+          <w:bCs/>
+          <w:color w:val="000000"/>
+          <w:sz w:val="25"/>
+          <w:szCs w:val="25"/>
+          <w:lang w:eastAsia="es-ES"/>
+        </w:rPr>
+        <w:t>Singleton</w:t>
+      </w:r>
+      <w:proofErr w:type="spellEnd"/>
+      <w:r>
+        <w:rPr>
+          <w:rFonts w:eastAsia="Times New Roman" w:cstheme="minorHAnsi"/>
+          <w:bCs/>
+          <w:color w:val="000000"/>
+          <w:sz w:val="25"/>
+          <w:szCs w:val="25"/>
+          <w:lang w:eastAsia="es-ES"/>
+        </w:rPr>
+        <w:t xml:space="preserve"> son las clases con métodos estáticos por motivos de concurrencia, distribución y rendimiento, así como la falta de necesidad de polimorfismo y vinculación dinámica en esos casos.</w:t>
       </w:r>
     </w:p>
     <w:p>
@@ -15148,6 +17024,7 @@
         </w:rPr>
       </w:pPr>
       <w:bookmarkStart w:id="28" w:name="_Toc41670809"/>
+      <w:proofErr w:type="spellStart"/>
       <w:r>
         <w:rPr>
           <w:rFonts w:ascii="Times New Roman" w:hAnsi="Times New Roman"/>
@@ -15157,30 +17034,56 @@
         <w:t>Adapter</w:t>
       </w:r>
       <w:bookmarkEnd w:id="28"/>
-    </w:p>
-    <w:p>
-      <w:pPr>
-        <w:jc w:val="both"/>
-        <w:rPr>
-          <w:rFonts w:eastAsia="Times New Roman" w:cstheme="minorHAnsi"/>
-          <w:bCs/>
-          <w:color w:val="000000"/>
-          <w:sz w:val="25"/>
-          <w:szCs w:val="25"/>
-          <w:lang w:eastAsia="es-ES"/>
-        </w:rPr>
-      </w:pPr>
-      <w:r>
-        <w:rPr>
-          <w:rFonts w:eastAsia="Times New Roman" w:cstheme="minorHAnsi"/>
-          <w:bCs/>
-          <w:color w:val="000000"/>
-          <w:sz w:val="25"/>
-          <w:szCs w:val="25"/>
-          <w:lang w:eastAsia="es-ES"/>
-        </w:rPr>
-        <w:t xml:space="preserve">Utilizamos el patrón Adapter varias veces en la capa de la vista de Android. Para mostrar eficientemente una lista de muchos elementos a través de la que el usuario se pueda desplazar, utilizamos el componente de Android </w:t>
-      </w:r>
+      <w:proofErr w:type="spellEnd"/>
+    </w:p>
+    <w:p>
+      <w:pPr>
+        <w:jc w:val="both"/>
+        <w:rPr>
+          <w:rFonts w:eastAsia="Times New Roman" w:cstheme="minorHAnsi"/>
+          <w:bCs/>
+          <w:color w:val="000000"/>
+          <w:sz w:val="25"/>
+          <w:szCs w:val="25"/>
+          <w:lang w:eastAsia="es-ES"/>
+        </w:rPr>
+      </w:pPr>
+      <w:r>
+        <w:rPr>
+          <w:rFonts w:eastAsia="Times New Roman" w:cstheme="minorHAnsi"/>
+          <w:bCs/>
+          <w:color w:val="000000"/>
+          <w:sz w:val="25"/>
+          <w:szCs w:val="25"/>
+          <w:lang w:eastAsia="es-ES"/>
+        </w:rPr>
+        <w:t xml:space="preserve">Utilizamos el patrón </w:t>
+      </w:r>
+      <w:proofErr w:type="spellStart"/>
+      <w:r>
+        <w:rPr>
+          <w:rFonts w:eastAsia="Times New Roman" w:cstheme="minorHAnsi"/>
+          <w:bCs/>
+          <w:color w:val="000000"/>
+          <w:sz w:val="25"/>
+          <w:szCs w:val="25"/>
+          <w:lang w:eastAsia="es-ES"/>
+        </w:rPr>
+        <w:t>Adapter</w:t>
+      </w:r>
+      <w:proofErr w:type="spellEnd"/>
+      <w:r>
+        <w:rPr>
+          <w:rFonts w:eastAsia="Times New Roman" w:cstheme="minorHAnsi"/>
+          <w:bCs/>
+          <w:color w:val="000000"/>
+          <w:sz w:val="25"/>
+          <w:szCs w:val="25"/>
+          <w:lang w:eastAsia="es-ES"/>
+        </w:rPr>
+        <w:t xml:space="preserve"> varias veces en la capa de la vista de Android. Para mostrar eficientemente una lista de muchos elementos a través de la que el usuario se pueda desplazar, utilizamos el componente de Android </w:t>
+      </w:r>
+      <w:proofErr w:type="spellStart"/>
       <w:r>
         <w:rPr>
           <w:rFonts w:eastAsia="Times New Roman" w:cstheme="minorHAnsi"/>
@@ -15193,6 +17096,7 @@
         </w:rPr>
         <w:t>RecyclerView</w:t>
       </w:r>
+      <w:proofErr w:type="spellEnd"/>
       <w:r>
         <w:rPr>
           <w:rFonts w:eastAsia="Times New Roman" w:cstheme="minorHAnsi"/>
@@ -15204,6 +17108,7 @@
         </w:rPr>
         <w:t xml:space="preserve">. Dicho </w:t>
       </w:r>
+      <w:proofErr w:type="spellStart"/>
       <w:r>
         <w:rPr>
           <w:rFonts w:eastAsia="Times New Roman" w:cstheme="minorHAnsi"/>
@@ -15216,17 +17121,67 @@
         </w:rPr>
         <w:t>RecyclerView</w:t>
       </w:r>
-      <w:r>
-        <w:rPr>
-          <w:rFonts w:eastAsia="Times New Roman" w:cstheme="minorHAnsi"/>
-          <w:bCs/>
-          <w:color w:val="000000"/>
-          <w:sz w:val="25"/>
-          <w:szCs w:val="25"/>
-          <w:lang w:eastAsia="es-ES"/>
-        </w:rPr>
-        <w:t xml:space="preserve">, necesita un Adapter para cada lista de objetos definidos por el usuario, que definan cómo se van a renderizar dichos elementos. Por tanto, para cada </w:t>
-      </w:r>
+      <w:proofErr w:type="spellEnd"/>
+      <w:r>
+        <w:rPr>
+          <w:rFonts w:eastAsia="Times New Roman" w:cstheme="minorHAnsi"/>
+          <w:bCs/>
+          <w:color w:val="000000"/>
+          <w:sz w:val="25"/>
+          <w:szCs w:val="25"/>
+          <w:lang w:eastAsia="es-ES"/>
+        </w:rPr>
+        <w:t xml:space="preserve">, necesita un </w:t>
+      </w:r>
+      <w:proofErr w:type="spellStart"/>
+      <w:r>
+        <w:rPr>
+          <w:rFonts w:eastAsia="Times New Roman" w:cstheme="minorHAnsi"/>
+          <w:bCs/>
+          <w:color w:val="000000"/>
+          <w:sz w:val="25"/>
+          <w:szCs w:val="25"/>
+          <w:lang w:eastAsia="es-ES"/>
+        </w:rPr>
+        <w:t>Adapter</w:t>
+      </w:r>
+      <w:proofErr w:type="spellEnd"/>
+      <w:r>
+        <w:rPr>
+          <w:rFonts w:eastAsia="Times New Roman" w:cstheme="minorHAnsi"/>
+          <w:bCs/>
+          <w:color w:val="000000"/>
+          <w:sz w:val="25"/>
+          <w:szCs w:val="25"/>
+          <w:lang w:eastAsia="es-ES"/>
+        </w:rPr>
+        <w:t xml:space="preserve"> para cada lista de objetos definidos por el usuario, que definan cómo se van a </w:t>
+      </w:r>
+      <w:proofErr w:type="spellStart"/>
+      <w:r>
+        <w:rPr>
+          <w:rFonts w:eastAsia="Times New Roman" w:cstheme="minorHAnsi"/>
+          <w:bCs/>
+          <w:color w:val="000000"/>
+          <w:sz w:val="25"/>
+          <w:szCs w:val="25"/>
+          <w:lang w:eastAsia="es-ES"/>
+        </w:rPr>
+        <w:t>renderizar</w:t>
+      </w:r>
+      <w:proofErr w:type="spellEnd"/>
+      <w:r>
+        <w:rPr>
+          <w:rFonts w:eastAsia="Times New Roman" w:cstheme="minorHAnsi"/>
+          <w:bCs/>
+          <w:color w:val="000000"/>
+          <w:sz w:val="25"/>
+          <w:szCs w:val="25"/>
+          <w:lang w:eastAsia="es-ES"/>
+        </w:rPr>
+        <w:t xml:space="preserve"> dichos elementos. Por tanto, para cada </w:t>
+      </w:r>
+      <w:proofErr w:type="spellStart"/>
       <w:r>
         <w:rPr>
           <w:rFonts w:eastAsia="Times New Roman" w:cstheme="minorHAnsi"/>
@@ -15239,6 +17194,7 @@
         </w:rPr>
         <w:t>RecyclerView</w:t>
       </w:r>
+      <w:proofErr w:type="spellEnd"/>
       <w:r>
         <w:rPr>
           <w:rFonts w:eastAsia="Times New Roman" w:cstheme="minorHAnsi"/>
@@ -15261,7 +17217,31 @@
           <w:szCs w:val="25"/>
           <w:lang w:eastAsia="es-ES"/>
         </w:rPr>
-        <w:t>que utilizamos, tenemos su respectivo Adapter.</w:t>
+        <w:t xml:space="preserve">que utilizamos, tenemos su respectivo </w:t>
+      </w:r>
+      <w:proofErr w:type="spellStart"/>
+      <w:r>
+        <w:rPr>
+          <w:rFonts w:eastAsia="Times New Roman" w:cstheme="minorHAnsi"/>
+          <w:bCs/>
+          <w:color w:val="000000"/>
+          <w:sz w:val="25"/>
+          <w:szCs w:val="25"/>
+          <w:lang w:eastAsia="es-ES"/>
+        </w:rPr>
+        <w:t>Adapter</w:t>
+      </w:r>
+      <w:proofErr w:type="spellEnd"/>
+      <w:r>
+        <w:rPr>
+          <w:rFonts w:eastAsia="Times New Roman" w:cstheme="minorHAnsi"/>
+          <w:bCs/>
+          <w:color w:val="000000"/>
+          <w:sz w:val="25"/>
+          <w:szCs w:val="25"/>
+          <w:lang w:eastAsia="es-ES"/>
+        </w:rPr>
+        <w:t>.</w:t>
       </w:r>
     </w:p>
     <w:p>
@@ -16465,6 +18445,7 @@
         </w:rPr>
         <w:t xml:space="preserve">a la compra de un regalo a través de la aplicación mediante </w:t>
       </w:r>
+      <w:proofErr w:type="spellStart"/>
       <w:r>
         <w:rPr>
           <w:rFonts w:eastAsia="Times New Roman" w:cstheme="minorHAnsi"/>
@@ -16475,7 +18456,20 @@
           <w:szCs w:val="25"/>
           <w:lang w:eastAsia="es-ES"/>
         </w:rPr>
-        <w:t>grollies.</w:t>
+        <w:t>grollies</w:t>
+      </w:r>
+      <w:proofErr w:type="spellEnd"/>
+      <w:r>
+        <w:rPr>
+          <w:rFonts w:eastAsia="Times New Roman" w:cstheme="minorHAnsi"/>
+          <w:bCs/>
+          <w:i/>
+          <w:color w:val="000000"/>
+          <w:sz w:val="25"/>
+          <w:szCs w:val="25"/>
+          <w:lang w:eastAsia="es-ES"/>
+        </w:rPr>
+        <w:t>.</w:t>
       </w:r>
     </w:p>
     <w:p>
@@ -17313,7 +19307,7 @@
                                     <w:b/>
                                     <w:noProof/>
                                   </w:rPr>
-                                  <w:t>22</w:t>
+                                  <w:t>4</w:t>
                                 </w:r>
                                 <w:r>
                                   <w:rPr>
@@ -17371,7 +19365,7 @@
                               <w:b/>
                               <w:noProof/>
                             </w:rPr>
-                            <w:t>22</w:t>
+                            <w:t>4</w:t>
                           </w:r>
                           <w:r>
                             <w:rPr>
@@ -23133,7 +25127,7 @@
 </file>
 
 <file path=customXml/itemProps1.xml><?xml version="1.0" encoding="utf-8"?>
-<ds:datastoreItem xmlns:ds="http://schemas.openxmlformats.org/officeDocument/2006/customXml" ds:itemID="{7892DBF2-BD58-44BC-A679-4F672F53CE18}">
+<ds:datastoreItem xmlns:ds="http://schemas.openxmlformats.org/officeDocument/2006/customXml" ds:itemID="{29DE4687-F61F-4FB0-8F7B-A91E127D1B17}">
   <ds:schemaRefs>
     <ds:schemaRef ds:uri="http://schemas.openxmlformats.org/officeDocument/2006/bibliography"/>
   </ds:schemaRefs>

</xml_diff>